<commit_message>
Cang | update docs
</commit_message>
<xml_diff>
--- a/MachineLearningPlanning.docx
+++ b/MachineLearningPlanning.docx
@@ -549,8 +549,1152 @@
       </w:r>
     </w:p>
     <w:p>
+      <w:pPr>
+        <w:pStyle w:val="ListParagraph"/>
+        <w:numPr>
+          <w:ilvl w:val="0"/>
+          <w:numId w:val="4"/>
+        </w:numPr>
+      </w:pPr>
+      <w:r>
+        <w:t>Tiề</w:t>
+      </w:r>
+      <w:r>
+        <w:t>n x</w:t>
+      </w:r>
+      <w:r>
+        <w:t>ử lí:</w:t>
+      </w:r>
+    </w:p>
+    <w:p>
+      <w:pPr>
+        <w:pStyle w:val="ListParagraph"/>
+        <w:numPr>
+          <w:ilvl w:val="0"/>
+          <w:numId w:val="4"/>
+        </w:numPr>
+      </w:pPr>
+      <w:r>
+        <w:t>T</w:t>
+      </w:r>
+      <w:r>
+        <w:t>huật toán</w:t>
+      </w:r>
+      <w:r>
+        <w:t xml:space="preserve"> train</w:t>
+      </w:r>
+      <w:r>
+        <w:t>:</w:t>
+      </w:r>
+    </w:p>
+    <w:p>
+      <w:pPr>
+        <w:pStyle w:val="ListParagraph"/>
+        <w:numPr>
+          <w:ilvl w:val="1"/>
+          <w:numId w:val="4"/>
+        </w:numPr>
+      </w:pPr>
+      <w:r>
+        <w:t>Vấn đề:</w:t>
+      </w:r>
+    </w:p>
+    <w:p>
+      <w:pPr>
+        <w:ind w:left="1440"/>
+        <w:rPr>
+          <w:rFonts w:ascii="Times New Roman" w:hAnsi="Times New Roman" w:cs="Times New Roman"/>
+          <w:sz w:val="24"/>
+          <w:szCs w:val="24"/>
+        </w:rPr>
+      </w:pPr>
+      <w:r>
+        <w:rPr>
+          <w:rFonts w:ascii="Times New Roman" w:hAnsi="Times New Roman" w:cs="Times New Roman"/>
+          <w:sz w:val="24"/>
+          <w:szCs w:val="24"/>
+        </w:rPr>
+        <w:t>Sau khi có một tập các ảnh dữ liệu training là ảnh X-ray về bệnh phổi, và đã kéo được vector ảnh số cho tập dữ liệu này, làm sau để hình thành Model cho bài toán từ tập dữ liệu vector để biết được ảnh nào (bộ vector nào) là có bệnh, và ảnh nào (bộ vector nào) là không có bệnh?</w:t>
+      </w:r>
       <w:bookmarkStart w:id="0" w:name="_GoBack"/>
       <w:bookmarkEnd w:id="0"/>
+    </w:p>
+    <w:p>
+      <w:pPr>
+        <w:pStyle w:val="ListParagraph"/>
+        <w:ind w:left="1800"/>
+      </w:pPr>
+    </w:p>
+    <w:p>
+      <w:pPr>
+        <w:pStyle w:val="ListParagraph"/>
+        <w:numPr>
+          <w:ilvl w:val="1"/>
+          <w:numId w:val="4"/>
+        </w:numPr>
+      </w:pPr>
+      <w:r>
+        <w:t>Hướng giải quyết:</w:t>
+      </w:r>
+    </w:p>
+    <w:p>
+      <w:pPr>
+        <w:pStyle w:val="ListParagraph"/>
+        <w:ind w:left="1800"/>
+      </w:pPr>
+    </w:p>
+    <w:p>
+      <w:pPr>
+        <w:pStyle w:val="ListParagraph"/>
+        <w:ind w:left="1440"/>
+        <w:rPr>
+          <w:rFonts w:ascii="Times New Roman" w:hAnsi="Times New Roman" w:cs="Times New Roman"/>
+          <w:sz w:val="24"/>
+          <w:szCs w:val="24"/>
+        </w:rPr>
+      </w:pPr>
+      <w:r>
+        <w:t xml:space="preserve">Sau khi </w:t>
+      </w:r>
+      <w:r>
+        <w:rPr>
+          <w:rFonts w:ascii="Times New Roman" w:hAnsi="Times New Roman" w:cs="Times New Roman"/>
+          <w:sz w:val="24"/>
+          <w:szCs w:val="24"/>
+        </w:rPr>
+        <w:t>chuyển tất cả các ảnh X-ray về dạng vector ảnh số, ta phải tìm ra quy luật phân biệt của các vector ảnh, sau đó dùng thuật toán Support Vector Machine để tìm ra một siêu phẳng để phân chia các ảnh về 2 phía, dựa theo label ta sẽ biết được ảnh nào là có bệnh và ảnh nào là không có bệnh.</w:t>
+      </w:r>
+    </w:p>
+    <w:p>
+      <w:pPr>
+        <w:pStyle w:val="ListParagraph"/>
+        <w:ind w:left="1440"/>
+        <w:rPr>
+          <w:rFonts w:ascii="Times New Roman" w:hAnsi="Times New Roman" w:cs="Times New Roman"/>
+          <w:sz w:val="24"/>
+          <w:szCs w:val="24"/>
+        </w:rPr>
+      </w:pPr>
+    </w:p>
+    <w:p>
+      <w:pPr>
+        <w:pStyle w:val="ListParagraph"/>
+        <w:ind w:left="1440"/>
+        <w:rPr>
+          <w:rFonts w:ascii="Times New Roman" w:hAnsi="Times New Roman" w:cs="Times New Roman"/>
+          <w:sz w:val="24"/>
+          <w:szCs w:val="24"/>
+        </w:rPr>
+      </w:pPr>
+      <w:r>
+        <w:rPr>
+          <w:rFonts w:ascii="Times New Roman" w:hAnsi="Times New Roman" w:cs="Times New Roman"/>
+          <w:sz w:val="24"/>
+          <w:szCs w:val="24"/>
+        </w:rPr>
+        <w:t>Cách giải quyết là phải tìm được một siêu phẳng để phân chia 2 phần có bệnh và không có bệnh sao cho công bằng nhất.</w:t>
+      </w:r>
+    </w:p>
+    <w:p>
+      <w:pPr>
+        <w:pStyle w:val="ListParagraph"/>
+        <w:numPr>
+          <w:ilvl w:val="1"/>
+          <w:numId w:val="2"/>
+        </w:numPr>
+        <w:rPr>
+          <w:rFonts w:ascii="Times New Roman" w:hAnsi="Times New Roman" w:cs="Times New Roman"/>
+          <w:sz w:val="24"/>
+          <w:szCs w:val="24"/>
+        </w:rPr>
+      </w:pPr>
+      <w:r>
+        <w:rPr>
+          <w:rFonts w:ascii="Times New Roman" w:hAnsi="Times New Roman" w:cs="Times New Roman"/>
+          <w:sz w:val="24"/>
+          <w:szCs w:val="24"/>
+        </w:rPr>
+        <w:t>Giả</w:t>
+      </w:r>
+      <w:r>
+        <w:rPr>
+          <w:rFonts w:ascii="Times New Roman" w:hAnsi="Times New Roman" w:cs="Times New Roman"/>
+          <w:sz w:val="24"/>
+          <w:szCs w:val="24"/>
+        </w:rPr>
+        <w:t xml:space="preserve"> sử ban đầu ta có bộ dữ liệu training với label có bệnh và không có bệnh có dạng sau</w:t>
+      </w:r>
+      <w:r>
+        <w:rPr>
+          <w:rFonts w:ascii="Times New Roman" w:hAnsi="Times New Roman" w:cs="Times New Roman"/>
+          <w:sz w:val="24"/>
+          <w:szCs w:val="24"/>
+        </w:rPr>
+        <w:t>:</w:t>
+      </w:r>
+    </w:p>
+    <w:p>
+      <w:pPr>
+        <w:pStyle w:val="ListParagraph"/>
+        <w:ind w:left="2880"/>
+        <w:rPr>
+          <w:rFonts w:ascii="Times New Roman" w:eastAsiaTheme="minorEastAsia" w:hAnsi="Times New Roman" w:cs="Times New Roman"/>
+          <w:sz w:val="24"/>
+          <w:szCs w:val="24"/>
+        </w:rPr>
+      </w:pPr>
+      <w:r>
+        <w:rPr>
+          <w:rFonts w:ascii="Times New Roman" w:hAnsi="Times New Roman" w:cs="Times New Roman"/>
+          <w:sz w:val="24"/>
+          <w:szCs w:val="24"/>
+        </w:rPr>
+        <w:lastRenderedPageBreak/>
+        <w:t>(</w:t>
+      </w:r>
+      <m:oMath>
+        <m:sSub>
+          <m:sSubPr>
+            <m:ctrlPr>
+              <w:rPr>
+                <w:rFonts w:ascii="Cambria Math" w:hAnsi="Cambria Math" w:cs="Times New Roman"/>
+                <w:i/>
+                <w:sz w:val="24"/>
+                <w:szCs w:val="24"/>
+              </w:rPr>
+            </m:ctrlPr>
+          </m:sSubPr>
+          <m:e>
+            <m:r>
+              <m:rPr>
+                <m:sty m:val="b"/>
+              </m:rPr>
+              <w:rPr>
+                <w:rFonts w:ascii="Cambria Math" w:hAnsi="Cambria Math" w:cs="Times New Roman"/>
+                <w:sz w:val="24"/>
+                <w:szCs w:val="24"/>
+              </w:rPr>
+              <m:t>x</m:t>
+            </m:r>
+          </m:e>
+          <m:sub>
+            <m:r>
+              <w:rPr>
+                <w:rFonts w:ascii="Cambria Math" w:hAnsi="Cambria Math" w:cs="Times New Roman"/>
+                <w:sz w:val="24"/>
+                <w:szCs w:val="24"/>
+              </w:rPr>
+              <m:t>N</m:t>
+            </m:r>
+          </m:sub>
+        </m:sSub>
+        <m:r>
+          <w:rPr>
+            <w:rFonts w:ascii="Cambria Math" w:hAnsi="Cambria Math" w:cs="Times New Roman"/>
+            <w:sz w:val="24"/>
+            <w:szCs w:val="24"/>
+          </w:rPr>
+          <m:t xml:space="preserve">, </m:t>
+        </m:r>
+        <m:sSub>
+          <m:sSubPr>
+            <m:ctrlPr>
+              <w:rPr>
+                <w:rFonts w:ascii="Cambria Math" w:hAnsi="Cambria Math" w:cs="Times New Roman"/>
+                <w:i/>
+                <w:sz w:val="24"/>
+                <w:szCs w:val="24"/>
+              </w:rPr>
+            </m:ctrlPr>
+          </m:sSubPr>
+          <m:e>
+            <m:r>
+              <m:rPr>
+                <m:sty m:val="p"/>
+              </m:rPr>
+              <w:rPr>
+                <w:rFonts w:ascii="Cambria Math" w:hAnsi="Cambria Math" w:cs="Times New Roman"/>
+                <w:sz w:val="24"/>
+                <w:szCs w:val="24"/>
+              </w:rPr>
+              <m:t>y</m:t>
+            </m:r>
+          </m:e>
+          <m:sub>
+            <m:r>
+              <w:rPr>
+                <w:rFonts w:ascii="Cambria Math" w:hAnsi="Cambria Math" w:cs="Times New Roman"/>
+                <w:sz w:val="24"/>
+                <w:szCs w:val="24"/>
+              </w:rPr>
+              <m:t>N</m:t>
+            </m:r>
+          </m:sub>
+        </m:sSub>
+      </m:oMath>
+      <w:r>
+        <w:rPr>
+          <w:rFonts w:ascii="Times New Roman" w:eastAsiaTheme="minorEastAsia" w:hAnsi="Times New Roman" w:cs="Times New Roman"/>
+          <w:sz w:val="24"/>
+          <w:szCs w:val="24"/>
+        </w:rPr>
+        <w:t>)</w:t>
+      </w:r>
+    </w:p>
+    <w:p>
+      <w:pPr>
+        <w:rPr>
+          <w:rFonts w:ascii="Times New Roman" w:hAnsi="Times New Roman" w:cs="Times New Roman"/>
+          <w:sz w:val="24"/>
+          <w:szCs w:val="24"/>
+        </w:rPr>
+      </w:pPr>
+      <w:r>
+        <w:rPr>
+          <w:rFonts w:ascii="Times New Roman" w:hAnsi="Times New Roman" w:cs="Times New Roman"/>
+          <w:sz w:val="24"/>
+          <w:szCs w:val="24"/>
+        </w:rPr>
+        <w:tab/>
+      </w:r>
+      <w:r>
+        <w:rPr>
+          <w:rFonts w:ascii="Times New Roman" w:hAnsi="Times New Roman" w:cs="Times New Roman"/>
+          <w:sz w:val="24"/>
+          <w:szCs w:val="24"/>
+        </w:rPr>
+        <w:tab/>
+      </w:r>
+      <w:r>
+        <w:rPr>
+          <w:rFonts w:ascii="Times New Roman" w:hAnsi="Times New Roman" w:cs="Times New Roman"/>
+          <w:sz w:val="24"/>
+          <w:szCs w:val="24"/>
+        </w:rPr>
+        <w:tab/>
+        <w:t>Trong đó:</w:t>
+      </w:r>
+    </w:p>
+    <w:p>
+      <w:pPr>
+        <w:pStyle w:val="ListParagraph"/>
+        <w:numPr>
+          <w:ilvl w:val="0"/>
+          <w:numId w:val="5"/>
+        </w:numPr>
+        <w:rPr>
+          <w:rFonts w:ascii="Times New Roman" w:hAnsi="Times New Roman" w:cs="Times New Roman"/>
+          <w:sz w:val="24"/>
+          <w:szCs w:val="24"/>
+        </w:rPr>
+      </w:pPr>
+      <m:oMath>
+        <m:sSub>
+          <m:sSubPr>
+            <m:ctrlPr>
+              <w:rPr>
+                <w:rFonts w:ascii="Cambria Math" w:hAnsi="Cambria Math" w:cs="Times New Roman"/>
+                <w:i/>
+                <w:sz w:val="24"/>
+                <w:szCs w:val="24"/>
+              </w:rPr>
+            </m:ctrlPr>
+          </m:sSubPr>
+          <m:e>
+            <m:r>
+              <m:rPr>
+                <m:sty m:val="b"/>
+              </m:rPr>
+              <w:rPr>
+                <w:rFonts w:ascii="Cambria Math" w:hAnsi="Cambria Math" w:cs="Times New Roman"/>
+                <w:sz w:val="24"/>
+                <w:szCs w:val="24"/>
+              </w:rPr>
+              <m:t>x</m:t>
+            </m:r>
+          </m:e>
+          <m:sub>
+            <m:r>
+              <w:rPr>
+                <w:rFonts w:ascii="Cambria Math" w:hAnsi="Cambria Math" w:cs="Times New Roman"/>
+                <w:sz w:val="24"/>
+                <w:szCs w:val="24"/>
+              </w:rPr>
+              <m:t>N</m:t>
+            </m:r>
+          </m:sub>
+        </m:sSub>
+      </m:oMath>
+      <w:r>
+        <w:rPr>
+          <w:rFonts w:ascii="Times New Roman" w:eastAsiaTheme="minorEastAsia" w:hAnsi="Times New Roman" w:cs="Times New Roman"/>
+          <w:sz w:val="24"/>
+          <w:szCs w:val="24"/>
+        </w:rPr>
+        <w:t xml:space="preserve">: </w:t>
+      </w:r>
+      <w:r>
+        <w:rPr>
+          <w:rFonts w:ascii="Times New Roman" w:eastAsiaTheme="minorEastAsia" w:hAnsi="Times New Roman" w:cs="Times New Roman"/>
+          <w:sz w:val="24"/>
+          <w:szCs w:val="24"/>
+        </w:rPr>
+        <w:t>Là là vector ảnh số được kéo ra từ ảnh X-ray</w:t>
+      </w:r>
+    </w:p>
+    <w:p>
+      <w:pPr>
+        <w:pStyle w:val="ListParagraph"/>
+        <w:numPr>
+          <w:ilvl w:val="0"/>
+          <w:numId w:val="5"/>
+        </w:numPr>
+        <w:rPr>
+          <w:rFonts w:ascii="Times New Roman" w:hAnsi="Times New Roman" w:cs="Times New Roman"/>
+          <w:sz w:val="24"/>
+          <w:szCs w:val="24"/>
+        </w:rPr>
+      </w:pPr>
+      <m:oMath>
+        <m:sSub>
+          <m:sSubPr>
+            <m:ctrlPr>
+              <w:rPr>
+                <w:rFonts w:ascii="Cambria Math" w:hAnsi="Cambria Math" w:cs="Times New Roman"/>
+                <w:i/>
+                <w:sz w:val="24"/>
+                <w:szCs w:val="24"/>
+              </w:rPr>
+            </m:ctrlPr>
+          </m:sSubPr>
+          <m:e>
+            <m:r>
+              <m:rPr>
+                <m:sty m:val="p"/>
+              </m:rPr>
+              <w:rPr>
+                <w:rFonts w:ascii="Cambria Math" w:hAnsi="Cambria Math" w:cs="Times New Roman"/>
+                <w:sz w:val="24"/>
+                <w:szCs w:val="24"/>
+              </w:rPr>
+              <m:t>y</m:t>
+            </m:r>
+          </m:e>
+          <m:sub>
+            <m:r>
+              <w:rPr>
+                <w:rFonts w:ascii="Cambria Math" w:hAnsi="Cambria Math" w:cs="Times New Roman"/>
+                <w:sz w:val="24"/>
+                <w:szCs w:val="24"/>
+              </w:rPr>
+              <m:t>N</m:t>
+            </m:r>
+          </m:sub>
+        </m:sSub>
+      </m:oMath>
+      <w:r>
+        <w:rPr>
+          <w:rFonts w:ascii="Times New Roman" w:eastAsiaTheme="minorEastAsia" w:hAnsi="Times New Roman" w:cs="Times New Roman"/>
+          <w:sz w:val="24"/>
+          <w:szCs w:val="24"/>
+        </w:rPr>
+        <w:t xml:space="preserve">: </w:t>
+      </w:r>
+      <w:r>
+        <w:rPr>
+          <w:rFonts w:ascii="Times New Roman" w:eastAsiaTheme="minorEastAsia" w:hAnsi="Times New Roman" w:cs="Times New Roman"/>
+          <w:sz w:val="24"/>
+          <w:szCs w:val="24"/>
+        </w:rPr>
+        <w:t>Là label với 2 giá trị là có bệnh / không có bệnh. (1/-1 : Tùy theo cách đặt nhãn)</w:t>
+      </w:r>
+    </w:p>
+    <w:p>
+      <w:pPr>
+        <w:pStyle w:val="ListParagraph"/>
+        <w:numPr>
+          <w:ilvl w:val="2"/>
+          <w:numId w:val="6"/>
+        </w:numPr>
+        <w:rPr>
+          <w:rFonts w:ascii="Times New Roman" w:hAnsi="Times New Roman" w:cs="Times New Roman"/>
+          <w:sz w:val="24"/>
+          <w:szCs w:val="24"/>
+        </w:rPr>
+      </w:pPr>
+      <m:oMath>
+        <m:sSup>
+          <m:sSupPr>
+            <m:ctrlPr>
+              <w:rPr>
+                <w:rFonts w:ascii="Cambria Math" w:hAnsi="Cambria Math" w:cs="Times New Roman"/>
+                <w:i/>
+                <w:sz w:val="24"/>
+                <w:szCs w:val="24"/>
+              </w:rPr>
+            </m:ctrlPr>
+          </m:sSupPr>
+          <m:e>
+            <m:r>
+              <m:rPr>
+                <m:sty m:val="b"/>
+              </m:rPr>
+              <w:rPr>
+                <w:rFonts w:ascii="Cambria Math" w:hAnsi="Cambria Math" w:cs="Times New Roman"/>
+                <w:sz w:val="24"/>
+                <w:szCs w:val="24"/>
+              </w:rPr>
+              <m:t>w</m:t>
+            </m:r>
+          </m:e>
+          <m:sup>
+            <m:r>
+              <w:rPr>
+                <w:rFonts w:ascii="Cambria Math" w:hAnsi="Cambria Math" w:cs="Times New Roman"/>
+                <w:sz w:val="24"/>
+                <w:szCs w:val="24"/>
+              </w:rPr>
+              <m:t>T</m:t>
+            </m:r>
+          </m:sup>
+        </m:sSup>
+        <m:r>
+          <m:rPr>
+            <m:sty m:val="b"/>
+          </m:rPr>
+          <w:rPr>
+            <w:rFonts w:ascii="Cambria Math" w:hAnsi="Cambria Math" w:cs="Times New Roman"/>
+            <w:sz w:val="24"/>
+            <w:szCs w:val="24"/>
+          </w:rPr>
+          <m:t>x</m:t>
+        </m:r>
+        <m:r>
+          <w:rPr>
+            <w:rFonts w:ascii="Cambria Math" w:hAnsi="Cambria Math" w:cs="Times New Roman"/>
+            <w:sz w:val="24"/>
+            <w:szCs w:val="24"/>
+          </w:rPr>
+          <m:t>+b=0</m:t>
+        </m:r>
+      </m:oMath>
+      <w:r>
+        <w:rPr>
+          <w:rFonts w:ascii="Times New Roman" w:eastAsiaTheme="minorEastAsia" w:hAnsi="Times New Roman" w:cs="Times New Roman"/>
+          <w:sz w:val="24"/>
+          <w:szCs w:val="24"/>
+        </w:rPr>
+        <w:t xml:space="preserve">: sẽ </w:t>
+      </w:r>
+      <w:r>
+        <w:rPr>
+          <w:rFonts w:ascii="Times New Roman" w:eastAsiaTheme="minorEastAsia" w:hAnsi="Times New Roman" w:cs="Times New Roman"/>
+          <w:sz w:val="24"/>
+          <w:szCs w:val="24"/>
+        </w:rPr>
+        <w:t>là mặt phẳng phân chia giữa 2 lớp có bệnh và không có bệnh</w:t>
+      </w:r>
+    </w:p>
+    <w:p>
+      <w:pPr>
+        <w:pStyle w:val="ListParagraph"/>
+        <w:numPr>
+          <w:ilvl w:val="0"/>
+          <w:numId w:val="5"/>
+        </w:numPr>
+        <w:rPr>
+          <w:rFonts w:ascii="Times New Roman" w:hAnsi="Times New Roman" w:cs="Times New Roman"/>
+          <w:sz w:val="24"/>
+          <w:szCs w:val="24"/>
+        </w:rPr>
+      </w:pPr>
+      <w:r>
+        <w:rPr>
+          <w:rFonts w:ascii="Times New Roman" w:hAnsi="Times New Roman" w:cs="Times New Roman"/>
+          <w:sz w:val="24"/>
+          <w:szCs w:val="24"/>
+        </w:rPr>
+        <w:t xml:space="preserve">Vậy với cặp dữ liệu </w:t>
+      </w:r>
+      <m:oMath>
+        <m:sSub>
+          <m:sSubPr>
+            <m:ctrlPr>
+              <w:rPr>
+                <w:rFonts w:ascii="Cambria Math" w:hAnsi="Cambria Math" w:cs="Times New Roman"/>
+                <w:i/>
+                <w:sz w:val="24"/>
+                <w:szCs w:val="24"/>
+              </w:rPr>
+            </m:ctrlPr>
+          </m:sSubPr>
+          <m:e>
+            <m:r>
+              <w:rPr>
+                <w:rFonts w:ascii="Cambria Math" w:hAnsi="Cambria Math" w:cs="Times New Roman"/>
+                <w:sz w:val="24"/>
+                <w:szCs w:val="24"/>
+              </w:rPr>
+              <m:t>(</m:t>
+            </m:r>
+            <m:r>
+              <m:rPr>
+                <m:sty m:val="b"/>
+              </m:rPr>
+              <w:rPr>
+                <w:rFonts w:ascii="Cambria Math" w:hAnsi="Cambria Math" w:cs="Times New Roman"/>
+                <w:sz w:val="24"/>
+                <w:szCs w:val="24"/>
+              </w:rPr>
+              <m:t>x</m:t>
+            </m:r>
+          </m:e>
+          <m:sub>
+            <m:r>
+              <w:rPr>
+                <w:rFonts w:ascii="Cambria Math" w:hAnsi="Cambria Math" w:cs="Times New Roman"/>
+                <w:sz w:val="24"/>
+                <w:szCs w:val="24"/>
+              </w:rPr>
+              <m:t>N</m:t>
+            </m:r>
+          </m:sub>
+        </m:sSub>
+        <m:r>
+          <w:rPr>
+            <w:rFonts w:ascii="Cambria Math" w:hAnsi="Cambria Math" w:cs="Times New Roman"/>
+            <w:sz w:val="24"/>
+            <w:szCs w:val="24"/>
+          </w:rPr>
+          <m:t>,</m:t>
+        </m:r>
+        <m:sSub>
+          <m:sSubPr>
+            <m:ctrlPr>
+              <w:rPr>
+                <w:rFonts w:ascii="Cambria Math" w:hAnsi="Cambria Math" w:cs="Times New Roman"/>
+                <w:i/>
+                <w:sz w:val="24"/>
+                <w:szCs w:val="24"/>
+              </w:rPr>
+            </m:ctrlPr>
+          </m:sSubPr>
+          <m:e>
+            <m:r>
+              <w:rPr>
+                <w:rFonts w:ascii="Cambria Math" w:hAnsi="Cambria Math" w:cs="Times New Roman"/>
+                <w:sz w:val="24"/>
+                <w:szCs w:val="24"/>
+              </w:rPr>
+              <m:t>y</m:t>
+            </m:r>
+          </m:e>
+          <m:sub>
+            <m:r>
+              <w:rPr>
+                <w:rFonts w:ascii="Cambria Math" w:hAnsi="Cambria Math" w:cs="Times New Roman"/>
+                <w:sz w:val="24"/>
+                <w:szCs w:val="24"/>
+              </w:rPr>
+              <m:t>N</m:t>
+            </m:r>
+          </m:sub>
+        </m:sSub>
+        <m:r>
+          <w:rPr>
+            <w:rFonts w:ascii="Cambria Math" w:hAnsi="Cambria Math" w:cs="Times New Roman"/>
+            <w:sz w:val="24"/>
+            <w:szCs w:val="24"/>
+          </w:rPr>
+          <m:t>)</m:t>
+        </m:r>
+      </m:oMath>
+      <w:r>
+        <w:rPr>
+          <w:rFonts w:ascii="Times New Roman" w:eastAsiaTheme="minorEastAsia" w:hAnsi="Times New Roman" w:cs="Times New Roman"/>
+          <w:sz w:val="24"/>
+          <w:szCs w:val="24"/>
+        </w:rPr>
+        <w:t xml:space="preserve"> thì khoảng cách từ điểm đó đến mặt phẳng phân chia là</w:t>
+      </w:r>
+      <w:r>
+        <w:rPr>
+          <w:rFonts w:ascii="Times New Roman" w:eastAsiaTheme="minorEastAsia" w:hAnsi="Times New Roman" w:cs="Times New Roman"/>
+          <w:sz w:val="24"/>
+          <w:szCs w:val="24"/>
+        </w:rPr>
+        <w:t>:</w:t>
+      </w:r>
+    </w:p>
+    <w:p>
+      <w:pPr>
+        <w:ind w:left="3960"/>
+        <w:rPr>
+          <w:rFonts w:ascii="Times New Roman" w:eastAsiaTheme="minorEastAsia" w:hAnsi="Times New Roman" w:cs="Times New Roman"/>
+          <w:sz w:val="34"/>
+          <w:szCs w:val="24"/>
+        </w:rPr>
+      </w:pPr>
+      <w:r>
+        <w:rPr>
+          <w:rFonts w:ascii="Times New Roman" w:eastAsiaTheme="minorEastAsia" w:hAnsi="Times New Roman" w:cs="Times New Roman"/>
+          <w:sz w:val="24"/>
+          <w:szCs w:val="24"/>
+        </w:rPr>
+        <w:t xml:space="preserve"> </w:t>
+      </w:r>
+      <m:oMath>
+        <m:f>
+          <m:fPr>
+            <m:ctrlPr>
+              <w:rPr>
+                <w:rFonts w:ascii="Cambria Math" w:hAnsi="Cambria Math" w:cs="Times New Roman"/>
+                <w:i/>
+                <w:sz w:val="34"/>
+                <w:szCs w:val="24"/>
+              </w:rPr>
+            </m:ctrlPr>
+          </m:fPr>
+          <m:num>
+            <m:sSub>
+              <m:sSubPr>
+                <m:ctrlPr>
+                  <w:rPr>
+                    <w:rFonts w:ascii="Cambria Math" w:hAnsi="Cambria Math" w:cs="Times New Roman"/>
+                    <w:i/>
+                    <w:sz w:val="34"/>
+                    <w:szCs w:val="24"/>
+                  </w:rPr>
+                </m:ctrlPr>
+              </m:sSubPr>
+              <m:e>
+                <m:r>
+                  <w:rPr>
+                    <w:rFonts w:ascii="Cambria Math" w:hAnsi="Cambria Math" w:cs="Times New Roman"/>
+                    <w:sz w:val="34"/>
+                    <w:szCs w:val="24"/>
+                  </w:rPr>
+                  <m:t>y</m:t>
+                </m:r>
+              </m:e>
+              <m:sub>
+                <m:r>
+                  <w:rPr>
+                    <w:rFonts w:ascii="Cambria Math" w:hAnsi="Cambria Math" w:cs="Times New Roman"/>
+                    <w:sz w:val="34"/>
+                    <w:szCs w:val="24"/>
+                  </w:rPr>
+                  <m:t>n</m:t>
+                </m:r>
+              </m:sub>
+            </m:sSub>
+            <m:r>
+              <w:rPr>
+                <w:rFonts w:ascii="Cambria Math" w:hAnsi="Cambria Math" w:cs="Times New Roman"/>
+                <w:sz w:val="34"/>
+                <w:szCs w:val="24"/>
+              </w:rPr>
+              <m:t>(</m:t>
+            </m:r>
+            <m:sSup>
+              <m:sSupPr>
+                <m:ctrlPr>
+                  <w:rPr>
+                    <w:rFonts w:ascii="Cambria Math" w:hAnsi="Cambria Math" w:cs="Times New Roman"/>
+                    <w:i/>
+                    <w:sz w:val="34"/>
+                    <w:szCs w:val="24"/>
+                  </w:rPr>
+                </m:ctrlPr>
+              </m:sSupPr>
+              <m:e>
+                <m:r>
+                  <m:rPr>
+                    <m:sty m:val="b"/>
+                  </m:rPr>
+                  <w:rPr>
+                    <w:rFonts w:ascii="Cambria Math" w:hAnsi="Cambria Math" w:cs="Times New Roman"/>
+                    <w:sz w:val="34"/>
+                    <w:szCs w:val="24"/>
+                  </w:rPr>
+                  <m:t>w</m:t>
+                </m:r>
+              </m:e>
+              <m:sup>
+                <m:r>
+                  <w:rPr>
+                    <w:rFonts w:ascii="Cambria Math" w:hAnsi="Cambria Math" w:cs="Times New Roman"/>
+                    <w:sz w:val="34"/>
+                    <w:szCs w:val="24"/>
+                  </w:rPr>
+                  <m:t>T</m:t>
+                </m:r>
+              </m:sup>
+            </m:sSup>
+            <m:sSub>
+              <m:sSubPr>
+                <m:ctrlPr>
+                  <w:rPr>
+                    <w:rFonts w:ascii="Cambria Math" w:hAnsi="Cambria Math" w:cs="Times New Roman"/>
+                    <w:i/>
+                    <w:sz w:val="34"/>
+                    <w:szCs w:val="24"/>
+                  </w:rPr>
+                </m:ctrlPr>
+              </m:sSubPr>
+              <m:e>
+                <m:r>
+                  <m:rPr>
+                    <m:sty m:val="b"/>
+                  </m:rPr>
+                  <w:rPr>
+                    <w:rFonts w:ascii="Cambria Math" w:hAnsi="Cambria Math" w:cs="Times New Roman"/>
+                    <w:sz w:val="34"/>
+                    <w:szCs w:val="24"/>
+                  </w:rPr>
+                  <m:t>x</m:t>
+                </m:r>
+              </m:e>
+              <m:sub>
+                <m:r>
+                  <w:rPr>
+                    <w:rFonts w:ascii="Cambria Math" w:hAnsi="Cambria Math" w:cs="Times New Roman"/>
+                    <w:sz w:val="34"/>
+                    <w:szCs w:val="24"/>
+                  </w:rPr>
+                  <m:t>n</m:t>
+                </m:r>
+              </m:sub>
+            </m:sSub>
+            <m:r>
+              <w:rPr>
+                <w:rFonts w:ascii="Cambria Math" w:hAnsi="Cambria Math" w:cs="Times New Roman"/>
+                <w:sz w:val="34"/>
+                <w:szCs w:val="24"/>
+              </w:rPr>
+              <m:t>+b)</m:t>
+            </m:r>
+          </m:num>
+          <m:den>
+            <m:sSub>
+              <m:sSubPr>
+                <m:ctrlPr>
+                  <w:rPr>
+                    <w:rFonts w:ascii="Cambria Math" w:hAnsi="Cambria Math" w:cs="Times New Roman"/>
+                    <w:i/>
+                    <w:sz w:val="34"/>
+                    <w:szCs w:val="24"/>
+                  </w:rPr>
+                </m:ctrlPr>
+              </m:sSubPr>
+              <m:e>
+                <m:d>
+                  <m:dPr>
+                    <m:begChr m:val="‖"/>
+                    <m:endChr m:val="‖"/>
+                    <m:ctrlPr>
+                      <w:rPr>
+                        <w:rFonts w:ascii="Cambria Math" w:hAnsi="Cambria Math" w:cs="Times New Roman"/>
+                        <w:i/>
+                        <w:sz w:val="34"/>
+                        <w:szCs w:val="24"/>
+                      </w:rPr>
+                    </m:ctrlPr>
+                  </m:dPr>
+                  <m:e>
+                    <m:r>
+                      <m:rPr>
+                        <m:sty m:val="b"/>
+                      </m:rPr>
+                      <w:rPr>
+                        <w:rFonts w:ascii="Cambria Math" w:hAnsi="Cambria Math" w:cs="Times New Roman"/>
+                        <w:sz w:val="34"/>
+                        <w:szCs w:val="24"/>
+                      </w:rPr>
+                      <m:t>w</m:t>
+                    </m:r>
+                  </m:e>
+                </m:d>
+              </m:e>
+              <m:sub>
+                <m:r>
+                  <w:rPr>
+                    <w:rFonts w:ascii="Cambria Math" w:hAnsi="Cambria Math" w:cs="Times New Roman"/>
+                    <w:sz w:val="34"/>
+                    <w:szCs w:val="24"/>
+                  </w:rPr>
+                  <m:t>2</m:t>
+                </m:r>
+              </m:sub>
+            </m:sSub>
+          </m:den>
+        </m:f>
+        <m:r>
+          <w:rPr>
+            <w:rFonts w:ascii="Cambria Math" w:hAnsi="Cambria Math" w:cs="Times New Roman"/>
+            <w:sz w:val="34"/>
+            <w:szCs w:val="24"/>
+          </w:rPr>
+          <m:t xml:space="preserve"> (1)</m:t>
+        </m:r>
+      </m:oMath>
+    </w:p>
+    <w:p>
+      <w:pPr>
+        <w:ind w:left="2880"/>
+        <w:rPr>
+          <w:rFonts w:ascii="Times New Roman" w:hAnsi="Times New Roman" w:cs="Times New Roman"/>
+          <w:sz w:val="24"/>
+          <w:szCs w:val="24"/>
+        </w:rPr>
+      </w:pPr>
+      <w:r>
+        <w:rPr>
+          <w:rFonts w:ascii="Times New Roman" w:hAnsi="Times New Roman" w:cs="Times New Roman"/>
+          <w:sz w:val="24"/>
+          <w:szCs w:val="24"/>
+        </w:rPr>
+        <w:t xml:space="preserve">Với </w:t>
+      </w:r>
+      <m:oMath>
+        <m:sSub>
+          <m:sSubPr>
+            <m:ctrlPr>
+              <w:rPr>
+                <w:rFonts w:ascii="Cambria Math" w:hAnsi="Cambria Math" w:cs="Times New Roman"/>
+                <w:i/>
+                <w:sz w:val="24"/>
+                <w:szCs w:val="24"/>
+              </w:rPr>
+            </m:ctrlPr>
+          </m:sSubPr>
+          <m:e>
+            <m:d>
+              <m:dPr>
+                <m:begChr m:val="‖"/>
+                <m:endChr m:val="‖"/>
+                <m:ctrlPr>
+                  <w:rPr>
+                    <w:rFonts w:ascii="Cambria Math" w:hAnsi="Cambria Math" w:cs="Times New Roman"/>
+                    <w:i/>
+                    <w:sz w:val="24"/>
+                    <w:szCs w:val="24"/>
+                  </w:rPr>
+                </m:ctrlPr>
+              </m:dPr>
+              <m:e>
+                <m:r>
+                  <w:rPr>
+                    <w:rFonts w:ascii="Cambria Math" w:hAnsi="Cambria Math" w:cs="Times New Roman"/>
+                    <w:sz w:val="24"/>
+                    <w:szCs w:val="24"/>
+                  </w:rPr>
+                  <m:t>w</m:t>
+                </m:r>
+              </m:e>
+            </m:d>
+          </m:e>
+          <m:sub>
+            <m:r>
+              <w:rPr>
+                <w:rFonts w:ascii="Cambria Math" w:hAnsi="Cambria Math" w:cs="Times New Roman"/>
+                <w:sz w:val="24"/>
+                <w:szCs w:val="24"/>
+              </w:rPr>
+              <m:t>2</m:t>
+            </m:r>
+          </m:sub>
+        </m:sSub>
+        <m:r>
+          <w:rPr>
+            <w:rFonts w:ascii="Cambria Math" w:hAnsi="Cambria Math" w:cs="Times New Roman"/>
+            <w:sz w:val="24"/>
+            <w:szCs w:val="24"/>
+          </w:rPr>
+          <m:t>=</m:t>
+        </m:r>
+        <m:rad>
+          <m:radPr>
+            <m:degHide m:val="1"/>
+            <m:ctrlPr>
+              <w:rPr>
+                <w:rFonts w:ascii="Cambria Math" w:hAnsi="Cambria Math" w:cs="Times New Roman"/>
+                <w:i/>
+                <w:sz w:val="24"/>
+                <w:szCs w:val="24"/>
+              </w:rPr>
+            </m:ctrlPr>
+          </m:radPr>
+          <m:deg/>
+          <m:e>
+            <m:nary>
+              <m:naryPr>
+                <m:chr m:val="∑"/>
+                <m:limLoc m:val="subSup"/>
+                <m:grow m:val="1"/>
+                <m:ctrlPr>
+                  <w:rPr>
+                    <w:rFonts w:ascii="Cambria Math" w:hAnsi="Cambria Math" w:cs="Times New Roman"/>
+                    <w:i/>
+                    <w:sz w:val="24"/>
+                    <w:szCs w:val="24"/>
+                  </w:rPr>
+                </m:ctrlPr>
+              </m:naryPr>
+              <m:sub>
+                <m:r>
+                  <w:rPr>
+                    <w:rFonts w:ascii="Cambria Math" w:hAnsi="Cambria Math" w:cs="Times New Roman"/>
+                    <w:sz w:val="24"/>
+                    <w:szCs w:val="24"/>
+                  </w:rPr>
+                  <m:t>i=1</m:t>
+                </m:r>
+              </m:sub>
+              <m:sup>
+                <m:r>
+                  <w:rPr>
+                    <w:rFonts w:ascii="Cambria Math" w:hAnsi="Cambria Math" w:cs="Times New Roman"/>
+                    <w:sz w:val="24"/>
+                    <w:szCs w:val="24"/>
+                  </w:rPr>
+                  <m:t>d</m:t>
+                </m:r>
+              </m:sup>
+              <m:e>
+                <m:sSubSup>
+                  <m:sSubSupPr>
+                    <m:ctrlPr>
+                      <w:rPr>
+                        <w:rFonts w:ascii="Cambria Math" w:hAnsi="Cambria Math" w:cs="Times New Roman"/>
+                        <w:i/>
+                        <w:sz w:val="24"/>
+                        <w:szCs w:val="24"/>
+                      </w:rPr>
+                    </m:ctrlPr>
+                  </m:sSubSupPr>
+                  <m:e>
+                    <m:r>
+                      <w:rPr>
+                        <w:rFonts w:ascii="Cambria Math" w:hAnsi="Cambria Math" w:cs="Times New Roman"/>
+                        <w:sz w:val="24"/>
+                        <w:szCs w:val="24"/>
+                      </w:rPr>
+                      <m:t>w</m:t>
+                    </m:r>
+                  </m:e>
+                  <m:sub>
+                    <m:r>
+                      <w:rPr>
+                        <w:rFonts w:ascii="Cambria Math" w:hAnsi="Cambria Math" w:cs="Times New Roman"/>
+                        <w:sz w:val="24"/>
+                        <w:szCs w:val="24"/>
+                      </w:rPr>
+                      <m:t>i</m:t>
+                    </m:r>
+                  </m:sub>
+                  <m:sup>
+                    <m:r>
+                      <w:rPr>
+                        <w:rFonts w:ascii="Cambria Math" w:hAnsi="Cambria Math" w:cs="Times New Roman"/>
+                        <w:sz w:val="24"/>
+                        <w:szCs w:val="24"/>
+                      </w:rPr>
+                      <m:t>2</m:t>
+                    </m:r>
+                  </m:sup>
+                </m:sSubSup>
+              </m:e>
+            </m:nary>
+          </m:e>
+        </m:rad>
+      </m:oMath>
+      <w:r>
+        <w:rPr>
+          <w:rFonts w:ascii="Times New Roman" w:eastAsiaTheme="minorEastAsia" w:hAnsi="Times New Roman" w:cs="Times New Roman"/>
+          <w:sz w:val="24"/>
+          <w:szCs w:val="24"/>
+        </w:rPr>
+        <w:t xml:space="preserve"> trong đó d là số chiều không gian trên vector ảnh số</w:t>
+      </w:r>
+    </w:p>
+    <w:p>
+      <w:pPr>
+        <w:pStyle w:val="ListParagraph"/>
+        <w:numPr>
+          <w:ilvl w:val="0"/>
+          <w:numId w:val="5"/>
+        </w:numPr>
+        <w:rPr>
+          <w:rFonts w:ascii="Times New Roman" w:hAnsi="Times New Roman" w:cs="Times New Roman"/>
+          <w:sz w:val="24"/>
+          <w:szCs w:val="24"/>
+        </w:rPr>
+      </w:pPr>
+      <w:r>
+        <w:rPr>
+          <w:rFonts w:ascii="Times New Roman" w:hAnsi="Times New Roman" w:cs="Times New Roman"/>
+          <w:sz w:val="24"/>
+          <w:szCs w:val="24"/>
+        </w:rPr>
+        <w:t xml:space="preserve">Nếu ta tìm được </w:t>
+      </w:r>
+      <w:r>
+        <w:rPr>
+          <w:rFonts w:ascii="Times New Roman" w:hAnsi="Times New Roman" w:cs="Times New Roman"/>
+          <w:sz w:val="24"/>
+          <w:szCs w:val="24"/>
+        </w:rPr>
+        <w:t>min(|(1)|) thì ta sẽ tìm được khoảng gần nhất từ một điểm trong 2 lớp đến siêu phẳng (margin).</w:t>
+      </w:r>
+    </w:p>
+    <w:p>
+      <w:pPr>
+        <w:pStyle w:val="ListParagraph"/>
+        <w:numPr>
+          <w:ilvl w:val="0"/>
+          <w:numId w:val="5"/>
+        </w:numPr>
+        <w:rPr>
+          <w:rFonts w:ascii="Times New Roman" w:hAnsi="Times New Roman" w:cs="Times New Roman"/>
+          <w:sz w:val="24"/>
+          <w:szCs w:val="24"/>
+        </w:rPr>
+      </w:pPr>
+      <w:r>
+        <w:rPr>
+          <w:rFonts w:ascii="Times New Roman" w:hAnsi="Times New Roman" w:cs="Times New Roman"/>
+          <w:sz w:val="24"/>
+          <w:szCs w:val="24"/>
+        </w:rPr>
+        <w:t xml:space="preserve">Để tối ưu hóa bài toán này ta phải tìm được </w:t>
+      </w:r>
+      <w:r>
+        <w:rPr>
+          <w:rFonts w:ascii="Times New Roman" w:hAnsi="Times New Roman" w:cs="Times New Roman"/>
+          <w:b/>
+          <w:sz w:val="24"/>
+          <w:szCs w:val="24"/>
+        </w:rPr>
+        <w:t>w</w:t>
+      </w:r>
+      <w:r>
+        <w:rPr>
+          <w:rFonts w:ascii="Times New Roman" w:hAnsi="Times New Roman" w:cs="Times New Roman"/>
+          <w:b/>
+          <w:sz w:val="24"/>
+          <w:szCs w:val="24"/>
+        </w:rPr>
+        <w:t xml:space="preserve"> </w:t>
+      </w:r>
+      <w:r>
+        <w:rPr>
+          <w:rFonts w:ascii="Times New Roman" w:hAnsi="Times New Roman" w:cs="Times New Roman"/>
+          <w:sz w:val="24"/>
+          <w:szCs w:val="24"/>
+        </w:rPr>
+        <w:t>và b sao cho margin là lớn nhất</w:t>
+      </w:r>
     </w:p>
     <w:p>
       <w:r>
@@ -571,6 +1715,321 @@
 <file path=word/numbering.xml><?xml version="1.0" encoding="utf-8"?>
 <w:numbering xmlns:wpc="http://schemas.microsoft.com/office/word/2010/wordprocessingCanvas" xmlns:mc="http://schemas.openxmlformats.org/markup-compatibility/2006" xmlns:o="urn:schemas-microsoft-com:office:office" xmlns:r="http://schemas.openxmlformats.org/officeDocument/2006/relationships" xmlns:m="http://schemas.openxmlformats.org/officeDocument/2006/math" xmlns:v="urn:schemas-microsoft-com:vml" xmlns:wp14="http://schemas.microsoft.com/office/word/2010/wordprocessingDrawing" xmlns:wp="http://schemas.openxmlformats.org/drawingml/2006/wordprocessingDrawing" xmlns:w10="urn:schemas-microsoft-com:office:word" xmlns:w="http://schemas.openxmlformats.org/wordprocessingml/2006/main" xmlns:w14="http://schemas.microsoft.com/office/word/2010/wordml" xmlns:w15="http://schemas.microsoft.com/office/word/2012/wordml" xmlns:wpg="http://schemas.microsoft.com/office/word/2010/wordprocessingGroup" xmlns:wpi="http://schemas.microsoft.com/office/word/2010/wordprocessingInk" xmlns:wne="http://schemas.microsoft.com/office/word/2006/wordml" xmlns:wps="http://schemas.microsoft.com/office/word/2010/wordprocessingShape" mc:Ignorable="w14 w15 wp14">
   <w:abstractNum w:abstractNumId="0" w15:restartNumberingAfterBreak="0">
+    <w:nsid w:val="11D43769"/>
+    <w:multiLevelType w:val="hybridMultilevel"/>
+    <w:tmpl w:val="C71059A2"/>
+    <w:lvl w:ilvl="0" w:tplc="9DB01172">
+      <w:start w:val="2"/>
+      <w:numFmt w:val="bullet"/>
+      <w:lvlText w:val="-"/>
+      <w:lvlJc w:val="left"/>
+      <w:pPr>
+        <w:ind w:left="1440" w:hanging="360"/>
+      </w:pPr>
+      <w:rPr>
+        <w:rFonts w:ascii="Times New Roman" w:eastAsiaTheme="minorHAnsi" w:hAnsi="Times New Roman" w:cs="Times New Roman" w:hint="default"/>
+      </w:rPr>
+    </w:lvl>
+    <w:lvl w:ilvl="1" w:tplc="04090003">
+      <w:start w:val="1"/>
+      <w:numFmt w:val="bullet"/>
+      <w:lvlText w:val="o"/>
+      <w:lvlJc w:val="left"/>
+      <w:pPr>
+        <w:ind w:left="2160" w:hanging="360"/>
+      </w:pPr>
+      <w:rPr>
+        <w:rFonts w:ascii="Courier New" w:hAnsi="Courier New" w:cs="Courier New" w:hint="default"/>
+      </w:rPr>
+    </w:lvl>
+    <w:lvl w:ilvl="2" w:tplc="04090005">
+      <w:start w:val="1"/>
+      <w:numFmt w:val="bullet"/>
+      <w:lvlText w:val=""/>
+      <w:lvlJc w:val="left"/>
+      <w:pPr>
+        <w:ind w:left="2880" w:hanging="360"/>
+      </w:pPr>
+      <w:rPr>
+        <w:rFonts w:ascii="Wingdings" w:hAnsi="Wingdings" w:hint="default"/>
+      </w:rPr>
+    </w:lvl>
+    <w:lvl w:ilvl="3" w:tplc="04090001" w:tentative="1">
+      <w:start w:val="1"/>
+      <w:numFmt w:val="bullet"/>
+      <w:lvlText w:val=""/>
+      <w:lvlJc w:val="left"/>
+      <w:pPr>
+        <w:ind w:left="3600" w:hanging="360"/>
+      </w:pPr>
+      <w:rPr>
+        <w:rFonts w:ascii="Symbol" w:hAnsi="Symbol" w:hint="default"/>
+      </w:rPr>
+    </w:lvl>
+    <w:lvl w:ilvl="4" w:tplc="04090003" w:tentative="1">
+      <w:start w:val="1"/>
+      <w:numFmt w:val="bullet"/>
+      <w:lvlText w:val="o"/>
+      <w:lvlJc w:val="left"/>
+      <w:pPr>
+        <w:ind w:left="4320" w:hanging="360"/>
+      </w:pPr>
+      <w:rPr>
+        <w:rFonts w:ascii="Courier New" w:hAnsi="Courier New" w:cs="Courier New" w:hint="default"/>
+      </w:rPr>
+    </w:lvl>
+    <w:lvl w:ilvl="5" w:tplc="04090005" w:tentative="1">
+      <w:start w:val="1"/>
+      <w:numFmt w:val="bullet"/>
+      <w:lvlText w:val=""/>
+      <w:lvlJc w:val="left"/>
+      <w:pPr>
+        <w:ind w:left="5040" w:hanging="360"/>
+      </w:pPr>
+      <w:rPr>
+        <w:rFonts w:ascii="Wingdings" w:hAnsi="Wingdings" w:hint="default"/>
+      </w:rPr>
+    </w:lvl>
+    <w:lvl w:ilvl="6" w:tplc="04090001" w:tentative="1">
+      <w:start w:val="1"/>
+      <w:numFmt w:val="bullet"/>
+      <w:lvlText w:val=""/>
+      <w:lvlJc w:val="left"/>
+      <w:pPr>
+        <w:ind w:left="5760" w:hanging="360"/>
+      </w:pPr>
+      <w:rPr>
+        <w:rFonts w:ascii="Symbol" w:hAnsi="Symbol" w:hint="default"/>
+      </w:rPr>
+    </w:lvl>
+    <w:lvl w:ilvl="7" w:tplc="04090003" w:tentative="1">
+      <w:start w:val="1"/>
+      <w:numFmt w:val="bullet"/>
+      <w:lvlText w:val="o"/>
+      <w:lvlJc w:val="left"/>
+      <w:pPr>
+        <w:ind w:left="6480" w:hanging="360"/>
+      </w:pPr>
+      <w:rPr>
+        <w:rFonts w:ascii="Courier New" w:hAnsi="Courier New" w:cs="Courier New" w:hint="default"/>
+      </w:rPr>
+    </w:lvl>
+    <w:lvl w:ilvl="8" w:tplc="04090005" w:tentative="1">
+      <w:start w:val="1"/>
+      <w:numFmt w:val="bullet"/>
+      <w:lvlText w:val=""/>
+      <w:lvlJc w:val="left"/>
+      <w:pPr>
+        <w:ind w:left="7200" w:hanging="360"/>
+      </w:pPr>
+      <w:rPr>
+        <w:rFonts w:ascii="Wingdings" w:hAnsi="Wingdings" w:hint="default"/>
+      </w:rPr>
+    </w:lvl>
+  </w:abstractNum>
+  <w:abstractNum w:abstractNumId="1" w15:restartNumberingAfterBreak="0">
+    <w:nsid w:val="18576D7C"/>
+    <w:multiLevelType w:val="hybridMultilevel"/>
+    <w:tmpl w:val="AB82453C"/>
+    <w:lvl w:ilvl="0" w:tplc="B17A40FE">
+      <w:start w:val="1"/>
+      <w:numFmt w:val="decimal"/>
+      <w:lvlText w:val="%1."/>
+      <w:lvlJc w:val="left"/>
+      <w:pPr>
+        <w:ind w:left="1080" w:hanging="360"/>
+      </w:pPr>
+      <w:rPr>
+        <w:rFonts w:hint="default"/>
+      </w:rPr>
+    </w:lvl>
+    <w:lvl w:ilvl="1" w:tplc="04090019">
+      <w:start w:val="1"/>
+      <w:numFmt w:val="lowerLetter"/>
+      <w:lvlText w:val="%2."/>
+      <w:lvlJc w:val="left"/>
+      <w:pPr>
+        <w:ind w:left="1800" w:hanging="360"/>
+      </w:pPr>
+    </w:lvl>
+    <w:lvl w:ilvl="2" w:tplc="0409001B">
+      <w:start w:val="1"/>
+      <w:numFmt w:val="lowerRoman"/>
+      <w:lvlText w:val="%3."/>
+      <w:lvlJc w:val="right"/>
+      <w:pPr>
+        <w:ind w:left="2520" w:hanging="180"/>
+      </w:pPr>
+    </w:lvl>
+    <w:lvl w:ilvl="3" w:tplc="0409000F" w:tentative="1">
+      <w:start w:val="1"/>
+      <w:numFmt w:val="decimal"/>
+      <w:lvlText w:val="%4."/>
+      <w:lvlJc w:val="left"/>
+      <w:pPr>
+        <w:ind w:left="3240" w:hanging="360"/>
+      </w:pPr>
+    </w:lvl>
+    <w:lvl w:ilvl="4" w:tplc="04090019" w:tentative="1">
+      <w:start w:val="1"/>
+      <w:numFmt w:val="lowerLetter"/>
+      <w:lvlText w:val="%5."/>
+      <w:lvlJc w:val="left"/>
+      <w:pPr>
+        <w:ind w:left="3960" w:hanging="360"/>
+      </w:pPr>
+    </w:lvl>
+    <w:lvl w:ilvl="5" w:tplc="0409001B" w:tentative="1">
+      <w:start w:val="1"/>
+      <w:numFmt w:val="lowerRoman"/>
+      <w:lvlText w:val="%6."/>
+      <w:lvlJc w:val="right"/>
+      <w:pPr>
+        <w:ind w:left="4680" w:hanging="180"/>
+      </w:pPr>
+    </w:lvl>
+    <w:lvl w:ilvl="6" w:tplc="0409000F" w:tentative="1">
+      <w:start w:val="1"/>
+      <w:numFmt w:val="decimal"/>
+      <w:lvlText w:val="%7."/>
+      <w:lvlJc w:val="left"/>
+      <w:pPr>
+        <w:ind w:left="5400" w:hanging="360"/>
+      </w:pPr>
+    </w:lvl>
+    <w:lvl w:ilvl="7" w:tplc="04090019" w:tentative="1">
+      <w:start w:val="1"/>
+      <w:numFmt w:val="lowerLetter"/>
+      <w:lvlText w:val="%8."/>
+      <w:lvlJc w:val="left"/>
+      <w:pPr>
+        <w:ind w:left="6120" w:hanging="360"/>
+      </w:pPr>
+    </w:lvl>
+    <w:lvl w:ilvl="8" w:tplc="0409001B" w:tentative="1">
+      <w:start w:val="1"/>
+      <w:numFmt w:val="lowerRoman"/>
+      <w:lvlText w:val="%9."/>
+      <w:lvlJc w:val="right"/>
+      <w:pPr>
+        <w:ind w:left="6840" w:hanging="180"/>
+      </w:pPr>
+    </w:lvl>
+  </w:abstractNum>
+  <w:abstractNum w:abstractNumId="2" w15:restartNumberingAfterBreak="0">
+    <w:nsid w:val="246D32ED"/>
+    <w:multiLevelType w:val="hybridMultilevel"/>
+    <w:tmpl w:val="176AA29C"/>
+    <w:lvl w:ilvl="0" w:tplc="04090005">
+      <w:start w:val="1"/>
+      <w:numFmt w:val="bullet"/>
+      <w:lvlText w:val=""/>
+      <w:lvlJc w:val="left"/>
+      <w:pPr>
+        <w:ind w:left="2880" w:hanging="360"/>
+      </w:pPr>
+      <w:rPr>
+        <w:rFonts w:ascii="Wingdings" w:hAnsi="Wingdings" w:hint="default"/>
+      </w:rPr>
+    </w:lvl>
+    <w:lvl w:ilvl="1" w:tplc="04090003">
+      <w:start w:val="1"/>
+      <w:numFmt w:val="bullet"/>
+      <w:lvlText w:val="o"/>
+      <w:lvlJc w:val="left"/>
+      <w:pPr>
+        <w:ind w:left="3600" w:hanging="360"/>
+      </w:pPr>
+      <w:rPr>
+        <w:rFonts w:ascii="Courier New" w:hAnsi="Courier New" w:cs="Courier New" w:hint="default"/>
+      </w:rPr>
+    </w:lvl>
+    <w:lvl w:ilvl="2" w:tplc="04090005">
+      <w:start w:val="1"/>
+      <w:numFmt w:val="bullet"/>
+      <w:lvlText w:val=""/>
+      <w:lvlJc w:val="left"/>
+      <w:pPr>
+        <w:ind w:left="4320" w:hanging="360"/>
+      </w:pPr>
+      <w:rPr>
+        <w:rFonts w:ascii="Wingdings" w:hAnsi="Wingdings" w:hint="default"/>
+      </w:rPr>
+    </w:lvl>
+    <w:lvl w:ilvl="3" w:tplc="04090001" w:tentative="1">
+      <w:start w:val="1"/>
+      <w:numFmt w:val="bullet"/>
+      <w:lvlText w:val=""/>
+      <w:lvlJc w:val="left"/>
+      <w:pPr>
+        <w:ind w:left="5040" w:hanging="360"/>
+      </w:pPr>
+      <w:rPr>
+        <w:rFonts w:ascii="Symbol" w:hAnsi="Symbol" w:hint="default"/>
+      </w:rPr>
+    </w:lvl>
+    <w:lvl w:ilvl="4" w:tplc="04090003" w:tentative="1">
+      <w:start w:val="1"/>
+      <w:numFmt w:val="bullet"/>
+      <w:lvlText w:val="o"/>
+      <w:lvlJc w:val="left"/>
+      <w:pPr>
+        <w:ind w:left="5760" w:hanging="360"/>
+      </w:pPr>
+      <w:rPr>
+        <w:rFonts w:ascii="Courier New" w:hAnsi="Courier New" w:cs="Courier New" w:hint="default"/>
+      </w:rPr>
+    </w:lvl>
+    <w:lvl w:ilvl="5" w:tplc="04090005" w:tentative="1">
+      <w:start w:val="1"/>
+      <w:numFmt w:val="bullet"/>
+      <w:lvlText w:val=""/>
+      <w:lvlJc w:val="left"/>
+      <w:pPr>
+        <w:ind w:left="6480" w:hanging="360"/>
+      </w:pPr>
+      <w:rPr>
+        <w:rFonts w:ascii="Wingdings" w:hAnsi="Wingdings" w:hint="default"/>
+      </w:rPr>
+    </w:lvl>
+    <w:lvl w:ilvl="6" w:tplc="04090001" w:tentative="1">
+      <w:start w:val="1"/>
+      <w:numFmt w:val="bullet"/>
+      <w:lvlText w:val=""/>
+      <w:lvlJc w:val="left"/>
+      <w:pPr>
+        <w:ind w:left="7200" w:hanging="360"/>
+      </w:pPr>
+      <w:rPr>
+        <w:rFonts w:ascii="Symbol" w:hAnsi="Symbol" w:hint="default"/>
+      </w:rPr>
+    </w:lvl>
+    <w:lvl w:ilvl="7" w:tplc="04090003" w:tentative="1">
+      <w:start w:val="1"/>
+      <w:numFmt w:val="bullet"/>
+      <w:lvlText w:val="o"/>
+      <w:lvlJc w:val="left"/>
+      <w:pPr>
+        <w:ind w:left="7920" w:hanging="360"/>
+      </w:pPr>
+      <w:rPr>
+        <w:rFonts w:ascii="Courier New" w:hAnsi="Courier New" w:cs="Courier New" w:hint="default"/>
+      </w:rPr>
+    </w:lvl>
+    <w:lvl w:ilvl="8" w:tplc="04090005" w:tentative="1">
+      <w:start w:val="1"/>
+      <w:numFmt w:val="bullet"/>
+      <w:lvlText w:val=""/>
+      <w:lvlJc w:val="left"/>
+      <w:pPr>
+        <w:ind w:left="8640" w:hanging="360"/>
+      </w:pPr>
+      <w:rPr>
+        <w:rFonts w:ascii="Wingdings" w:hAnsi="Wingdings" w:hint="default"/>
+      </w:rPr>
+    </w:lvl>
+  </w:abstractNum>
+  <w:abstractNum w:abstractNumId="3" w15:restartNumberingAfterBreak="0">
     <w:nsid w:val="37B96D2E"/>
     <w:multiLevelType w:val="hybridMultilevel"/>
     <w:tmpl w:val="1D78EE46"/>
@@ -659,7 +2118,7 @@
       </w:pPr>
     </w:lvl>
   </w:abstractNum>
-  <w:abstractNum w:abstractNumId="1" w15:restartNumberingAfterBreak="0">
+  <w:abstractNum w:abstractNumId="4" w15:restartNumberingAfterBreak="0">
     <w:nsid w:val="502138F4"/>
     <w:multiLevelType w:val="hybridMultilevel"/>
     <w:tmpl w:val="9A88B9E8"/>
@@ -748,7 +2207,7 @@
       </w:pPr>
     </w:lvl>
   </w:abstractNum>
-  <w:abstractNum w:abstractNumId="2" w15:restartNumberingAfterBreak="0">
+  <w:abstractNum w:abstractNumId="5" w15:restartNumberingAfterBreak="0">
     <w:nsid w:val="75AB706B"/>
     <w:multiLevelType w:val="hybridMultilevel"/>
     <w:tmpl w:val="971A4FFE"/>
@@ -862,13 +2321,22 @@
     </w:lvl>
   </w:abstractNum>
   <w:num w:numId="1">
-    <w:abstractNumId w:val="0"/>
+    <w:abstractNumId w:val="3"/>
   </w:num>
   <w:num w:numId="2">
+    <w:abstractNumId w:val="5"/>
+  </w:num>
+  <w:num w:numId="3">
+    <w:abstractNumId w:val="4"/>
+  </w:num>
+  <w:num w:numId="4">
+    <w:abstractNumId w:val="1"/>
+  </w:num>
+  <w:num w:numId="5">
     <w:abstractNumId w:val="2"/>
   </w:num>
-  <w:num w:numId="3">
-    <w:abstractNumId w:val="1"/>
+  <w:num w:numId="6">
+    <w:abstractNumId w:val="0"/>
   </w:num>
 </w:numbering>
 </file>

</xml_diff>

<commit_message>
Chuong: update file Report
</commit_message>
<xml_diff>
--- a/MachineLearningPlanning.docx
+++ b/MachineLearningPlanning.docx
@@ -3,8 +3,227 @@
 <w:document xmlns:wpc="http://schemas.microsoft.com/office/word/2010/wordprocessingCanvas" xmlns:mc="http://schemas.openxmlformats.org/markup-compatibility/2006" xmlns:o="urn:schemas-microsoft-com:office:office" xmlns:r="http://schemas.openxmlformats.org/officeDocument/2006/relationships" xmlns:m="http://schemas.openxmlformats.org/officeDocument/2006/math" xmlns:v="urn:schemas-microsoft-com:vml" xmlns:wp14="http://schemas.microsoft.com/office/word/2010/wordprocessingDrawing" xmlns:wp="http://schemas.openxmlformats.org/drawingml/2006/wordprocessingDrawing" xmlns:w10="urn:schemas-microsoft-com:office:word" xmlns:w="http://schemas.openxmlformats.org/wordprocessingml/2006/main" xmlns:w14="http://schemas.microsoft.com/office/word/2010/wordml" xmlns:w15="http://schemas.microsoft.com/office/word/2012/wordml" xmlns:wpg="http://schemas.microsoft.com/office/word/2010/wordprocessingGroup" xmlns:wpi="http://schemas.microsoft.com/office/word/2010/wordprocessingInk" xmlns:wne="http://schemas.microsoft.com/office/word/2006/wordml" xmlns:wps="http://schemas.microsoft.com/office/word/2010/wordprocessingShape" mc:Ignorable="w14 w15 wp14">
   <w:body>
     <w:p>
-      <w:r>
-        <w:t>I – Introduce:</w:t>
+      <w:pPr>
+        <w:rPr>
+          <w:rFonts w:ascii="Times New Roman" w:hAnsi="Times New Roman" w:cs="Times New Roman"/>
+          <w:sz w:val="26"/>
+          <w:szCs w:val="26"/>
+        </w:rPr>
+      </w:pPr>
+      <w:r>
+        <w:rPr>
+          <w:rFonts w:ascii="Times New Roman" w:hAnsi="Times New Roman" w:cs="Times New Roman"/>
+          <w:sz w:val="26"/>
+          <w:szCs w:val="26"/>
+        </w:rPr>
+        <w:t xml:space="preserve">Thành viên nhóm: </w:t>
+      </w:r>
+      <w:r>
+        <w:rPr>
+          <w:rFonts w:ascii="Times New Roman" w:hAnsi="Times New Roman" w:cs="Times New Roman"/>
+          <w:sz w:val="26"/>
+          <w:szCs w:val="26"/>
+        </w:rPr>
+        <w:tab/>
+        <w:t>Phạm Hồng Cang</w:t>
+      </w:r>
+      <w:r>
+        <w:rPr>
+          <w:rFonts w:ascii="Times New Roman" w:hAnsi="Times New Roman" w:cs="Times New Roman"/>
+          <w:sz w:val="26"/>
+          <w:szCs w:val="26"/>
+        </w:rPr>
+        <w:tab/>
+      </w:r>
+      <w:r>
+        <w:rPr>
+          <w:rFonts w:ascii="Times New Roman" w:hAnsi="Times New Roman" w:cs="Times New Roman"/>
+          <w:sz w:val="26"/>
+          <w:szCs w:val="26"/>
+        </w:rPr>
+        <w:tab/>
+        <w:t>15110014</w:t>
+      </w:r>
+    </w:p>
+    <w:p>
+      <w:pPr>
+        <w:rPr>
+          <w:rFonts w:ascii="Times New Roman" w:hAnsi="Times New Roman" w:cs="Times New Roman"/>
+          <w:sz w:val="26"/>
+          <w:szCs w:val="26"/>
+        </w:rPr>
+      </w:pPr>
+      <w:r>
+        <w:rPr>
+          <w:rFonts w:ascii="Times New Roman" w:hAnsi="Times New Roman" w:cs="Times New Roman"/>
+          <w:sz w:val="26"/>
+          <w:szCs w:val="26"/>
+        </w:rPr>
+        <w:tab/>
+      </w:r>
+      <w:r>
+        <w:rPr>
+          <w:rFonts w:ascii="Times New Roman" w:hAnsi="Times New Roman" w:cs="Times New Roman"/>
+          <w:sz w:val="26"/>
+          <w:szCs w:val="26"/>
+        </w:rPr>
+        <w:tab/>
+      </w:r>
+      <w:r>
+        <w:rPr>
+          <w:rFonts w:ascii="Times New Roman" w:hAnsi="Times New Roman" w:cs="Times New Roman"/>
+          <w:sz w:val="26"/>
+          <w:szCs w:val="26"/>
+        </w:rPr>
+        <w:tab/>
+        <w:t>Nguyễn Thành Luân</w:t>
+      </w:r>
+      <w:r>
+        <w:rPr>
+          <w:rFonts w:ascii="Times New Roman" w:hAnsi="Times New Roman" w:cs="Times New Roman"/>
+          <w:sz w:val="26"/>
+          <w:szCs w:val="26"/>
+        </w:rPr>
+        <w:tab/>
+      </w:r>
+      <w:r>
+        <w:rPr>
+          <w:rFonts w:ascii="Times New Roman" w:hAnsi="Times New Roman" w:cs="Times New Roman"/>
+          <w:sz w:val="26"/>
+          <w:szCs w:val="26"/>
+        </w:rPr>
+        <w:tab/>
+        <w:t>15110075</w:t>
+      </w:r>
+    </w:p>
+    <w:p>
+      <w:pPr>
+        <w:rPr>
+          <w:rFonts w:ascii="Times New Roman" w:hAnsi="Times New Roman" w:cs="Times New Roman"/>
+          <w:sz w:val="26"/>
+          <w:szCs w:val="26"/>
+        </w:rPr>
+      </w:pPr>
+      <w:r>
+        <w:rPr>
+          <w:rFonts w:ascii="Times New Roman" w:hAnsi="Times New Roman" w:cs="Times New Roman"/>
+          <w:sz w:val="26"/>
+          <w:szCs w:val="26"/>
+        </w:rPr>
+        <w:tab/>
+      </w:r>
+      <w:r>
+        <w:rPr>
+          <w:rFonts w:ascii="Times New Roman" w:hAnsi="Times New Roman" w:cs="Times New Roman"/>
+          <w:sz w:val="26"/>
+          <w:szCs w:val="26"/>
+        </w:rPr>
+        <w:tab/>
+      </w:r>
+      <w:r>
+        <w:rPr>
+          <w:rFonts w:ascii="Times New Roman" w:hAnsi="Times New Roman" w:cs="Times New Roman"/>
+          <w:sz w:val="26"/>
+          <w:szCs w:val="26"/>
+        </w:rPr>
+        <w:tab/>
+        <w:t>Lê Minh Chương</w:t>
+      </w:r>
+      <w:r>
+        <w:rPr>
+          <w:rFonts w:ascii="Times New Roman" w:hAnsi="Times New Roman" w:cs="Times New Roman"/>
+          <w:sz w:val="26"/>
+          <w:szCs w:val="26"/>
+        </w:rPr>
+        <w:tab/>
+      </w:r>
+      <w:r>
+        <w:rPr>
+          <w:rFonts w:ascii="Times New Roman" w:hAnsi="Times New Roman" w:cs="Times New Roman"/>
+          <w:sz w:val="26"/>
+          <w:szCs w:val="26"/>
+        </w:rPr>
+        <w:tab/>
+        <w:t>15110020</w:t>
+      </w:r>
+    </w:p>
+    <w:p>
+      <w:pPr>
+        <w:rPr>
+          <w:rFonts w:ascii="Times New Roman" w:hAnsi="Times New Roman" w:cs="Times New Roman"/>
+          <w:sz w:val="26"/>
+          <w:szCs w:val="26"/>
+        </w:rPr>
+      </w:pPr>
+    </w:p>
+    <w:p>
+      <w:pPr>
+        <w:jc w:val="center"/>
+        <w:rPr>
+          <w:rFonts w:ascii="Times New Roman" w:hAnsi="Times New Roman" w:cs="Times New Roman"/>
+          <w:b/>
+          <w:color w:val="1F4E79" w:themeColor="accent1" w:themeShade="80"/>
+          <w:sz w:val="32"/>
+          <w:szCs w:val="26"/>
+        </w:rPr>
+      </w:pPr>
+      <w:r>
+        <w:rPr>
+          <w:rFonts w:ascii="Times New Roman" w:hAnsi="Times New Roman" w:cs="Times New Roman"/>
+          <w:b/>
+          <w:color w:val="1F4E79" w:themeColor="accent1" w:themeShade="80"/>
+          <w:sz w:val="32"/>
+          <w:szCs w:val="26"/>
+        </w:rPr>
+        <w:t>ỨNG DỤNG THUẬT TOÁN MÁY HỌC TRONG VIỆC XỬ LÝ ẢNH ĐỂ CHẨN ĐOÁN BỆNH PHỔI TRONG Y KHOA</w:t>
+      </w:r>
+    </w:p>
+    <w:p>
+      <w:pPr>
+        <w:jc w:val="center"/>
+        <w:rPr>
+          <w:rFonts w:ascii="Times New Roman" w:hAnsi="Times New Roman" w:cs="Times New Roman"/>
+          <w:sz w:val="32"/>
+          <w:szCs w:val="26"/>
+        </w:rPr>
+      </w:pPr>
+    </w:p>
+    <w:p>
+      <w:pPr>
+        <w:rPr>
+          <w:rFonts w:ascii="Times New Roman" w:hAnsi="Times New Roman" w:cs="Times New Roman"/>
+          <w:b/>
+          <w:color w:val="4472C4" w:themeColor="accent5"/>
+          <w:sz w:val="26"/>
+          <w:szCs w:val="26"/>
+        </w:rPr>
+      </w:pPr>
+      <w:r>
+        <w:rPr>
+          <w:rFonts w:ascii="Times New Roman" w:hAnsi="Times New Roman" w:cs="Times New Roman"/>
+          <w:b/>
+          <w:sz w:val="26"/>
+          <w:szCs w:val="26"/>
+        </w:rPr>
+        <w:t xml:space="preserve">I – </w:t>
+      </w:r>
+      <w:r>
+        <w:rPr>
+          <w:rFonts w:ascii="Times New Roman" w:hAnsi="Times New Roman" w:cs="Times New Roman"/>
+          <w:b/>
+          <w:sz w:val="26"/>
+          <w:szCs w:val="26"/>
+        </w:rPr>
+        <w:t>Giới thiệu</w:t>
+      </w:r>
+      <w:r>
+        <w:rPr>
+          <w:rFonts w:ascii="Times New Roman" w:hAnsi="Times New Roman" w:cs="Times New Roman"/>
+          <w:b/>
+          <w:sz w:val="26"/>
+          <w:szCs w:val="26"/>
+        </w:rPr>
+        <w:t>:</w:t>
       </w:r>
     </w:p>
     <w:p>
@@ -14,15 +233,86 @@
           <w:ilvl w:val="0"/>
           <w:numId w:val="1"/>
         </w:numPr>
-      </w:pPr>
-      <w:r>
-        <w:t>Machine Learning ?</w:t>
+        <w:rPr>
+          <w:rFonts w:ascii="Times New Roman" w:hAnsi="Times New Roman" w:cs="Times New Roman"/>
+          <w:sz w:val="26"/>
+          <w:szCs w:val="26"/>
+        </w:rPr>
+      </w:pPr>
+      <w:r>
+        <w:rPr>
+          <w:rFonts w:ascii="Times New Roman" w:hAnsi="Times New Roman" w:cs="Times New Roman"/>
+          <w:sz w:val="26"/>
+          <w:szCs w:val="26"/>
+        </w:rPr>
+        <w:t>Machine Learning</w:t>
+      </w:r>
+      <w:r>
+        <w:rPr>
+          <w:rFonts w:ascii="Times New Roman" w:hAnsi="Times New Roman" w:cs="Times New Roman"/>
+          <w:sz w:val="26"/>
+          <w:szCs w:val="26"/>
+        </w:rPr>
+        <w:t xml:space="preserve"> là gì</w:t>
+      </w:r>
+      <w:r>
+        <w:rPr>
+          <w:rFonts w:ascii="Times New Roman" w:hAnsi="Times New Roman" w:cs="Times New Roman"/>
+          <w:sz w:val="26"/>
+          <w:szCs w:val="26"/>
+        </w:rPr>
+        <w:t xml:space="preserve"> ?</w:t>
       </w:r>
     </w:p>
     <w:p>
       <w:pPr>
         <w:pStyle w:val="ListParagraph"/>
         <w:ind w:left="1080"/>
+        <w:rPr>
+          <w:rFonts w:ascii="Times New Roman" w:hAnsi="Times New Roman" w:cs="Times New Roman"/>
+          <w:sz w:val="26"/>
+          <w:szCs w:val="26"/>
+          <w:lang w:val="vi-VN"/>
+        </w:rPr>
+      </w:pPr>
+      <w:r>
+        <w:rPr>
+          <w:rFonts w:ascii="Times New Roman" w:hAnsi="Times New Roman" w:cs="Times New Roman"/>
+          <w:sz w:val="26"/>
+          <w:szCs w:val="26"/>
+          <w:lang w:val="vi-VN"/>
+        </w:rPr>
+        <w:t>Machine Learning là một lĩnh vực nhỏ của Khoa Học Máy Tính, nó có khả năng tự học hỏi dựa trên dữ liệu đưa vào mà không cần phải được lập trình cụ thể</w:t>
+      </w:r>
+    </w:p>
+    <w:p>
+      <w:pPr>
+        <w:pStyle w:val="ListParagraph"/>
+        <w:ind w:left="1080"/>
+        <w:rPr>
+          <w:rFonts w:ascii="Times New Roman" w:hAnsi="Times New Roman" w:cs="Times New Roman"/>
+          <w:sz w:val="26"/>
+          <w:szCs w:val="26"/>
+        </w:rPr>
+      </w:pPr>
+      <w:r>
+        <w:rPr>
+          <w:rFonts w:ascii="Times New Roman" w:hAnsi="Times New Roman" w:cs="Times New Roman"/>
+          <w:sz w:val="26"/>
+          <w:szCs w:val="26"/>
+        </w:rPr>
+        <w:t>Có khá nhiều ứng dụng của công nghệ học máy đã được áp dụng trong cuộc sống hàng ngày như: google dịch, xe ô tô tự lái, hệ thống gợi ý mua hàng, hệ thống nhận diện khuôn mặt...  và nhận diện xe hơi là một phần không thể thiếu trong việc phát triển ô tô tự lái</w:t>
+      </w:r>
+    </w:p>
+    <w:p>
+      <w:pPr>
+        <w:pStyle w:val="ListParagraph"/>
+        <w:ind w:left="1080"/>
+        <w:rPr>
+          <w:rFonts w:ascii="Times New Roman" w:hAnsi="Times New Roman" w:cs="Times New Roman"/>
+          <w:sz w:val="26"/>
+          <w:szCs w:val="26"/>
+        </w:rPr>
       </w:pPr>
     </w:p>
     <w:p>
@@ -32,8 +322,18 @@
           <w:ilvl w:val="0"/>
           <w:numId w:val="1"/>
         </w:numPr>
-      </w:pPr>
-      <w:r>
+        <w:rPr>
+          <w:rFonts w:ascii="Times New Roman" w:hAnsi="Times New Roman" w:cs="Times New Roman"/>
+          <w:sz w:val="26"/>
+          <w:szCs w:val="26"/>
+        </w:rPr>
+      </w:pPr>
+      <w:r>
+        <w:rPr>
+          <w:rFonts w:ascii="Times New Roman" w:hAnsi="Times New Roman" w:cs="Times New Roman"/>
+          <w:sz w:val="26"/>
+          <w:szCs w:val="26"/>
+        </w:rPr>
         <w:t>Lí do chọn đề tài</w:t>
       </w:r>
     </w:p>
@@ -44,8 +344,18 @@
           <w:ilvl w:val="0"/>
           <w:numId w:val="2"/>
         </w:numPr>
-      </w:pPr>
-      <w:r>
+        <w:rPr>
+          <w:rFonts w:ascii="Times New Roman" w:hAnsi="Times New Roman" w:cs="Times New Roman"/>
+          <w:sz w:val="26"/>
+          <w:szCs w:val="26"/>
+        </w:rPr>
+      </w:pPr>
+      <w:r>
+        <w:rPr>
+          <w:rFonts w:ascii="Times New Roman" w:hAnsi="Times New Roman" w:cs="Times New Roman"/>
+          <w:sz w:val="26"/>
+          <w:szCs w:val="26"/>
+        </w:rPr>
         <w:t>Thực tế:</w:t>
       </w:r>
     </w:p>
@@ -56,8 +366,18 @@
           <w:ilvl w:val="1"/>
           <w:numId w:val="2"/>
         </w:numPr>
-      </w:pPr>
-      <w:r>
+        <w:rPr>
+          <w:rFonts w:ascii="Times New Roman" w:hAnsi="Times New Roman" w:cs="Times New Roman"/>
+          <w:sz w:val="26"/>
+          <w:szCs w:val="26"/>
+        </w:rPr>
+      </w:pPr>
+      <w:r>
+        <w:rPr>
+          <w:rFonts w:ascii="Times New Roman" w:hAnsi="Times New Roman" w:cs="Times New Roman"/>
+          <w:sz w:val="26"/>
+          <w:szCs w:val="26"/>
+        </w:rPr>
         <w:t>Lí do chọn ngành y khoa</w:t>
       </w:r>
     </w:p>
@@ -68,9 +388,35 @@
           <w:ilvl w:val="2"/>
           <w:numId w:val="2"/>
         </w:numPr>
-      </w:pPr>
-      <w:r>
-        <w:t xml:space="preserve">Nhu cầu hỗ trợ bác sĩ trong y khoa càng lúc càng tang theo thời gian, và số lượng bệnh nhân càng lúc càng tang và các loại bệnh cơ bản lặp đi lặp lại nhiều nên cần có công cụ hỗ trợ các bác sĩ chuẩn đoán nhanh các bệnh cơ bản đó. </w:t>
+        <w:rPr>
+          <w:rFonts w:ascii="Times New Roman" w:hAnsi="Times New Roman" w:cs="Times New Roman"/>
+          <w:sz w:val="26"/>
+          <w:szCs w:val="26"/>
+        </w:rPr>
+      </w:pPr>
+      <w:r>
+        <w:rPr>
+          <w:rFonts w:ascii="Times New Roman" w:hAnsi="Times New Roman" w:cs="Times New Roman"/>
+          <w:sz w:val="26"/>
+          <w:szCs w:val="26"/>
+        </w:rPr>
+        <w:t xml:space="preserve">Nhu cầu hỗ trợ bác sĩ trong y khoa càng lúc càng </w:t>
+      </w:r>
+      <w:r>
+        <w:rPr>
+          <w:rFonts w:ascii="Times New Roman" w:hAnsi="Times New Roman" w:cs="Times New Roman"/>
+          <w:sz w:val="26"/>
+          <w:szCs w:val="26"/>
+        </w:rPr>
+        <w:t>tăng</w:t>
+      </w:r>
+      <w:r>
+        <w:rPr>
+          <w:rFonts w:ascii="Times New Roman" w:hAnsi="Times New Roman" w:cs="Times New Roman"/>
+          <w:sz w:val="26"/>
+          <w:szCs w:val="26"/>
+        </w:rPr>
+        <w:t xml:space="preserve"> theo thời gian</w:t>
       </w:r>
     </w:p>
     <w:p>
@@ -80,7 +426,44 @@
           <w:ilvl w:val="2"/>
           <w:numId w:val="2"/>
         </w:numPr>
-      </w:pPr>
+        <w:rPr>
+          <w:rFonts w:ascii="Times New Roman" w:hAnsi="Times New Roman" w:cs="Times New Roman"/>
+          <w:sz w:val="26"/>
+          <w:szCs w:val="26"/>
+        </w:rPr>
+      </w:pPr>
+      <w:r>
+        <w:rPr>
+          <w:rFonts w:ascii="Times New Roman" w:hAnsi="Times New Roman" w:cs="Times New Roman"/>
+          <w:sz w:val="26"/>
+          <w:szCs w:val="26"/>
+        </w:rPr>
+        <w:t>S</w:t>
+      </w:r>
+      <w:r>
+        <w:rPr>
+          <w:rFonts w:ascii="Times New Roman" w:hAnsi="Times New Roman" w:cs="Times New Roman"/>
+          <w:sz w:val="26"/>
+          <w:szCs w:val="26"/>
+        </w:rPr>
+        <w:t xml:space="preserve">ố lượng bệnh nhân càng lúc càng </w:t>
+      </w:r>
+      <w:r>
+        <w:rPr>
+          <w:rFonts w:ascii="Times New Roman" w:hAnsi="Times New Roman" w:cs="Times New Roman"/>
+          <w:sz w:val="26"/>
+          <w:szCs w:val="26"/>
+        </w:rPr>
+        <w:t>tăng</w:t>
+      </w:r>
+      <w:r>
+        <w:rPr>
+          <w:rFonts w:ascii="Times New Roman" w:hAnsi="Times New Roman" w:cs="Times New Roman"/>
+          <w:sz w:val="26"/>
+          <w:szCs w:val="26"/>
+        </w:rPr>
+        <w:t xml:space="preserve"> và các loại bệnh cơ bản lặp đi lặp lại nhiều nên cần có công cụ hỗ trợ các bác sĩ chuẩn đoán nhanh các bệnh cơ bản đó. </w:t>
+      </w:r>
     </w:p>
     <w:p>
       <w:pPr>
@@ -89,8 +472,18 @@
           <w:ilvl w:val="1"/>
           <w:numId w:val="2"/>
         </w:numPr>
-      </w:pPr>
-      <w:r>
+        <w:rPr>
+          <w:rFonts w:ascii="Times New Roman" w:hAnsi="Times New Roman" w:cs="Times New Roman"/>
+          <w:sz w:val="26"/>
+          <w:szCs w:val="26"/>
+        </w:rPr>
+      </w:pPr>
+      <w:r>
+        <w:rPr>
+          <w:rFonts w:ascii="Times New Roman" w:hAnsi="Times New Roman" w:cs="Times New Roman"/>
+          <w:sz w:val="26"/>
+          <w:szCs w:val="26"/>
+        </w:rPr>
         <w:t>Lí do chọn bệnh phổi</w:t>
       </w:r>
     </w:p>
@@ -101,15 +494,51 @@
           <w:ilvl w:val="2"/>
           <w:numId w:val="2"/>
         </w:numPr>
-      </w:pPr>
-      <w:r>
+        <w:rPr>
+          <w:rFonts w:ascii="Times New Roman" w:hAnsi="Times New Roman" w:cs="Times New Roman"/>
+          <w:sz w:val="26"/>
+          <w:szCs w:val="26"/>
+        </w:rPr>
+      </w:pPr>
+      <w:r>
+        <w:rPr>
+          <w:rFonts w:ascii="Times New Roman" w:hAnsi="Times New Roman" w:cs="Times New Roman"/>
+          <w:sz w:val="26"/>
+          <w:szCs w:val="26"/>
+        </w:rPr>
         <w:t>Vì quá trình công nghiệp hóa hiện đại hóa đang diễn ra với tốc độ nhanh chóng, từ đó kéo theo rất vấn đề như: ô nhiễm môi trường đặ</w:t>
       </w:r>
       <w:r>
+        <w:rPr>
+          <w:rFonts w:ascii="Times New Roman" w:hAnsi="Times New Roman" w:cs="Times New Roman"/>
+          <w:sz w:val="26"/>
+          <w:szCs w:val="26"/>
+        </w:rPr>
         <w:t>c</w:t>
       </w:r>
       <w:r>
-        <w:t xml:space="preserve"> biệt là không khí ,… Dẫn đến các bệnh liên quan về đường hô hấp gia tang và ngày càng phổ biến. Nên có 1 lượng dữ liệu lớn về bệnh phổi - sau khi chuẩn đoán (bằng phương pháp chụp X - ray).</w:t>
+        <w:rPr>
+          <w:rFonts w:ascii="Times New Roman" w:hAnsi="Times New Roman" w:cs="Times New Roman"/>
+          <w:sz w:val="26"/>
+          <w:szCs w:val="26"/>
+        </w:rPr>
+        <w:t xml:space="preserve"> biệt là không khí ,… Dẫn đến các bệnh liên quan về đường hô hấp gia </w:t>
+      </w:r>
+      <w:r>
+        <w:rPr>
+          <w:rFonts w:ascii="Times New Roman" w:hAnsi="Times New Roman" w:cs="Times New Roman"/>
+          <w:sz w:val="26"/>
+          <w:szCs w:val="26"/>
+        </w:rPr>
+        <w:t>tăng</w:t>
+      </w:r>
+      <w:r>
+        <w:rPr>
+          <w:rFonts w:ascii="Times New Roman" w:hAnsi="Times New Roman" w:cs="Times New Roman"/>
+          <w:sz w:val="26"/>
+          <w:szCs w:val="26"/>
+        </w:rPr>
+        <w:t xml:space="preserve"> và ngày càng phổ biến. Nên có 1 lượng dữ liệu lớn về bệnh phổi - sau khi chuẩn đoán (bằng phương pháp chụp X - ray).</w:t>
       </w:r>
     </w:p>
     <w:p>
@@ -119,9 +548,43 @@
           <w:ilvl w:val="2"/>
           <w:numId w:val="2"/>
         </w:numPr>
-      </w:pPr>
-      <w:r>
-        <w:t>Số liệu thực tế: … (Lấy từ bệnh viện mô ? Thời gian ?)</w:t>
+        <w:rPr>
+          <w:rFonts w:ascii="Times New Roman" w:hAnsi="Times New Roman" w:cs="Times New Roman"/>
+          <w:sz w:val="26"/>
+          <w:szCs w:val="26"/>
+        </w:rPr>
+      </w:pPr>
+      <w:r>
+        <w:rPr>
+          <w:rFonts w:ascii="Times New Roman" w:hAnsi="Times New Roman" w:cs="Times New Roman"/>
+          <w:sz w:val="26"/>
+          <w:szCs w:val="26"/>
+        </w:rPr>
+        <w:t xml:space="preserve">Số liệu thực tế: </w:t>
+      </w:r>
+      <w:r>
+        <w:rPr>
+          <w:rFonts w:ascii="Times New Roman" w:hAnsi="Times New Roman" w:cs="Times New Roman"/>
+          <w:sz w:val="26"/>
+          <w:szCs w:val="26"/>
+        </w:rPr>
+        <w:t>Theo dự đoán của WHO, đến năm 2020, bệnh</w:t>
+      </w:r>
+      <w:r>
+        <w:rPr>
+          <w:rFonts w:ascii="Times New Roman" w:hAnsi="Times New Roman" w:cs="Times New Roman"/>
+          <w:sz w:val="26"/>
+          <w:szCs w:val="26"/>
+        </w:rPr>
+        <w:t xml:space="preserve"> phổi</w:t>
+      </w:r>
+      <w:r>
+        <w:rPr>
+          <w:rFonts w:ascii="Times New Roman" w:hAnsi="Times New Roman" w:cs="Times New Roman"/>
+          <w:sz w:val="26"/>
+          <w:szCs w:val="26"/>
+        </w:rPr>
+        <w:t xml:space="preserve"> sẽ là nguyên nhân tử vong xếp hàng thứ 3 trên toàn thế giới và là nguyên nhân thứ 5 trong các bệnh gây ra tàn phế</w:t>
       </w:r>
     </w:p>
     <w:p>
@@ -131,8 +594,18 @@
           <w:ilvl w:val="0"/>
           <w:numId w:val="2"/>
         </w:numPr>
-      </w:pPr>
-      <w:r>
+        <w:rPr>
+          <w:rFonts w:ascii="Times New Roman" w:hAnsi="Times New Roman" w:cs="Times New Roman"/>
+          <w:sz w:val="26"/>
+          <w:szCs w:val="26"/>
+        </w:rPr>
+      </w:pPr>
+      <w:r>
+        <w:rPr>
+          <w:rFonts w:ascii="Times New Roman" w:hAnsi="Times New Roman" w:cs="Times New Roman"/>
+          <w:sz w:val="26"/>
+          <w:szCs w:val="26"/>
+        </w:rPr>
         <w:t>Tương lai</w:t>
       </w:r>
     </w:p>
@@ -143,8 +616,19 @@
           <w:ilvl w:val="1"/>
           <w:numId w:val="2"/>
         </w:numPr>
-      </w:pPr>
-      <w:r>
+        <w:rPr>
+          <w:rFonts w:ascii="Times New Roman" w:hAnsi="Times New Roman" w:cs="Times New Roman"/>
+          <w:sz w:val="26"/>
+          <w:szCs w:val="26"/>
+        </w:rPr>
+      </w:pPr>
+      <w:r>
+        <w:rPr>
+          <w:rFonts w:ascii="Times New Roman" w:hAnsi="Times New Roman" w:cs="Times New Roman"/>
+          <w:sz w:val="26"/>
+          <w:szCs w:val="26"/>
+        </w:rPr>
+        <w:lastRenderedPageBreak/>
         <w:t>Machine Learning nói riêng và AI nói chung trong tương lai sẽ phát triển rất nhanh chóng và hỗ trợ, phục vụ con người trong nhiều lĩnh vực như: kinh tế, công nghiệp, đời sống, giáo dục,… và đặt biệt là y khoa ().</w:t>
       </w:r>
     </w:p>
@@ -155,11 +639,42 @@
           <w:ilvl w:val="1"/>
           <w:numId w:val="2"/>
         </w:numPr>
-      </w:pPr>
-      <w:r>
-        <w:t>Bệnh càng ngày càng nhiều và trở nên phổ biến kéo theo lượng dữ liệu sẽ tang lên rất nhiều lần so với hiện tại nên cần các công cụ hỗ trợ mang tính bước ngoặt trong</w:t>
-      </w:r>
-      <w:r>
+        <w:rPr>
+          <w:rFonts w:ascii="Times New Roman" w:hAnsi="Times New Roman" w:cs="Times New Roman"/>
+          <w:sz w:val="26"/>
+          <w:szCs w:val="26"/>
+        </w:rPr>
+      </w:pPr>
+      <w:r>
+        <w:rPr>
+          <w:rFonts w:ascii="Times New Roman" w:hAnsi="Times New Roman" w:cs="Times New Roman"/>
+          <w:sz w:val="26"/>
+          <w:szCs w:val="26"/>
+        </w:rPr>
+        <w:t xml:space="preserve">Bệnh càng ngày càng nhiều và trở nên phổ biến kéo theo lượng dữ liệu sẽ </w:t>
+      </w:r>
+      <w:r>
+        <w:rPr>
+          <w:rFonts w:ascii="Times New Roman" w:hAnsi="Times New Roman" w:cs="Times New Roman"/>
+          <w:sz w:val="26"/>
+          <w:szCs w:val="26"/>
+        </w:rPr>
+        <w:t>tăng</w:t>
+      </w:r>
+      <w:r>
+        <w:rPr>
+          <w:rFonts w:ascii="Times New Roman" w:hAnsi="Times New Roman" w:cs="Times New Roman"/>
+          <w:sz w:val="26"/>
+          <w:szCs w:val="26"/>
+        </w:rPr>
+        <w:t xml:space="preserve"> lên rất nhiều lần so với hiện tại nên cần các công cụ hỗ trợ mang tính bước ngoặt trong</w:t>
+      </w:r>
+      <w:r>
+        <w:rPr>
+          <w:rFonts w:ascii="Times New Roman" w:hAnsi="Times New Roman" w:cs="Times New Roman"/>
+          <w:sz w:val="26"/>
+          <w:szCs w:val="26"/>
+        </w:rPr>
         <w:t xml:space="preserve"> lĩnh vực y tế</w:t>
       </w:r>
     </w:p>
@@ -170,8 +685,18 @@
           <w:ilvl w:val="0"/>
           <w:numId w:val="1"/>
         </w:numPr>
-      </w:pPr>
-      <w:r>
+        <w:rPr>
+          <w:rFonts w:ascii="Times New Roman" w:hAnsi="Times New Roman" w:cs="Times New Roman"/>
+          <w:sz w:val="26"/>
+          <w:szCs w:val="26"/>
+        </w:rPr>
+      </w:pPr>
+      <w:r>
+        <w:rPr>
+          <w:rFonts w:ascii="Times New Roman" w:hAnsi="Times New Roman" w:cs="Times New Roman"/>
+          <w:sz w:val="26"/>
+          <w:szCs w:val="26"/>
+        </w:rPr>
         <w:t>Ý nghĩa đề tài</w:t>
       </w:r>
     </w:p>
@@ -182,11 +707,26 @@
           <w:ilvl w:val="0"/>
           <w:numId w:val="2"/>
         </w:numPr>
-      </w:pPr>
-      <w:r>
+        <w:rPr>
+          <w:rFonts w:ascii="Times New Roman" w:hAnsi="Times New Roman" w:cs="Times New Roman"/>
+          <w:sz w:val="26"/>
+          <w:szCs w:val="26"/>
+        </w:rPr>
+      </w:pPr>
+      <w:r>
+        <w:rPr>
+          <w:rFonts w:ascii="Times New Roman" w:hAnsi="Times New Roman" w:cs="Times New Roman"/>
+          <w:sz w:val="26"/>
+          <w:szCs w:val="26"/>
+        </w:rPr>
         <w:t>Áp dụng Machine Learning &amp; AI vào trong y khoa sẽ</w:t>
       </w:r>
       <w:r>
+        <w:rPr>
+          <w:rFonts w:ascii="Times New Roman" w:hAnsi="Times New Roman" w:cs="Times New Roman"/>
+          <w:sz w:val="26"/>
+          <w:szCs w:val="26"/>
+        </w:rPr>
         <w:t xml:space="preserve"> giúp các bác sĩ dễ dàng và nhanh chóng hơn trong việc chuẩn đoán bệnh để từ đó kê đơn thuốc đúng và cho từng loại bệnh của các bệnh nhân</w:t>
       </w:r>
     </w:p>
@@ -197,8 +737,18 @@
           <w:ilvl w:val="0"/>
           <w:numId w:val="2"/>
         </w:numPr>
-      </w:pPr>
-      <w:r>
+        <w:rPr>
+          <w:rFonts w:ascii="Times New Roman" w:hAnsi="Times New Roman" w:cs="Times New Roman"/>
+          <w:sz w:val="26"/>
+          <w:szCs w:val="26"/>
+        </w:rPr>
+      </w:pPr>
+      <w:r>
+        <w:rPr>
+          <w:rFonts w:ascii="Times New Roman" w:hAnsi="Times New Roman" w:cs="Times New Roman"/>
+          <w:sz w:val="26"/>
+          <w:szCs w:val="26"/>
+        </w:rPr>
         <w:t>Giảm thiểu sự sai sót trong chuẩn đoán bệnh</w:t>
       </w:r>
     </w:p>
@@ -209,8 +759,18 @@
           <w:ilvl w:val="0"/>
           <w:numId w:val="2"/>
         </w:numPr>
-      </w:pPr>
-      <w:r>
+        <w:rPr>
+          <w:rFonts w:ascii="Times New Roman" w:hAnsi="Times New Roman" w:cs="Times New Roman"/>
+          <w:sz w:val="26"/>
+          <w:szCs w:val="26"/>
+        </w:rPr>
+      </w:pPr>
+      <w:r>
+        <w:rPr>
+          <w:rFonts w:ascii="Times New Roman" w:hAnsi="Times New Roman" w:cs="Times New Roman"/>
+          <w:sz w:val="26"/>
+          <w:szCs w:val="26"/>
+        </w:rPr>
         <w:t xml:space="preserve">Hỗ trợ các bác sĩ từ các quốc gia có nên y khoa chưa phát triển từ đó giúp giảm thiểu rủi ro tử vong của bệnh nhân vì chẩn đoán không chính xác </w:t>
       </w:r>
     </w:p>
@@ -218,26 +778,50 @@
       <w:pPr>
         <w:pStyle w:val="ListParagraph"/>
         <w:ind w:left="1440"/>
-      </w:pPr>
-      <w:r>
-        <w:t xml:space="preserve">VD: </w:t>
-      </w:r>
-      <w:r>
-        <w:t>Mỗi năm, riêng ở Mỹ, ước tính có khoảng 40.000 đến 80.000 người chết do chẩn đoán sai.</w:t>
-      </w:r>
-      <w:r>
-        <w:t xml:space="preserve"> (theo </w:t>
-      </w:r>
-      <w:r>
+        <w:rPr>
+          <w:rFonts w:ascii="Times New Roman" w:hAnsi="Times New Roman" w:cs="Times New Roman"/>
+          <w:sz w:val="26"/>
+          <w:szCs w:val="26"/>
+        </w:rPr>
+      </w:pPr>
+      <w:r>
+        <w:rPr>
+          <w:rFonts w:ascii="Times New Roman" w:hAnsi="Times New Roman" w:cs="Times New Roman"/>
+          <w:sz w:val="26"/>
+          <w:szCs w:val="26"/>
+        </w:rPr>
+        <w:t xml:space="preserve">VD: Mỗi năm, riêng ở Mỹ, ước tính có khoảng 40.000 đến 80.000 người chết do chẩn đoán sai. (theo </w:t>
+      </w:r>
+      <w:r>
+        <w:rPr>
+          <w:rFonts w:ascii="Times New Roman" w:hAnsi="Times New Roman" w:cs="Times New Roman"/>
+          <w:sz w:val="26"/>
+          <w:szCs w:val="26"/>
+        </w:rPr>
         <w:t xml:space="preserve">BCC News: </w:t>
       </w:r>
       <w:r>
+        <w:rPr>
+          <w:rFonts w:ascii="Times New Roman" w:hAnsi="Times New Roman" w:cs="Times New Roman"/>
+          <w:sz w:val="26"/>
+          <w:szCs w:val="26"/>
+        </w:rPr>
         <w:t xml:space="preserve"> </w:t>
       </w:r>
       <w:r>
+        <w:rPr>
+          <w:rFonts w:ascii="Times New Roman" w:hAnsi="Times New Roman" w:cs="Times New Roman"/>
+          <w:sz w:val="26"/>
+          <w:szCs w:val="26"/>
+        </w:rPr>
         <w:t>Lỗi chẩn đoán gây tử vong cho bệnh nhân</w:t>
       </w:r>
       <w:r>
+        <w:rPr>
+          <w:rFonts w:ascii="Times New Roman" w:hAnsi="Times New Roman" w:cs="Times New Roman"/>
+          <w:sz w:val="26"/>
+          <w:szCs w:val="26"/>
+        </w:rPr>
         <w:t>)</w:t>
       </w:r>
     </w:p>
@@ -248,10 +832,29 @@
           <w:ilvl w:val="0"/>
           <w:numId w:val="2"/>
         </w:numPr>
-      </w:pPr>
-    </w:p>
-    <w:p>
-      <w:r>
+        <w:rPr>
+          <w:rFonts w:ascii="Times New Roman" w:hAnsi="Times New Roman" w:cs="Times New Roman"/>
+          <w:sz w:val="26"/>
+          <w:szCs w:val="26"/>
+        </w:rPr>
+      </w:pPr>
+    </w:p>
+    <w:p>
+      <w:pPr>
+        <w:rPr>
+          <w:rFonts w:ascii="Times New Roman" w:hAnsi="Times New Roman" w:cs="Times New Roman"/>
+          <w:b/>
+          <w:sz w:val="26"/>
+          <w:szCs w:val="26"/>
+        </w:rPr>
+      </w:pPr>
+      <w:r>
+        <w:rPr>
+          <w:rFonts w:ascii="Times New Roman" w:hAnsi="Times New Roman" w:cs="Times New Roman"/>
+          <w:b/>
+          <w:sz w:val="26"/>
+          <w:szCs w:val="26"/>
+        </w:rPr>
         <w:t>II – Goal:</w:t>
       </w:r>
     </w:p>
@@ -262,8 +865,18 @@
           <w:ilvl w:val="0"/>
           <w:numId w:val="2"/>
         </w:numPr>
-      </w:pPr>
-      <w:r>
+        <w:rPr>
+          <w:rFonts w:ascii="Times New Roman" w:hAnsi="Times New Roman" w:cs="Times New Roman"/>
+          <w:sz w:val="26"/>
+          <w:szCs w:val="26"/>
+        </w:rPr>
+      </w:pPr>
+      <w:r>
+        <w:rPr>
+          <w:rFonts w:ascii="Times New Roman" w:hAnsi="Times New Roman" w:cs="Times New Roman"/>
+          <w:sz w:val="26"/>
+          <w:szCs w:val="26"/>
+        </w:rPr>
         <w:t>Hoàn thành dự án đúng mong đợi.</w:t>
       </w:r>
     </w:p>
@@ -274,9 +887,19 @@
           <w:ilvl w:val="0"/>
           <w:numId w:val="2"/>
         </w:numPr>
-      </w:pPr>
-      <w:r>
-        <w:t>Từ dữ liệu có sẵn, training ra được bộ model cho chẩn đoán sau này.</w:t>
+        <w:rPr>
+          <w:rFonts w:ascii="Times New Roman" w:hAnsi="Times New Roman" w:cs="Times New Roman"/>
+          <w:sz w:val="26"/>
+          <w:szCs w:val="26"/>
+        </w:rPr>
+      </w:pPr>
+      <w:r>
+        <w:rPr>
+          <w:rFonts w:ascii="Times New Roman" w:hAnsi="Times New Roman" w:cs="Times New Roman"/>
+          <w:sz w:val="26"/>
+          <w:szCs w:val="26"/>
+        </w:rPr>
+        <w:t>Các thành viên trong nhóm nắm bắt tiến trình làm việc, dễ dàng hỗ trợ lẫn nhau</w:t>
       </w:r>
     </w:p>
     <w:p>
@@ -286,9 +909,19 @@
           <w:ilvl w:val="0"/>
           <w:numId w:val="2"/>
         </w:numPr>
-      </w:pPr>
-      <w:r>
-        <w:t>Với hình ảnh test sẽ dự đoán ra được có bệnh hay không có bệnh</w:t>
+        <w:rPr>
+          <w:rFonts w:ascii="Times New Roman" w:hAnsi="Times New Roman" w:cs="Times New Roman"/>
+          <w:sz w:val="26"/>
+          <w:szCs w:val="26"/>
+        </w:rPr>
+      </w:pPr>
+      <w:r>
+        <w:rPr>
+          <w:rFonts w:ascii="Times New Roman" w:hAnsi="Times New Roman" w:cs="Times New Roman"/>
+          <w:sz w:val="26"/>
+          <w:szCs w:val="26"/>
+        </w:rPr>
+        <w:t>Từ dữ liệu có sẵn, training ra được bộ model cho chẩn đoán sau này.</w:t>
       </w:r>
     </w:p>
     <w:p>
@@ -298,9 +931,19 @@
           <w:ilvl w:val="0"/>
           <w:numId w:val="2"/>
         </w:numPr>
-      </w:pPr>
-      <w:r>
-        <w:t>Dự đoán bệnh với độ chính xác cao (trên 80%)</w:t>
+        <w:rPr>
+          <w:rFonts w:ascii="Times New Roman" w:hAnsi="Times New Roman" w:cs="Times New Roman"/>
+          <w:sz w:val="26"/>
+          <w:szCs w:val="26"/>
+        </w:rPr>
+      </w:pPr>
+      <w:r>
+        <w:rPr>
+          <w:rFonts w:ascii="Times New Roman" w:hAnsi="Times New Roman" w:cs="Times New Roman"/>
+          <w:sz w:val="26"/>
+          <w:szCs w:val="26"/>
+        </w:rPr>
+        <w:t>Với hình ảnh test sẽ dự đoán ra được có bệnh hay không có bệnh</w:t>
       </w:r>
     </w:p>
     <w:p>
@@ -310,13 +953,59 @@
           <w:ilvl w:val="0"/>
           <w:numId w:val="2"/>
         </w:numPr>
-      </w:pPr>
-      <w:r>
+        <w:rPr>
+          <w:rFonts w:ascii="Times New Roman" w:hAnsi="Times New Roman" w:cs="Times New Roman"/>
+          <w:sz w:val="26"/>
+          <w:szCs w:val="26"/>
+        </w:rPr>
+      </w:pPr>
+      <w:r>
+        <w:rPr>
+          <w:rFonts w:ascii="Times New Roman" w:hAnsi="Times New Roman" w:cs="Times New Roman"/>
+          <w:sz w:val="26"/>
+          <w:szCs w:val="26"/>
+        </w:rPr>
+        <w:t>Dự đoán bệnh với độ chính xác cao (trên 80%)</w:t>
+      </w:r>
+    </w:p>
+    <w:p>
+      <w:pPr>
+        <w:pStyle w:val="ListParagraph"/>
+        <w:numPr>
+          <w:ilvl w:val="0"/>
+          <w:numId w:val="2"/>
+        </w:numPr>
+        <w:rPr>
+          <w:rFonts w:ascii="Times New Roman" w:hAnsi="Times New Roman" w:cs="Times New Roman"/>
+          <w:sz w:val="26"/>
+          <w:szCs w:val="26"/>
+        </w:rPr>
+      </w:pPr>
+      <w:r>
+        <w:rPr>
+          <w:rFonts w:ascii="Times New Roman" w:hAnsi="Times New Roman" w:cs="Times New Roman"/>
+          <w:sz w:val="26"/>
+          <w:szCs w:val="26"/>
+        </w:rPr>
         <w:t>Có thể tận dụng dự án vào trong thực tế</w:t>
       </w:r>
     </w:p>
     <w:p>
-      <w:r>
+      <w:pPr>
+        <w:rPr>
+          <w:rFonts w:ascii="Times New Roman" w:hAnsi="Times New Roman" w:cs="Times New Roman"/>
+          <w:b/>
+          <w:sz w:val="26"/>
+          <w:szCs w:val="26"/>
+        </w:rPr>
+      </w:pPr>
+      <w:r>
+        <w:rPr>
+          <w:rFonts w:ascii="Times New Roman" w:hAnsi="Times New Roman" w:cs="Times New Roman"/>
+          <w:b/>
+          <w:sz w:val="26"/>
+          <w:szCs w:val="26"/>
+        </w:rPr>
         <w:t>III – Objective</w:t>
       </w:r>
     </w:p>
@@ -324,9 +1013,18 @@
       <w:pPr>
         <w:pStyle w:val="ListParagraph"/>
         <w:ind w:left="1440"/>
-      </w:pPr>
-      <w:r>
-        <w:lastRenderedPageBreak/>
+        <w:rPr>
+          <w:rFonts w:ascii="Times New Roman" w:hAnsi="Times New Roman" w:cs="Times New Roman"/>
+          <w:sz w:val="26"/>
+          <w:szCs w:val="26"/>
+        </w:rPr>
+      </w:pPr>
+      <w:r>
+        <w:rPr>
+          <w:rFonts w:ascii="Times New Roman" w:hAnsi="Times New Roman" w:cs="Times New Roman"/>
+          <w:sz w:val="26"/>
+          <w:szCs w:val="26"/>
+        </w:rPr>
         <w:t>Các bước thực hiện dự án:</w:t>
       </w:r>
     </w:p>
@@ -337,9 +1035,35 @@
           <w:ilvl w:val="0"/>
           <w:numId w:val="3"/>
         </w:numPr>
-      </w:pPr>
-      <w:r>
-        <w:t>Đặt đúng vấn đề:</w:t>
+        <w:rPr>
+          <w:rFonts w:ascii="Times New Roman" w:hAnsi="Times New Roman" w:cs="Times New Roman"/>
+          <w:sz w:val="26"/>
+          <w:szCs w:val="26"/>
+        </w:rPr>
+      </w:pPr>
+      <w:r>
+        <w:rPr>
+          <w:rFonts w:ascii="Times New Roman" w:hAnsi="Times New Roman" w:cs="Times New Roman"/>
+          <w:sz w:val="26"/>
+          <w:szCs w:val="26"/>
+        </w:rPr>
+        <w:t>Đặ</w:t>
+      </w:r>
+      <w:r>
+        <w:rPr>
+          <w:rFonts w:ascii="Times New Roman" w:hAnsi="Times New Roman" w:cs="Times New Roman"/>
+          <w:sz w:val="26"/>
+          <w:szCs w:val="26"/>
+        </w:rPr>
+        <w:t xml:space="preserve">t </w:t>
+      </w:r>
+      <w:r>
+        <w:rPr>
+          <w:rFonts w:ascii="Times New Roman" w:hAnsi="Times New Roman" w:cs="Times New Roman"/>
+          <w:sz w:val="26"/>
+          <w:szCs w:val="26"/>
+        </w:rPr>
+        <w:t>vấn đề:</w:t>
       </w:r>
     </w:p>
     <w:p>
@@ -349,8 +1073,18 @@
           <w:ilvl w:val="1"/>
           <w:numId w:val="2"/>
         </w:numPr>
-      </w:pPr>
-      <w:r>
+        <w:rPr>
+          <w:rFonts w:ascii="Times New Roman" w:hAnsi="Times New Roman" w:cs="Times New Roman"/>
+          <w:sz w:val="26"/>
+          <w:szCs w:val="26"/>
+        </w:rPr>
+      </w:pPr>
+      <w:r>
+        <w:rPr>
+          <w:rFonts w:ascii="Times New Roman" w:hAnsi="Times New Roman" w:cs="Times New Roman"/>
+          <w:sz w:val="26"/>
+          <w:szCs w:val="26"/>
+        </w:rPr>
         <w:t>Tìm hiểu đúng thực trạng và nhu cầu sử dụng</w:t>
       </w:r>
     </w:p>
@@ -361,8 +1095,18 @@
           <w:ilvl w:val="1"/>
           <w:numId w:val="2"/>
         </w:numPr>
-      </w:pPr>
-      <w:r>
+        <w:rPr>
+          <w:rFonts w:ascii="Times New Roman" w:hAnsi="Times New Roman" w:cs="Times New Roman"/>
+          <w:sz w:val="26"/>
+          <w:szCs w:val="26"/>
+        </w:rPr>
+      </w:pPr>
+      <w:r>
+        <w:rPr>
+          <w:rFonts w:ascii="Times New Roman" w:hAnsi="Times New Roman" w:cs="Times New Roman"/>
+          <w:sz w:val="26"/>
+          <w:szCs w:val="26"/>
+        </w:rPr>
         <w:t>Phân tích vấn đề thực tế</w:t>
       </w:r>
     </w:p>
@@ -373,9 +1117,41 @@
           <w:ilvl w:val="1"/>
           <w:numId w:val="2"/>
         </w:numPr>
-      </w:pPr>
-      <w:r>
+        <w:rPr>
+          <w:rFonts w:ascii="Times New Roman" w:hAnsi="Times New Roman" w:cs="Times New Roman"/>
+          <w:sz w:val="26"/>
+          <w:szCs w:val="26"/>
+        </w:rPr>
+      </w:pPr>
+      <w:r>
+        <w:rPr>
+          <w:rFonts w:ascii="Times New Roman" w:hAnsi="Times New Roman" w:cs="Times New Roman"/>
+          <w:sz w:val="26"/>
+          <w:szCs w:val="26"/>
+        </w:rPr>
         <w:t>Hội ý và đưa ra giải pháp</w:t>
+      </w:r>
+    </w:p>
+    <w:p>
+      <w:pPr>
+        <w:pStyle w:val="ListParagraph"/>
+        <w:numPr>
+          <w:ilvl w:val="0"/>
+          <w:numId w:val="3"/>
+        </w:numPr>
+        <w:rPr>
+          <w:rFonts w:ascii="Times New Roman" w:hAnsi="Times New Roman" w:cs="Times New Roman"/>
+          <w:sz w:val="26"/>
+          <w:szCs w:val="26"/>
+        </w:rPr>
+      </w:pPr>
+      <w:r>
+        <w:rPr>
+          <w:rFonts w:ascii="Times New Roman" w:hAnsi="Times New Roman" w:cs="Times New Roman"/>
+          <w:sz w:val="26"/>
+          <w:szCs w:val="26"/>
+        </w:rPr>
+        <w:t>Chuẩn bị dữ liệu:</w:t>
       </w:r>
     </w:p>
     <w:p>
@@ -385,7 +1161,86 @@
           <w:ilvl w:val="1"/>
           <w:numId w:val="2"/>
         </w:numPr>
-      </w:pPr>
+        <w:rPr>
+          <w:rFonts w:ascii="Times New Roman" w:hAnsi="Times New Roman" w:cs="Times New Roman"/>
+          <w:sz w:val="26"/>
+          <w:szCs w:val="26"/>
+        </w:rPr>
+      </w:pPr>
+      <w:r>
+        <w:rPr>
+          <w:rFonts w:ascii="Times New Roman" w:hAnsi="Times New Roman" w:cs="Times New Roman"/>
+          <w:sz w:val="26"/>
+          <w:szCs w:val="26"/>
+        </w:rPr>
+        <w:t>Tìm nguồn cung cấp dữ liệu thực tế</w:t>
+      </w:r>
+    </w:p>
+    <w:p>
+      <w:pPr>
+        <w:pStyle w:val="ListParagraph"/>
+        <w:numPr>
+          <w:ilvl w:val="1"/>
+          <w:numId w:val="2"/>
+        </w:numPr>
+        <w:rPr>
+          <w:rFonts w:ascii="Times New Roman" w:hAnsi="Times New Roman" w:cs="Times New Roman"/>
+          <w:sz w:val="26"/>
+          <w:szCs w:val="26"/>
+        </w:rPr>
+      </w:pPr>
+      <w:r>
+        <w:rPr>
+          <w:rFonts w:ascii="Times New Roman" w:hAnsi="Times New Roman" w:cs="Times New Roman"/>
+          <w:sz w:val="26"/>
+          <w:szCs w:val="26"/>
+        </w:rPr>
+        <w:t>Phân loại dữ liệu</w:t>
+      </w:r>
+    </w:p>
+    <w:p>
+      <w:pPr>
+        <w:pStyle w:val="ListParagraph"/>
+        <w:numPr>
+          <w:ilvl w:val="1"/>
+          <w:numId w:val="2"/>
+        </w:numPr>
+        <w:rPr>
+          <w:rFonts w:ascii="Times New Roman" w:hAnsi="Times New Roman" w:cs="Times New Roman"/>
+          <w:sz w:val="26"/>
+          <w:szCs w:val="26"/>
+        </w:rPr>
+      </w:pPr>
+      <w:r>
+        <w:rPr>
+          <w:rFonts w:ascii="Times New Roman" w:hAnsi="Times New Roman" w:cs="Times New Roman"/>
+          <w:sz w:val="26"/>
+          <w:szCs w:val="26"/>
+        </w:rPr>
+        <w:t>Phân tích dữ liệu</w:t>
+      </w:r>
+    </w:p>
+    <w:p>
+      <w:pPr>
+        <w:pStyle w:val="ListParagraph"/>
+        <w:numPr>
+          <w:ilvl w:val="1"/>
+          <w:numId w:val="2"/>
+        </w:numPr>
+        <w:rPr>
+          <w:rFonts w:ascii="Times New Roman" w:hAnsi="Times New Roman" w:cs="Times New Roman"/>
+          <w:sz w:val="26"/>
+          <w:szCs w:val="26"/>
+        </w:rPr>
+      </w:pPr>
+      <w:r>
+        <w:rPr>
+          <w:rFonts w:ascii="Times New Roman" w:hAnsi="Times New Roman" w:cs="Times New Roman"/>
+          <w:sz w:val="26"/>
+          <w:szCs w:val="26"/>
+        </w:rPr>
+        <w:t>Chuyển đổi dữ liệu dạng hình, nhãn thành dạng dữ liệu matrix theo vector</w:t>
+      </w:r>
     </w:p>
     <w:p>
       <w:pPr>
@@ -394,9 +1249,20 @@
           <w:ilvl w:val="0"/>
           <w:numId w:val="3"/>
         </w:numPr>
-      </w:pPr>
-      <w:r>
-        <w:t>Chuẩn bị dữ liệu:</w:t>
+        <w:rPr>
+          <w:rFonts w:ascii="Times New Roman" w:hAnsi="Times New Roman" w:cs="Times New Roman"/>
+          <w:sz w:val="26"/>
+          <w:szCs w:val="26"/>
+        </w:rPr>
+      </w:pPr>
+      <w:r>
+        <w:rPr>
+          <w:rFonts w:ascii="Times New Roman" w:hAnsi="Times New Roman" w:cs="Times New Roman"/>
+          <w:sz w:val="26"/>
+          <w:szCs w:val="26"/>
+        </w:rPr>
+        <w:lastRenderedPageBreak/>
+        <w:t>Chọn thuật toán</w:t>
       </w:r>
     </w:p>
     <w:p>
@@ -406,9 +1272,19 @@
           <w:ilvl w:val="1"/>
           <w:numId w:val="2"/>
         </w:numPr>
-      </w:pPr>
-      <w:r>
-        <w:t>Tìm nguồn cung cấp dữ liệu thực tế</w:t>
+        <w:rPr>
+          <w:rFonts w:ascii="Times New Roman" w:hAnsi="Times New Roman" w:cs="Times New Roman"/>
+          <w:sz w:val="26"/>
+          <w:szCs w:val="26"/>
+        </w:rPr>
+      </w:pPr>
+      <w:r>
+        <w:rPr>
+          <w:rFonts w:ascii="Times New Roman" w:hAnsi="Times New Roman" w:cs="Times New Roman"/>
+          <w:sz w:val="26"/>
+          <w:szCs w:val="26"/>
+        </w:rPr>
+        <w:t>Nghiên cứu và tìm hiểu các thuật toán cơ bản và phổ biến trong Machine Learing</w:t>
       </w:r>
     </w:p>
     <w:p>
@@ -418,9 +1294,19 @@
           <w:ilvl w:val="1"/>
           <w:numId w:val="2"/>
         </w:numPr>
-      </w:pPr>
-      <w:r>
-        <w:t>Phân loại dữ liệu</w:t>
+        <w:rPr>
+          <w:rFonts w:ascii="Times New Roman" w:hAnsi="Times New Roman" w:cs="Times New Roman"/>
+          <w:sz w:val="26"/>
+          <w:szCs w:val="26"/>
+        </w:rPr>
+      </w:pPr>
+      <w:r>
+        <w:rPr>
+          <w:rFonts w:ascii="Times New Roman" w:hAnsi="Times New Roman" w:cs="Times New Roman"/>
+          <w:sz w:val="26"/>
+          <w:szCs w:val="26"/>
+        </w:rPr>
+        <w:t>Xác định các thuật toán phù hợp với dự án</w:t>
       </w:r>
     </w:p>
     <w:p>
@@ -430,9 +1316,41 @@
           <w:ilvl w:val="1"/>
           <w:numId w:val="2"/>
         </w:numPr>
-      </w:pPr>
-      <w:r>
-        <w:t>Phân tích dữ liệu</w:t>
+        <w:rPr>
+          <w:rFonts w:ascii="Times New Roman" w:hAnsi="Times New Roman" w:cs="Times New Roman"/>
+          <w:sz w:val="26"/>
+          <w:szCs w:val="26"/>
+        </w:rPr>
+      </w:pPr>
+      <w:r>
+        <w:rPr>
+          <w:rFonts w:ascii="Times New Roman" w:hAnsi="Times New Roman" w:cs="Times New Roman"/>
+          <w:sz w:val="26"/>
+          <w:szCs w:val="26"/>
+        </w:rPr>
+        <w:t xml:space="preserve">Áp dụng các thuật toán đã chọn vào dự án </w:t>
+      </w:r>
+    </w:p>
+    <w:p>
+      <w:pPr>
+        <w:pStyle w:val="ListParagraph"/>
+        <w:numPr>
+          <w:ilvl w:val="0"/>
+          <w:numId w:val="3"/>
+        </w:numPr>
+        <w:rPr>
+          <w:rFonts w:ascii="Times New Roman" w:hAnsi="Times New Roman" w:cs="Times New Roman"/>
+          <w:sz w:val="26"/>
+          <w:szCs w:val="26"/>
+        </w:rPr>
+      </w:pPr>
+      <w:r>
+        <w:rPr>
+          <w:rFonts w:ascii="Times New Roman" w:hAnsi="Times New Roman" w:cs="Times New Roman"/>
+          <w:sz w:val="26"/>
+          <w:szCs w:val="26"/>
+        </w:rPr>
+        <w:t>Huấn luyện</w:t>
       </w:r>
     </w:p>
     <w:p>
@@ -442,9 +1360,19 @@
           <w:ilvl w:val="1"/>
           <w:numId w:val="2"/>
         </w:numPr>
-      </w:pPr>
-      <w:r>
-        <w:t>Chuyển đổi dữ liệu dạng hình, nhãn thành dạng dữ liệu matrix theo vector</w:t>
+        <w:rPr>
+          <w:rFonts w:ascii="Times New Roman" w:hAnsi="Times New Roman" w:cs="Times New Roman"/>
+          <w:sz w:val="26"/>
+          <w:szCs w:val="26"/>
+        </w:rPr>
+      </w:pPr>
+      <w:r>
+        <w:rPr>
+          <w:rFonts w:ascii="Times New Roman" w:hAnsi="Times New Roman" w:cs="Times New Roman"/>
+          <w:sz w:val="26"/>
+          <w:szCs w:val="26"/>
+        </w:rPr>
+        <w:t>Từ dữ liệu đã xử lí trước , thông qua việc áp dụng các thuật toán để tạo ra 1 bộ model để từ đó so sánh với dữ liệu test và cho ra kết quả theo mong đợi</w:t>
       </w:r>
     </w:p>
     <w:p>
@@ -454,9 +1382,19 @@
           <w:ilvl w:val="0"/>
           <w:numId w:val="3"/>
         </w:numPr>
-      </w:pPr>
-      <w:r>
-        <w:t>Chọn thuật toán</w:t>
+        <w:rPr>
+          <w:rFonts w:ascii="Times New Roman" w:hAnsi="Times New Roman" w:cs="Times New Roman"/>
+          <w:sz w:val="26"/>
+          <w:szCs w:val="26"/>
+        </w:rPr>
+      </w:pPr>
+      <w:r>
+        <w:rPr>
+          <w:rFonts w:ascii="Times New Roman" w:hAnsi="Times New Roman" w:cs="Times New Roman"/>
+          <w:sz w:val="26"/>
+          <w:szCs w:val="26"/>
+        </w:rPr>
+        <w:t>Kiểm thử</w:t>
       </w:r>
     </w:p>
     <w:p>
@@ -466,9 +1404,19 @@
           <w:ilvl w:val="1"/>
           <w:numId w:val="2"/>
         </w:numPr>
-      </w:pPr>
-      <w:r>
-        <w:t>Nghiên cứu và tìm hiểu các thuật toán cơ bản và phổ biến trong Machine Learing</w:t>
+        <w:rPr>
+          <w:rFonts w:ascii="Times New Roman" w:hAnsi="Times New Roman" w:cs="Times New Roman"/>
+          <w:sz w:val="26"/>
+          <w:szCs w:val="26"/>
+        </w:rPr>
+      </w:pPr>
+      <w:r>
+        <w:rPr>
+          <w:rFonts w:ascii="Times New Roman" w:hAnsi="Times New Roman" w:cs="Times New Roman"/>
+          <w:sz w:val="26"/>
+          <w:szCs w:val="26"/>
+        </w:rPr>
+        <w:t>Input hình cần chẩn đoán sau khi dự đoán sẽ cho ra kết quả với số liệu về độ chính xác (theo %)</w:t>
       </w:r>
     </w:p>
     <w:p>
@@ -478,9 +1426,1408 @@
           <w:ilvl w:val="1"/>
           <w:numId w:val="2"/>
         </w:numPr>
-      </w:pPr>
-      <w:r>
-        <w:t>Xác định các thuật toán phù hợp với dự án</w:t>
+        <w:rPr>
+          <w:rFonts w:ascii="Times New Roman" w:hAnsi="Times New Roman" w:cs="Times New Roman"/>
+          <w:sz w:val="26"/>
+          <w:szCs w:val="26"/>
+        </w:rPr>
+      </w:pPr>
+      <w:r>
+        <w:rPr>
+          <w:rFonts w:ascii="Times New Roman" w:hAnsi="Times New Roman" w:cs="Times New Roman"/>
+          <w:sz w:val="26"/>
+          <w:szCs w:val="26"/>
+        </w:rPr>
+        <w:t>Tiếp tục cập nhật và hoàn thiện model</w:t>
+      </w:r>
+    </w:p>
+    <w:p>
+      <w:pPr>
+        <w:rPr>
+          <w:rFonts w:ascii="Times New Roman" w:hAnsi="Times New Roman" w:cs="Times New Roman"/>
+          <w:b/>
+          <w:sz w:val="26"/>
+          <w:szCs w:val="26"/>
+        </w:rPr>
+      </w:pPr>
+      <w:r>
+        <w:rPr>
+          <w:rFonts w:ascii="Times New Roman" w:hAnsi="Times New Roman" w:cs="Times New Roman"/>
+          <w:b/>
+          <w:sz w:val="26"/>
+          <w:szCs w:val="26"/>
+        </w:rPr>
+        <w:t>IV – Theory:</w:t>
+      </w:r>
+    </w:p>
+    <w:p>
+      <w:pPr>
+        <w:pStyle w:val="ListParagraph"/>
+        <w:numPr>
+          <w:ilvl w:val="0"/>
+          <w:numId w:val="4"/>
+        </w:numPr>
+        <w:rPr>
+          <w:rFonts w:ascii="Times New Roman" w:hAnsi="Times New Roman" w:cs="Times New Roman"/>
+          <w:sz w:val="26"/>
+          <w:szCs w:val="26"/>
+        </w:rPr>
+      </w:pPr>
+      <w:r>
+        <w:rPr>
+          <w:rFonts w:ascii="Times New Roman" w:hAnsi="Times New Roman" w:cs="Times New Roman"/>
+          <w:sz w:val="26"/>
+          <w:szCs w:val="26"/>
+        </w:rPr>
+        <w:t>Neural Networks</w:t>
+      </w:r>
+      <w:r>
+        <w:rPr>
+          <w:rFonts w:ascii="Times New Roman" w:hAnsi="Times New Roman" w:cs="Times New Roman"/>
+          <w:sz w:val="26"/>
+          <w:szCs w:val="26"/>
+        </w:rPr>
+        <w:t>:</w:t>
+      </w:r>
+    </w:p>
+    <w:p>
+      <w:pPr>
+        <w:pStyle w:val="ListParagraph"/>
+        <w:ind w:left="1080"/>
+        <w:rPr>
+          <w:rFonts w:ascii="Times New Roman" w:hAnsi="Times New Roman" w:cs="Times New Roman"/>
+          <w:sz w:val="26"/>
+          <w:szCs w:val="26"/>
+        </w:rPr>
+      </w:pPr>
+      <w:r>
+        <w:rPr>
+          <w:rFonts w:ascii="Times New Roman" w:hAnsi="Times New Roman" w:cs="Times New Roman"/>
+          <w:sz w:val="26"/>
+          <w:szCs w:val="26"/>
+        </w:rPr>
+        <w:t>a, Tổng quan:</w:t>
+      </w:r>
+    </w:p>
+    <w:p>
+      <w:pPr>
+        <w:pStyle w:val="ListParagraph"/>
+        <w:numPr>
+          <w:ilvl w:val="0"/>
+          <w:numId w:val="2"/>
+        </w:numPr>
+        <w:rPr>
+          <w:rFonts w:ascii="Times New Roman" w:hAnsi="Times New Roman" w:cs="Times New Roman"/>
+          <w:sz w:val="26"/>
+          <w:szCs w:val="26"/>
+        </w:rPr>
+      </w:pPr>
+      <w:r>
+        <w:rPr>
+          <w:rFonts w:ascii="Times New Roman" w:hAnsi="Times New Roman" w:cs="Times New Roman"/>
+          <w:sz w:val="26"/>
+          <w:szCs w:val="26"/>
+        </w:rPr>
+        <w:t xml:space="preserve">Mạng nơron nhân tạo, Artificial Neural Network (ANN) là một mô hình xử lý thông tin phỏng theo cách thức xử lý thông tin của các hệ nơron sinh học. Nó </w:t>
+      </w:r>
+      <w:r>
+        <w:rPr>
+          <w:rFonts w:ascii="Times New Roman" w:hAnsi="Times New Roman" w:cs="Times New Roman"/>
+          <w:sz w:val="26"/>
+          <w:szCs w:val="26"/>
+        </w:rPr>
+        <w:t>được</w:t>
+      </w:r>
+      <w:r>
+        <w:rPr>
+          <w:rFonts w:ascii="Times New Roman" w:hAnsi="Times New Roman" w:cs="Times New Roman"/>
+          <w:sz w:val="26"/>
+          <w:szCs w:val="26"/>
+        </w:rPr>
+        <w:t xml:space="preserve"> tạo nên từ một số </w:t>
+      </w:r>
+      <w:r>
+        <w:rPr>
+          <w:rFonts w:ascii="Times New Roman" w:hAnsi="Times New Roman" w:cs="Times New Roman"/>
+          <w:sz w:val="26"/>
+          <w:szCs w:val="26"/>
+        </w:rPr>
+        <w:t>lượng</w:t>
+      </w:r>
+      <w:r>
+        <w:rPr>
+          <w:rFonts w:ascii="Times New Roman" w:hAnsi="Times New Roman" w:cs="Times New Roman"/>
+          <w:sz w:val="26"/>
+          <w:szCs w:val="26"/>
+        </w:rPr>
+        <w:t xml:space="preserve"> lớn các phần tử (nơron) kết nối với nhau thông qua các liên kết (trọng số liên kết) làm việc </w:t>
+      </w:r>
+      <w:r>
+        <w:rPr>
+          <w:rFonts w:ascii="Times New Roman" w:hAnsi="Times New Roman" w:cs="Times New Roman"/>
+          <w:sz w:val="26"/>
+          <w:szCs w:val="26"/>
+        </w:rPr>
+        <w:t>như</w:t>
+      </w:r>
+      <w:r>
+        <w:rPr>
+          <w:rFonts w:ascii="Times New Roman" w:hAnsi="Times New Roman" w:cs="Times New Roman"/>
+          <w:sz w:val="26"/>
+          <w:szCs w:val="26"/>
+        </w:rPr>
+        <w:t xml:space="preserve">  một thể thống nhất để giải quyết một vấn đề cụ thể nào đó. Một mạng nơron nhân tạo </w:t>
+      </w:r>
+      <w:r>
+        <w:rPr>
+          <w:rFonts w:ascii="Times New Roman" w:hAnsi="Times New Roman" w:cs="Times New Roman"/>
+          <w:sz w:val="26"/>
+          <w:szCs w:val="26"/>
+        </w:rPr>
+        <w:t>được</w:t>
+      </w:r>
+      <w:r>
+        <w:rPr>
+          <w:rFonts w:ascii="Times New Roman" w:hAnsi="Times New Roman" w:cs="Times New Roman"/>
+          <w:sz w:val="26"/>
+          <w:szCs w:val="26"/>
+        </w:rPr>
+        <w:t xml:space="preserve"> cấu hình cho một ứng dụng cụ thể (nhận dạng mẫu, phân loại dữ liệu,...) thông qua một quá trình học từ tập các mẫu huấn luyện. Về bản chất học chính là quá trình hiệu chỉnh trọng số liên kết giữa các nơron.</w:t>
+      </w:r>
+    </w:p>
+    <w:p>
+      <w:pPr>
+        <w:ind w:left="360" w:firstLine="720"/>
+        <w:rPr>
+          <w:rFonts w:ascii="Times New Roman" w:hAnsi="Times New Roman" w:cs="Times New Roman"/>
+          <w:sz w:val="26"/>
+          <w:szCs w:val="26"/>
+        </w:rPr>
+      </w:pPr>
+      <w:r>
+        <w:rPr>
+          <w:rFonts w:ascii="Times New Roman" w:hAnsi="Times New Roman" w:cs="Times New Roman"/>
+          <w:sz w:val="26"/>
+          <w:szCs w:val="26"/>
+        </w:rPr>
+        <w:t>b, Kiến trúc:</w:t>
+      </w:r>
+    </w:p>
+    <w:p>
+      <w:pPr>
+        <w:ind w:left="360" w:firstLine="720"/>
+        <w:rPr>
+          <w:rFonts w:ascii="Times New Roman" w:hAnsi="Times New Roman" w:cs="Times New Roman"/>
+          <w:sz w:val="26"/>
+          <w:szCs w:val="26"/>
+        </w:rPr>
+      </w:pPr>
+      <w:r>
+        <w:rPr>
+          <w:noProof/>
+        </w:rPr>
+        <w:drawing>
+          <wp:inline distT="0" distB="0" distL="0" distR="0">
+            <wp:extent cx="4488952" cy="2266950"/>
+            <wp:effectExtent l="0" t="0" r="6985" b="0"/>
+            <wp:docPr id="2" name="Picture 2" descr="http://bis.net.vn/photos/storage/20110612160555724.png"/>
+            <wp:cNvGraphicFramePr>
+              <a:graphicFrameLocks xmlns:a="http://schemas.openxmlformats.org/drawingml/2006/main" noChangeAspect="1"/>
+            </wp:cNvGraphicFramePr>
+            <a:graphic xmlns:a="http://schemas.openxmlformats.org/drawingml/2006/main">
+              <a:graphicData uri="http://schemas.openxmlformats.org/drawingml/2006/picture">
+                <pic:pic xmlns:pic="http://schemas.openxmlformats.org/drawingml/2006/picture">
+                  <pic:nvPicPr>
+                    <pic:cNvPr id="0" name="Picture 3" descr="http://bis.net.vn/photos/storage/20110612160555724.png"/>
+                    <pic:cNvPicPr>
+                      <a:picLocks noChangeAspect="1" noChangeArrowheads="1"/>
+                    </pic:cNvPicPr>
+                  </pic:nvPicPr>
+                  <pic:blipFill>
+                    <a:blip r:embed="rId5">
+                      <a:extLst>
+                        <a:ext uri="{28A0092B-C50C-407E-A947-70E740481C1C}">
+                          <a14:useLocalDpi xmlns:a14="http://schemas.microsoft.com/office/drawing/2010/main" val="0"/>
+                        </a:ext>
+                      </a:extLst>
+                    </a:blip>
+                    <a:srcRect/>
+                    <a:stretch>
+                      <a:fillRect/>
+                    </a:stretch>
+                  </pic:blipFill>
+                  <pic:spPr bwMode="auto">
+                    <a:xfrm>
+                      <a:off x="0" y="0"/>
+                      <a:ext cx="4502978" cy="2274033"/>
+                    </a:xfrm>
+                    <a:prstGeom prst="rect">
+                      <a:avLst/>
+                    </a:prstGeom>
+                    <a:noFill/>
+                    <a:ln>
+                      <a:noFill/>
+                    </a:ln>
+                  </pic:spPr>
+                </pic:pic>
+              </a:graphicData>
+            </a:graphic>
+          </wp:inline>
+        </w:drawing>
+      </w:r>
+    </w:p>
+    <w:p>
+      <w:pPr>
+        <w:pStyle w:val="ListParagraph"/>
+        <w:numPr>
+          <w:ilvl w:val="0"/>
+          <w:numId w:val="2"/>
+        </w:numPr>
+        <w:rPr>
+          <w:rFonts w:ascii="Times New Roman" w:hAnsi="Times New Roman" w:cs="Times New Roman"/>
+          <w:sz w:val="26"/>
+          <w:szCs w:val="26"/>
+        </w:rPr>
+      </w:pPr>
+      <w:r>
+        <w:rPr>
+          <w:rFonts w:ascii="Times New Roman" w:hAnsi="Times New Roman" w:cs="Times New Roman"/>
+          <w:sz w:val="26"/>
+          <w:szCs w:val="26"/>
+        </w:rPr>
+        <w:lastRenderedPageBreak/>
+        <w:t>Kiến trúc chung của một NN gồm 3 thành phần đó là Input Layer, Hidden Layer và Output Layer</w:t>
+      </w:r>
+    </w:p>
+    <w:p>
+      <w:pPr>
+        <w:ind w:left="1080"/>
+        <w:rPr>
+          <w:rFonts w:ascii="Times New Roman" w:hAnsi="Times New Roman" w:cs="Times New Roman"/>
+          <w:sz w:val="26"/>
+          <w:szCs w:val="26"/>
+        </w:rPr>
+      </w:pPr>
+      <w:r>
+        <w:rPr>
+          <w:rFonts w:ascii="Times New Roman" w:hAnsi="Times New Roman" w:cs="Times New Roman"/>
+          <w:sz w:val="26"/>
+          <w:szCs w:val="26"/>
+        </w:rPr>
+        <w:t xml:space="preserve">c, Quá trình xử lý thông tin: </w:t>
+      </w:r>
+    </w:p>
+    <w:p>
+      <w:pPr>
+        <w:ind w:left="1080"/>
+        <w:rPr>
+          <w:rFonts w:ascii="Times New Roman" w:hAnsi="Times New Roman" w:cs="Times New Roman"/>
+          <w:sz w:val="26"/>
+          <w:szCs w:val="26"/>
+        </w:rPr>
+      </w:pPr>
+      <w:r>
+        <w:rPr>
+          <w:rFonts w:ascii="Times New Roman" w:hAnsi="Times New Roman" w:cs="Times New Roman"/>
+          <w:sz w:val="26"/>
+          <w:szCs w:val="26"/>
+        </w:rPr>
+        <w:tab/>
+      </w:r>
+      <w:r>
+        <w:rPr>
+          <w:rFonts w:ascii="Times New Roman" w:hAnsi="Times New Roman" w:cs="Times New Roman"/>
+          <w:sz w:val="26"/>
+          <w:szCs w:val="26"/>
+        </w:rPr>
+        <w:drawing>
+          <wp:inline distT="0" distB="0" distL="0" distR="0">
+            <wp:extent cx="4019550" cy="1776724"/>
+            <wp:effectExtent l="0" t="0" r="0" b="0"/>
+            <wp:docPr id="3" name="Picture 3" descr="http://bis.net.vn/photos/storage/20110612160716296.png"/>
+            <wp:cNvGraphicFramePr>
+              <a:graphicFrameLocks xmlns:a="http://schemas.openxmlformats.org/drawingml/2006/main" noChangeAspect="1"/>
+            </wp:cNvGraphicFramePr>
+            <a:graphic xmlns:a="http://schemas.openxmlformats.org/drawingml/2006/main">
+              <a:graphicData uri="http://schemas.openxmlformats.org/drawingml/2006/picture">
+                <pic:pic xmlns:pic="http://schemas.openxmlformats.org/drawingml/2006/picture">
+                  <pic:nvPicPr>
+                    <pic:cNvPr id="0" name="Picture 5" descr="http://bis.net.vn/photos/storage/20110612160716296.png"/>
+                    <pic:cNvPicPr>
+                      <a:picLocks noChangeAspect="1" noChangeArrowheads="1"/>
+                    </pic:cNvPicPr>
+                  </pic:nvPicPr>
+                  <pic:blipFill>
+                    <a:blip r:embed="rId6">
+                      <a:extLst>
+                        <a:ext uri="{28A0092B-C50C-407E-A947-70E740481C1C}">
+                          <a14:useLocalDpi xmlns:a14="http://schemas.microsoft.com/office/drawing/2010/main" val="0"/>
+                        </a:ext>
+                      </a:extLst>
+                    </a:blip>
+                    <a:srcRect/>
+                    <a:stretch>
+                      <a:fillRect/>
+                    </a:stretch>
+                  </pic:blipFill>
+                  <pic:spPr bwMode="auto">
+                    <a:xfrm>
+                      <a:off x="0" y="0"/>
+                      <a:ext cx="4039715" cy="1785637"/>
+                    </a:xfrm>
+                    <a:prstGeom prst="rect">
+                      <a:avLst/>
+                    </a:prstGeom>
+                    <a:noFill/>
+                    <a:ln>
+                      <a:noFill/>
+                    </a:ln>
+                  </pic:spPr>
+                </pic:pic>
+              </a:graphicData>
+            </a:graphic>
+          </wp:inline>
+        </w:drawing>
+      </w:r>
+    </w:p>
+    <w:p>
+      <w:pPr>
+        <w:ind w:left="1080"/>
+        <w:rPr>
+          <w:rFonts w:ascii="Times New Roman" w:hAnsi="Times New Roman" w:cs="Times New Roman"/>
+          <w:sz w:val="26"/>
+          <w:szCs w:val="26"/>
+        </w:rPr>
+      </w:pPr>
+      <w:r>
+        <w:rPr>
+          <w:noProof/>
+        </w:rPr>
+        <w:drawing>
+          <wp:inline distT="0" distB="0" distL="0" distR="0" wp14:anchorId="546BB9D7" wp14:editId="66F82754">
+            <wp:extent cx="4279900" cy="2405615"/>
+            <wp:effectExtent l="0" t="0" r="6350" b="0"/>
+            <wp:docPr id="1" name="Picture 1"/>
+            <wp:cNvGraphicFramePr>
+              <a:graphicFrameLocks xmlns:a="http://schemas.openxmlformats.org/drawingml/2006/main" noChangeAspect="1"/>
+            </wp:cNvGraphicFramePr>
+            <a:graphic xmlns:a="http://schemas.openxmlformats.org/drawingml/2006/main">
+              <a:graphicData uri="http://schemas.openxmlformats.org/drawingml/2006/picture">
+                <pic:pic xmlns:pic="http://schemas.openxmlformats.org/drawingml/2006/picture">
+                  <pic:nvPicPr>
+                    <pic:cNvPr id="1" name=""/>
+                    <pic:cNvPicPr/>
+                  </pic:nvPicPr>
+                  <pic:blipFill>
+                    <a:blip r:embed="rId7"/>
+                    <a:stretch>
+                      <a:fillRect/>
+                    </a:stretch>
+                  </pic:blipFill>
+                  <pic:spPr>
+                    <a:xfrm>
+                      <a:off x="0" y="0"/>
+                      <a:ext cx="4289752" cy="2411153"/>
+                    </a:xfrm>
+                    <a:prstGeom prst="rect">
+                      <a:avLst/>
+                    </a:prstGeom>
+                  </pic:spPr>
+                </pic:pic>
+              </a:graphicData>
+            </a:graphic>
+          </wp:inline>
+        </w:drawing>
+      </w:r>
+    </w:p>
+    <w:p>
+      <w:pPr>
+        <w:pStyle w:val="ListParagraph"/>
+        <w:numPr>
+          <w:ilvl w:val="0"/>
+          <w:numId w:val="2"/>
+        </w:numPr>
+        <w:rPr>
+          <w:rFonts w:ascii="Times New Roman" w:hAnsi="Times New Roman" w:cs="Times New Roman"/>
+          <w:sz w:val="26"/>
+          <w:szCs w:val="26"/>
+        </w:rPr>
+      </w:pPr>
+      <w:r>
+        <w:rPr>
+          <w:rFonts w:ascii="Times New Roman" w:hAnsi="Times New Roman" w:cs="Times New Roman"/>
+          <w:sz w:val="26"/>
+          <w:szCs w:val="26"/>
+        </w:rPr>
+        <w:t>Inputs: Mỗi Input tương ứng với 1 thuộc tính (attribute) của dữ liệu (patterns). Ví dụ như trong ứng dụng của ngân hàng xem xét có chấp nhận cho khách hàng vay tiền hay không thì mỗi Input là một thuộc tính của khách hàng như thu nhập, nghề nghiệp, tuổi, số con,…</w:t>
+      </w:r>
+    </w:p>
+    <w:p>
+      <w:pPr>
+        <w:pStyle w:val="ListParagraph"/>
+        <w:numPr>
+          <w:ilvl w:val="0"/>
+          <w:numId w:val="2"/>
+        </w:numPr>
+        <w:rPr>
+          <w:rFonts w:ascii="Times New Roman" w:hAnsi="Times New Roman" w:cs="Times New Roman"/>
+          <w:sz w:val="26"/>
+          <w:szCs w:val="26"/>
+        </w:rPr>
+      </w:pPr>
+      <w:r>
+        <w:rPr>
+          <w:rFonts w:ascii="Times New Roman" w:hAnsi="Times New Roman" w:cs="Times New Roman"/>
+          <w:sz w:val="26"/>
+          <w:szCs w:val="26"/>
+        </w:rPr>
+        <w:t>Output: Kết quả của một ANN là một giải pháp cho một vấn đề, ví dụ như với bài toán xem xét chấp nhận cho khách hàng vay tiền hay không thì output là yes (cho vay) hoặc no (không cho vay).</w:t>
+      </w:r>
+    </w:p>
+    <w:p>
+      <w:pPr>
+        <w:pStyle w:val="ListParagraph"/>
+        <w:numPr>
+          <w:ilvl w:val="0"/>
+          <w:numId w:val="2"/>
+        </w:numPr>
+        <w:rPr>
+          <w:rFonts w:ascii="Times New Roman" w:hAnsi="Times New Roman" w:cs="Times New Roman"/>
+          <w:sz w:val="26"/>
+          <w:szCs w:val="26"/>
+        </w:rPr>
+      </w:pPr>
+      <w:r>
+        <w:rPr>
+          <w:rFonts w:ascii="Times New Roman" w:hAnsi="Times New Roman" w:cs="Times New Roman"/>
+          <w:sz w:val="26"/>
+          <w:szCs w:val="26"/>
+        </w:rPr>
+        <w:t>Connection Weights (Trọng số liên kết) : Đây là thành phần rất quan trọng của một ANN, nó thể hiện mức độ quan trọng (độ mạnh) của dữ liệu đầu vào đối với quá trình xử lý thông tin (quá trình chuyển đổi dữ liệu từ Layer này sang layer khác). Quá trình học (Learning Processing) của ANN thực ra là quá trình điều chỉnh các trọng số (Weight) của các input data để có được kết quả mong muốn.</w:t>
+      </w:r>
+    </w:p>
+    <w:p>
+      <w:pPr>
+        <w:pStyle w:val="ListParagraph"/>
+        <w:numPr>
+          <w:ilvl w:val="0"/>
+          <w:numId w:val="2"/>
+        </w:numPr>
+        <w:rPr>
+          <w:rFonts w:ascii="Times New Roman" w:hAnsi="Times New Roman" w:cs="Times New Roman"/>
+          <w:sz w:val="26"/>
+          <w:szCs w:val="26"/>
+        </w:rPr>
+      </w:pPr>
+      <w:r>
+        <w:rPr>
+          <w:rFonts w:ascii="Times New Roman" w:hAnsi="Times New Roman" w:cs="Times New Roman"/>
+          <w:sz w:val="26"/>
+          <w:szCs w:val="26"/>
+        </w:rPr>
+        <w:lastRenderedPageBreak/>
+        <w:t xml:space="preserve">Bộ tổng (Summing function): </w:t>
+      </w:r>
+      <w:r>
+        <w:rPr>
+          <w:rFonts w:ascii="Times New Roman" w:hAnsi="Times New Roman" w:cs="Times New Roman"/>
+          <w:sz w:val="26"/>
+          <w:szCs w:val="26"/>
+        </w:rPr>
+        <w:t>Thường</w:t>
+      </w:r>
+      <w:r>
+        <w:rPr>
+          <w:rFonts w:ascii="Times New Roman" w:hAnsi="Times New Roman" w:cs="Times New Roman"/>
+          <w:sz w:val="26"/>
+          <w:szCs w:val="26"/>
+        </w:rPr>
+        <w:t xml:space="preserve"> dùng để tính tổng của tích các đầu vào với trọng số liên kết của nó</w:t>
+      </w:r>
+    </w:p>
+    <w:p>
+      <w:pPr>
+        <w:pStyle w:val="ListParagraph"/>
+        <w:numPr>
+          <w:ilvl w:val="0"/>
+          <w:numId w:val="2"/>
+        </w:numPr>
+        <w:rPr>
+          <w:rFonts w:ascii="Times New Roman" w:hAnsi="Times New Roman" w:cs="Times New Roman"/>
+          <w:sz w:val="26"/>
+          <w:szCs w:val="26"/>
+        </w:rPr>
+      </w:pPr>
+      <w:r>
+        <w:rPr>
+          <w:rFonts w:ascii="Times New Roman" w:hAnsi="Times New Roman" w:cs="Times New Roman"/>
+          <w:sz w:val="26"/>
+          <w:szCs w:val="26"/>
+        </w:rPr>
+        <w:t>Ngưỡng</w:t>
+      </w:r>
+      <w:r>
+        <w:rPr>
+          <w:rFonts w:ascii="Times New Roman" w:hAnsi="Times New Roman" w:cs="Times New Roman"/>
+          <w:sz w:val="26"/>
+          <w:szCs w:val="26"/>
+        </w:rPr>
+        <w:t xml:space="preserve"> (còn gọi là một độ lệch - bias): </w:t>
+      </w:r>
+      <w:r>
+        <w:rPr>
+          <w:rFonts w:ascii="Times New Roman" w:hAnsi="Times New Roman" w:cs="Times New Roman"/>
+          <w:sz w:val="26"/>
+          <w:szCs w:val="26"/>
+        </w:rPr>
+        <w:t>Ngưỡng</w:t>
+      </w:r>
+      <w:r>
+        <w:rPr>
+          <w:rFonts w:ascii="Times New Roman" w:hAnsi="Times New Roman" w:cs="Times New Roman"/>
+          <w:sz w:val="26"/>
+          <w:szCs w:val="26"/>
+        </w:rPr>
+        <w:t xml:space="preserve"> này </w:t>
+      </w:r>
+      <w:r>
+        <w:rPr>
+          <w:rFonts w:ascii="Times New Roman" w:hAnsi="Times New Roman" w:cs="Times New Roman"/>
+          <w:sz w:val="26"/>
+          <w:szCs w:val="26"/>
+        </w:rPr>
+        <w:t>thường được</w:t>
+      </w:r>
+      <w:r>
+        <w:rPr>
+          <w:rFonts w:ascii="Times New Roman" w:hAnsi="Times New Roman" w:cs="Times New Roman"/>
+          <w:sz w:val="26"/>
+          <w:szCs w:val="26"/>
+        </w:rPr>
+        <w:t xml:space="preserve"> </w:t>
+      </w:r>
+      <w:r>
+        <w:rPr>
+          <w:rFonts w:ascii="Times New Roman" w:hAnsi="Times New Roman" w:cs="Times New Roman"/>
+          <w:sz w:val="26"/>
+          <w:szCs w:val="26"/>
+        </w:rPr>
+        <w:t>đưa</w:t>
+      </w:r>
+      <w:r>
+        <w:rPr>
+          <w:rFonts w:ascii="Times New Roman" w:hAnsi="Times New Roman" w:cs="Times New Roman"/>
+          <w:sz w:val="26"/>
+          <w:szCs w:val="26"/>
+        </w:rPr>
+        <w:t xml:space="preserve"> vào </w:t>
+      </w:r>
+      <w:r>
+        <w:rPr>
+          <w:rFonts w:ascii="Times New Roman" w:hAnsi="Times New Roman" w:cs="Times New Roman"/>
+          <w:sz w:val="26"/>
+          <w:szCs w:val="26"/>
+        </w:rPr>
+        <w:t>như</w:t>
+      </w:r>
+      <w:r>
+        <w:rPr>
+          <w:rFonts w:ascii="Times New Roman" w:hAnsi="Times New Roman" w:cs="Times New Roman"/>
+          <w:sz w:val="26"/>
+          <w:szCs w:val="26"/>
+        </w:rPr>
+        <w:t xml:space="preserve"> một thành phần của hàm truyền.</w:t>
+      </w:r>
+    </w:p>
+    <w:p>
+      <w:pPr>
+        <w:pStyle w:val="ListParagraph"/>
+        <w:numPr>
+          <w:ilvl w:val="0"/>
+          <w:numId w:val="2"/>
+        </w:numPr>
+        <w:rPr>
+          <w:rFonts w:ascii="Times New Roman" w:hAnsi="Times New Roman" w:cs="Times New Roman"/>
+          <w:sz w:val="26"/>
+          <w:szCs w:val="26"/>
+        </w:rPr>
+      </w:pPr>
+      <w:r>
+        <w:rPr>
+          <w:rFonts w:ascii="Times New Roman" w:hAnsi="Times New Roman" w:cs="Times New Roman"/>
+          <w:sz w:val="26"/>
+          <w:szCs w:val="26"/>
+        </w:rPr>
+        <w:t xml:space="preserve">Hàm truyền (Transfer function): Hàm này </w:t>
+      </w:r>
+      <w:r>
+        <w:rPr>
+          <w:rFonts w:ascii="Times New Roman" w:hAnsi="Times New Roman" w:cs="Times New Roman"/>
+          <w:sz w:val="26"/>
+          <w:szCs w:val="26"/>
+        </w:rPr>
+        <w:t>được</w:t>
+      </w:r>
+      <w:r>
+        <w:rPr>
+          <w:rFonts w:ascii="Times New Roman" w:hAnsi="Times New Roman" w:cs="Times New Roman"/>
+          <w:sz w:val="26"/>
+          <w:szCs w:val="26"/>
+        </w:rPr>
+        <w:t xml:space="preserve"> dùng để giới hạn phạm vi đầu ra của mỗi nơron. Nó nhận đầu vào là kết quả của hàm tổng và </w:t>
+      </w:r>
+      <w:r>
+        <w:rPr>
+          <w:rFonts w:ascii="Times New Roman" w:hAnsi="Times New Roman" w:cs="Times New Roman"/>
+          <w:sz w:val="26"/>
+          <w:szCs w:val="26"/>
+        </w:rPr>
+        <w:t>ngưỡng</w:t>
+      </w:r>
+      <w:r>
+        <w:rPr>
+          <w:rFonts w:ascii="Times New Roman" w:hAnsi="Times New Roman" w:cs="Times New Roman"/>
+          <w:sz w:val="26"/>
+          <w:szCs w:val="26"/>
+        </w:rPr>
+        <w:t>.</w:t>
+      </w:r>
+    </w:p>
+    <w:p>
+      <w:pPr>
+        <w:ind w:left="1080"/>
+        <w:rPr>
+          <w:rFonts w:ascii="Times New Roman" w:hAnsi="Times New Roman" w:cs="Times New Roman"/>
+          <w:sz w:val="26"/>
+          <w:szCs w:val="26"/>
+        </w:rPr>
+      </w:pPr>
+    </w:p>
+    <w:p>
+      <w:pPr>
+        <w:pStyle w:val="ListParagraph"/>
+        <w:numPr>
+          <w:ilvl w:val="0"/>
+          <w:numId w:val="4"/>
+        </w:numPr>
+        <w:rPr>
+          <w:rFonts w:ascii="Times New Roman" w:hAnsi="Times New Roman" w:cs="Times New Roman"/>
+          <w:sz w:val="26"/>
+          <w:szCs w:val="26"/>
+        </w:rPr>
+      </w:pPr>
+      <w:r>
+        <w:rPr>
+          <w:rFonts w:ascii="Times New Roman" w:hAnsi="Times New Roman" w:cs="Times New Roman"/>
+          <w:sz w:val="26"/>
+          <w:szCs w:val="26"/>
+        </w:rPr>
+        <w:t>Con</w:t>
+      </w:r>
+      <w:r>
+        <w:rPr>
+          <w:rFonts w:ascii="Times New Roman" w:hAnsi="Times New Roman" w:cs="Times New Roman"/>
+          <w:sz w:val="26"/>
+          <w:szCs w:val="26"/>
+        </w:rPr>
+        <w:t>volutional Neural Networks</w:t>
+      </w:r>
+      <w:r>
+        <w:rPr>
+          <w:rFonts w:ascii="Times New Roman" w:hAnsi="Times New Roman" w:cs="Times New Roman"/>
+          <w:sz w:val="26"/>
+          <w:szCs w:val="26"/>
+        </w:rPr>
+        <w:t xml:space="preserve"> – CNN:</w:t>
+      </w:r>
+      <w:r>
+        <w:rPr>
+          <w:rFonts w:ascii="Times New Roman" w:hAnsi="Times New Roman" w:cs="Times New Roman"/>
+          <w:sz w:val="26"/>
+          <w:szCs w:val="26"/>
+        </w:rPr>
+        <w:t xml:space="preserve"> (Mạng nơ-ron tích chập)</w:t>
+      </w:r>
+    </w:p>
+    <w:p>
+      <w:pPr>
+        <w:pStyle w:val="ListParagraph"/>
+        <w:ind w:left="1080"/>
+        <w:rPr>
+          <w:rFonts w:ascii="Times New Roman" w:hAnsi="Times New Roman" w:cs="Times New Roman"/>
+          <w:sz w:val="26"/>
+          <w:szCs w:val="26"/>
+        </w:rPr>
+      </w:pPr>
+      <w:r>
+        <w:rPr>
+          <w:rFonts w:ascii="Times New Roman" w:hAnsi="Times New Roman" w:cs="Times New Roman"/>
+          <w:sz w:val="26"/>
+          <w:szCs w:val="26"/>
+        </w:rPr>
+        <w:t>a, Tổ</w:t>
+      </w:r>
+      <w:r>
+        <w:rPr>
+          <w:rFonts w:ascii="Times New Roman" w:hAnsi="Times New Roman" w:cs="Times New Roman"/>
+          <w:sz w:val="26"/>
+          <w:szCs w:val="26"/>
+        </w:rPr>
+        <w:t>ng quan:</w:t>
+      </w:r>
+    </w:p>
+    <w:p>
+      <w:pPr>
+        <w:pStyle w:val="ListParagraph"/>
+        <w:numPr>
+          <w:ilvl w:val="0"/>
+          <w:numId w:val="2"/>
+        </w:numPr>
+        <w:rPr>
+          <w:rFonts w:ascii="Times New Roman" w:hAnsi="Times New Roman" w:cs="Times New Roman"/>
+          <w:sz w:val="26"/>
+          <w:szCs w:val="26"/>
+        </w:rPr>
+      </w:pPr>
+      <w:r>
+        <w:rPr>
+          <w:rFonts w:ascii="Times New Roman" w:hAnsi="Times New Roman" w:cs="Times New Roman"/>
+          <w:sz w:val="26"/>
+          <w:szCs w:val="26"/>
+        </w:rPr>
+        <w:t xml:space="preserve">CNN </w:t>
+      </w:r>
+      <w:r>
+        <w:rPr>
+          <w:rFonts w:ascii="Times New Roman" w:hAnsi="Times New Roman" w:cs="Times New Roman"/>
+          <w:sz w:val="26"/>
+          <w:szCs w:val="26"/>
+        </w:rPr>
+        <w:t>là mạ</w:t>
+      </w:r>
+      <w:r>
+        <w:rPr>
+          <w:rFonts w:ascii="Times New Roman" w:hAnsi="Times New Roman" w:cs="Times New Roman"/>
+          <w:sz w:val="26"/>
+          <w:szCs w:val="26"/>
+        </w:rPr>
+        <w:t>ng nơ-ron</w:t>
+      </w:r>
+      <w:r>
+        <w:rPr>
+          <w:rFonts w:ascii="Times New Roman" w:hAnsi="Times New Roman" w:cs="Times New Roman"/>
+          <w:sz w:val="26"/>
+          <w:szCs w:val="26"/>
+        </w:rPr>
+        <w:t xml:space="preserve"> phổ biến nhất được dùng cho dữ liệu ảnh. Bên cạnh các lớp liên kết đầy đủ (FC layers), CNN còn đi cùng với các lớp ẩn đặc biệc giúp phát hiện và trích xuất những đặc trưng - chi tiết (patterns) xuất hiện trong ảnh gọi là Lớp Tích chập (Convolutional Layers). Chính những lớp tích chập này làm CNN trở nên khác biệt so với mạng nơ-ron truyền thống và hoạt động cực kỳ hiệu quả trong bài toán phân tích ảnh.</w:t>
+      </w:r>
+    </w:p>
+    <w:p>
+      <w:pPr>
+        <w:ind w:left="1080"/>
+        <w:rPr>
+          <w:rFonts w:ascii="Times New Roman" w:hAnsi="Times New Roman" w:cs="Times New Roman"/>
+          <w:sz w:val="26"/>
+          <w:szCs w:val="26"/>
+        </w:rPr>
+      </w:pPr>
+      <w:r>
+        <w:rPr>
+          <w:rFonts w:ascii="Times New Roman" w:hAnsi="Times New Roman" w:cs="Times New Roman"/>
+          <w:sz w:val="26"/>
+          <w:szCs w:val="26"/>
+        </w:rPr>
+        <w:t xml:space="preserve">b, </w:t>
+      </w:r>
+      <w:r>
+        <w:rPr>
+          <w:rFonts w:ascii="Times New Roman" w:hAnsi="Times New Roman" w:cs="Times New Roman"/>
+          <w:sz w:val="26"/>
+          <w:szCs w:val="26"/>
+        </w:rPr>
+        <w:t>Lớp tích chập (Convolutional Layers)</w:t>
+      </w:r>
+    </w:p>
+    <w:p>
+      <w:pPr>
+        <w:pStyle w:val="ListParagraph"/>
+        <w:numPr>
+          <w:ilvl w:val="0"/>
+          <w:numId w:val="2"/>
+        </w:numPr>
+        <w:rPr>
+          <w:rFonts w:ascii="Times New Roman" w:hAnsi="Times New Roman" w:cs="Times New Roman"/>
+          <w:sz w:val="26"/>
+          <w:szCs w:val="26"/>
+        </w:rPr>
+      </w:pPr>
+      <w:r>
+        <w:rPr>
+          <w:rFonts w:ascii="Times New Roman" w:hAnsi="Times New Roman" w:cs="Times New Roman"/>
+          <w:sz w:val="26"/>
+          <w:szCs w:val="26"/>
+        </w:rPr>
+        <w:t>Giống như các lớp ẩn khác, lớp tích chập lấy dữ liệu đầu vào, thực hiện các phép chuyển đổi để tạo ra dữ liệu đầu vào cho lớp kế tiếp (đầu ra của lớp này là đầu vào của lớp sau). Phép biến đổi được sử dụng là phép tính tích chập. Mỗi lớp tích chập chứa một hoặc nhiều bộ lọc - bộ phát hiện đặc trưng (filter - feature detector) cho phép phát hiện và trích xuất những đặc trưng khác nhau của ảnh.</w:t>
+      </w:r>
+    </w:p>
+    <w:p>
+      <w:pPr>
+        <w:pStyle w:val="ListParagraph"/>
+        <w:numPr>
+          <w:ilvl w:val="0"/>
+          <w:numId w:val="2"/>
+        </w:numPr>
+        <w:rPr>
+          <w:rFonts w:ascii="Times New Roman" w:hAnsi="Times New Roman" w:cs="Times New Roman"/>
+          <w:sz w:val="26"/>
+          <w:szCs w:val="26"/>
+        </w:rPr>
+      </w:pPr>
+      <w:r>
+        <w:rPr>
+          <w:rFonts w:ascii="Times New Roman" w:hAnsi="Times New Roman" w:cs="Times New Roman"/>
+          <w:sz w:val="26"/>
+          <w:szCs w:val="26"/>
+        </w:rPr>
+        <w:t>Đặc trưng của ảnh là gì? Đặc trưng ảnh là những chi tiết xuất hiện trong ảnh, từ đơn giản như cạnh, hình khối, chữ viết tới phức tạp như mắt, mặt, chó, mèo, bàn, ghế, xe, đèn giao thông, v.v.. Bộ lọc phát hiện đặc trưng là bộ lọc giúp phát hiện và trích xuất các đặc trừng của ảnh, có thể là bộ lọc góc, cạnh, đường chéo, hình tròn, hình vuông, v.v.</w:t>
+      </w:r>
+    </w:p>
+    <w:p>
+      <w:pPr>
+        <w:ind w:left="1080"/>
+        <w:rPr>
+          <w:rFonts w:ascii="Times New Roman" w:hAnsi="Times New Roman" w:cs="Times New Roman"/>
+          <w:sz w:val="26"/>
+          <w:szCs w:val="26"/>
+        </w:rPr>
+      </w:pPr>
+      <w:r>
+        <w:rPr>
+          <w:rFonts w:ascii="Times New Roman" w:hAnsi="Times New Roman" w:cs="Times New Roman"/>
+          <w:sz w:val="26"/>
+          <w:szCs w:val="26"/>
+        </w:rPr>
+        <w:t>c, Mô hình CNN:</w:t>
+      </w:r>
+    </w:p>
+    <w:p>
+      <w:pPr>
+        <w:pStyle w:val="ListParagraph"/>
+        <w:numPr>
+          <w:ilvl w:val="0"/>
+          <w:numId w:val="2"/>
+        </w:numPr>
+        <w:rPr>
+          <w:rFonts w:ascii="Times New Roman" w:hAnsi="Times New Roman" w:cs="Times New Roman"/>
+          <w:sz w:val="26"/>
+          <w:szCs w:val="26"/>
+        </w:rPr>
+      </w:pPr>
+      <w:r>
+        <w:rPr>
+          <w:rFonts w:ascii="Times New Roman" w:hAnsi="Times New Roman" w:cs="Times New Roman"/>
+          <w:sz w:val="26"/>
+          <w:szCs w:val="26"/>
+        </w:rPr>
+        <w:t xml:space="preserve">Các layer liên kết </w:t>
+      </w:r>
+      <w:r>
+        <w:rPr>
+          <w:rFonts w:ascii="Times New Roman" w:hAnsi="Times New Roman" w:cs="Times New Roman"/>
+          <w:sz w:val="26"/>
+          <w:szCs w:val="26"/>
+        </w:rPr>
+        <w:t>được</w:t>
+      </w:r>
+      <w:r>
+        <w:rPr>
+          <w:rFonts w:ascii="Times New Roman" w:hAnsi="Times New Roman" w:cs="Times New Roman"/>
+          <w:sz w:val="26"/>
+          <w:szCs w:val="26"/>
+        </w:rPr>
+        <w:t xml:space="preserve"> với nhau thông</w:t>
+      </w:r>
+      <w:r>
+        <w:rPr>
+          <w:rFonts w:ascii="Times New Roman" w:hAnsi="Times New Roman" w:cs="Times New Roman"/>
+          <w:sz w:val="26"/>
+          <w:szCs w:val="26"/>
+        </w:rPr>
+        <w:t xml:space="preserve"> </w:t>
+      </w:r>
+      <w:r>
+        <w:rPr>
+          <w:rFonts w:ascii="Times New Roman" w:hAnsi="Times New Roman" w:cs="Times New Roman"/>
+          <w:sz w:val="26"/>
+          <w:szCs w:val="26"/>
+        </w:rPr>
+        <w:t xml:space="preserve">qua cơ chế convolution. Layer tiếp theo là kết quả convolution từ layer </w:t>
+      </w:r>
+      <w:r>
+        <w:rPr>
+          <w:rFonts w:ascii="Times New Roman" w:hAnsi="Times New Roman" w:cs="Times New Roman"/>
+          <w:sz w:val="26"/>
+          <w:szCs w:val="26"/>
+        </w:rPr>
+        <w:t>trước</w:t>
+      </w:r>
+      <w:r>
+        <w:rPr>
+          <w:rFonts w:ascii="Times New Roman" w:hAnsi="Times New Roman" w:cs="Times New Roman"/>
+          <w:sz w:val="26"/>
+          <w:szCs w:val="26"/>
+        </w:rPr>
+        <w:t xml:space="preserve"> đó,</w:t>
+      </w:r>
+      <w:r>
+        <w:rPr>
+          <w:rFonts w:ascii="Times New Roman" w:hAnsi="Times New Roman" w:cs="Times New Roman"/>
+          <w:sz w:val="26"/>
+          <w:szCs w:val="26"/>
+        </w:rPr>
+        <w:t xml:space="preserve"> </w:t>
+      </w:r>
+      <w:r>
+        <w:rPr>
+          <w:rFonts w:ascii="Times New Roman" w:hAnsi="Times New Roman" w:cs="Times New Roman"/>
+          <w:sz w:val="26"/>
+          <w:szCs w:val="26"/>
+        </w:rPr>
+        <w:t xml:space="preserve">nhờ vậy mà ta có </w:t>
+      </w:r>
+      <w:r>
+        <w:rPr>
+          <w:rFonts w:ascii="Times New Roman" w:hAnsi="Times New Roman" w:cs="Times New Roman"/>
+          <w:sz w:val="26"/>
+          <w:szCs w:val="26"/>
+        </w:rPr>
+        <w:t>được</w:t>
+      </w:r>
+      <w:r>
+        <w:rPr>
+          <w:rFonts w:ascii="Times New Roman" w:hAnsi="Times New Roman" w:cs="Times New Roman"/>
+          <w:sz w:val="26"/>
+          <w:szCs w:val="26"/>
+        </w:rPr>
+        <w:t xml:space="preserve"> các kết nối cục bộ. Nghĩa là mỗi nơ-ron ở layer tiếp theo</w:t>
+      </w:r>
+      <w:r>
+        <w:rPr>
+          <w:rFonts w:ascii="Times New Roman" w:hAnsi="Times New Roman" w:cs="Times New Roman"/>
+          <w:sz w:val="26"/>
+          <w:szCs w:val="26"/>
+        </w:rPr>
+        <w:t xml:space="preserve"> </w:t>
+      </w:r>
+      <w:r>
+        <w:rPr>
+          <w:rFonts w:ascii="Times New Roman" w:hAnsi="Times New Roman" w:cs="Times New Roman"/>
+          <w:sz w:val="26"/>
+          <w:szCs w:val="26"/>
+        </w:rPr>
+        <w:t xml:space="preserve">sinh ra từ filter áp đặt lên một vùng ảnh cục bộ của nơ-ron layer </w:t>
+      </w:r>
+      <w:r>
+        <w:rPr>
+          <w:rFonts w:ascii="Times New Roman" w:hAnsi="Times New Roman" w:cs="Times New Roman"/>
+          <w:sz w:val="26"/>
+          <w:szCs w:val="26"/>
+        </w:rPr>
+        <w:t>trước</w:t>
+      </w:r>
+      <w:r>
+        <w:rPr>
+          <w:rFonts w:ascii="Times New Roman" w:hAnsi="Times New Roman" w:cs="Times New Roman"/>
+          <w:sz w:val="26"/>
+          <w:szCs w:val="26"/>
+        </w:rPr>
+        <w:t xml:space="preserve"> đó.</w:t>
+      </w:r>
+    </w:p>
+    <w:p>
+      <w:pPr>
+        <w:pStyle w:val="ListParagraph"/>
+        <w:numPr>
+          <w:ilvl w:val="0"/>
+          <w:numId w:val="2"/>
+        </w:numPr>
+        <w:rPr>
+          <w:rFonts w:ascii="Times New Roman" w:hAnsi="Times New Roman" w:cs="Times New Roman"/>
+          <w:sz w:val="26"/>
+          <w:szCs w:val="26"/>
+        </w:rPr>
+      </w:pPr>
+      <w:r>
+        <w:rPr>
+          <w:rFonts w:ascii="Times New Roman" w:hAnsi="Times New Roman" w:cs="Times New Roman"/>
+          <w:sz w:val="26"/>
+          <w:szCs w:val="26"/>
+        </w:rPr>
+        <w:t xml:space="preserve">Trong suốt quá trình huấn luyện, CNNs sẽ tự động học </w:t>
+      </w:r>
+      <w:r>
+        <w:rPr>
+          <w:rFonts w:ascii="Times New Roman" w:hAnsi="Times New Roman" w:cs="Times New Roman"/>
+          <w:sz w:val="26"/>
+          <w:szCs w:val="26"/>
+        </w:rPr>
+        <w:t>được</w:t>
+      </w:r>
+      <w:r>
+        <w:rPr>
+          <w:rFonts w:ascii="Times New Roman" w:hAnsi="Times New Roman" w:cs="Times New Roman"/>
+          <w:sz w:val="26"/>
+          <w:szCs w:val="26"/>
+        </w:rPr>
+        <w:t xml:space="preserve"> các thông số</w:t>
+      </w:r>
+    </w:p>
+    <w:p>
+      <w:pPr>
+        <w:pStyle w:val="ListParagraph"/>
+        <w:numPr>
+          <w:ilvl w:val="0"/>
+          <w:numId w:val="2"/>
+        </w:numPr>
+        <w:rPr>
+          <w:rFonts w:ascii="Times New Roman" w:hAnsi="Times New Roman" w:cs="Times New Roman"/>
+          <w:sz w:val="26"/>
+          <w:szCs w:val="26"/>
+        </w:rPr>
+      </w:pPr>
+      <w:r>
+        <w:rPr>
+          <w:rFonts w:ascii="Times New Roman" w:hAnsi="Times New Roman" w:cs="Times New Roman"/>
+          <w:sz w:val="26"/>
+          <w:szCs w:val="26"/>
+        </w:rPr>
+        <w:t>cho các filter. Ví dụ trong tác vụ phân lớp ảnh, CNNs sẽ cố gắng tìm ra thông số</w:t>
+      </w:r>
+      <w:r>
+        <w:rPr>
+          <w:rFonts w:ascii="Times New Roman" w:hAnsi="Times New Roman" w:cs="Times New Roman"/>
+          <w:sz w:val="26"/>
+          <w:szCs w:val="26"/>
+        </w:rPr>
+        <w:t xml:space="preserve"> </w:t>
+      </w:r>
+      <w:r>
+        <w:rPr>
+          <w:rFonts w:ascii="Times New Roman" w:hAnsi="Times New Roman" w:cs="Times New Roman"/>
+          <w:sz w:val="26"/>
+          <w:szCs w:val="26"/>
+        </w:rPr>
+        <w:t xml:space="preserve">tối </w:t>
+      </w:r>
+      <w:r>
+        <w:rPr>
+          <w:rFonts w:ascii="Times New Roman" w:hAnsi="Times New Roman" w:cs="Times New Roman"/>
+          <w:sz w:val="26"/>
+          <w:szCs w:val="26"/>
+        </w:rPr>
+        <w:t>ưu</w:t>
+      </w:r>
+      <w:r>
+        <w:rPr>
+          <w:rFonts w:ascii="Times New Roman" w:hAnsi="Times New Roman" w:cs="Times New Roman"/>
+          <w:sz w:val="26"/>
+          <w:szCs w:val="26"/>
+        </w:rPr>
+        <w:t xml:space="preserve"> cho các filter </w:t>
+      </w:r>
+      <w:r>
+        <w:rPr>
+          <w:rFonts w:ascii="Times New Roman" w:hAnsi="Times New Roman" w:cs="Times New Roman"/>
+          <w:sz w:val="26"/>
+          <w:szCs w:val="26"/>
+        </w:rPr>
+        <w:t>tương</w:t>
+      </w:r>
+      <w:r>
+        <w:rPr>
+          <w:rFonts w:ascii="Times New Roman" w:hAnsi="Times New Roman" w:cs="Times New Roman"/>
+          <w:sz w:val="26"/>
+          <w:szCs w:val="26"/>
+        </w:rPr>
+        <w:t xml:space="preserve"> ứng theo thứ tự raw pixel &gt; edges &gt; shapes &gt; facial &gt;</w:t>
+      </w:r>
+      <w:r>
+        <w:rPr>
+          <w:rFonts w:ascii="Times New Roman" w:hAnsi="Times New Roman" w:cs="Times New Roman"/>
+          <w:sz w:val="26"/>
+          <w:szCs w:val="26"/>
+        </w:rPr>
+        <w:t xml:space="preserve"> </w:t>
+      </w:r>
+      <w:r>
+        <w:rPr>
+          <w:rFonts w:ascii="Times New Roman" w:hAnsi="Times New Roman" w:cs="Times New Roman"/>
+          <w:sz w:val="26"/>
+          <w:szCs w:val="26"/>
+        </w:rPr>
+        <w:t xml:space="preserve">high-level features. Layer cuối cùng </w:t>
+      </w:r>
+      <w:r>
+        <w:rPr>
+          <w:rFonts w:ascii="Times New Roman" w:hAnsi="Times New Roman" w:cs="Times New Roman"/>
+          <w:sz w:val="26"/>
+          <w:szCs w:val="26"/>
+        </w:rPr>
+        <w:t>được</w:t>
+      </w:r>
+      <w:r>
+        <w:rPr>
+          <w:rFonts w:ascii="Times New Roman" w:hAnsi="Times New Roman" w:cs="Times New Roman"/>
+          <w:sz w:val="26"/>
+          <w:szCs w:val="26"/>
+        </w:rPr>
+        <w:t xml:space="preserve"> dùng để phân lớp ảnh.</w:t>
+      </w:r>
+    </w:p>
+    <w:p>
+      <w:pPr>
+        <w:pStyle w:val="ListParagraph"/>
+        <w:ind w:left="1440"/>
+        <w:rPr>
+          <w:rFonts w:ascii="Times New Roman" w:hAnsi="Times New Roman" w:cs="Times New Roman"/>
+          <w:sz w:val="26"/>
+          <w:szCs w:val="26"/>
+        </w:rPr>
+      </w:pPr>
+      <w:bookmarkStart w:id="0" w:name="_GoBack"/>
+      <w:r>
+        <w:rPr>
+          <w:noProof/>
+        </w:rPr>
+        <w:lastRenderedPageBreak/>
+        <w:drawing>
+          <wp:inline distT="0" distB="0" distL="0" distR="0">
+            <wp:extent cx="4825249" cy="1485900"/>
+            <wp:effectExtent l="0" t="0" r="0" b="0"/>
+            <wp:docPr id="5" name="Picture 5" descr="HÃ¬nh áº£nh cÃ³ liÃªn quan"/>
+            <wp:cNvGraphicFramePr>
+              <a:graphicFrameLocks xmlns:a="http://schemas.openxmlformats.org/drawingml/2006/main" noChangeAspect="1"/>
+            </wp:cNvGraphicFramePr>
+            <a:graphic xmlns:a="http://schemas.openxmlformats.org/drawingml/2006/main">
+              <a:graphicData uri="http://schemas.openxmlformats.org/drawingml/2006/picture">
+                <pic:pic xmlns:pic="http://schemas.openxmlformats.org/drawingml/2006/picture">
+                  <pic:nvPicPr>
+                    <pic:cNvPr id="0" name="Picture 12" descr="HÃ¬nh áº£nh cÃ³ liÃªn quan"/>
+                    <pic:cNvPicPr>
+                      <a:picLocks noChangeAspect="1" noChangeArrowheads="1"/>
+                    </pic:cNvPicPr>
+                  </pic:nvPicPr>
+                  <pic:blipFill>
+                    <a:blip r:embed="rId8">
+                      <a:extLst>
+                        <a:ext uri="{28A0092B-C50C-407E-A947-70E740481C1C}">
+                          <a14:useLocalDpi xmlns:a14="http://schemas.microsoft.com/office/drawing/2010/main" val="0"/>
+                        </a:ext>
+                      </a:extLst>
+                    </a:blip>
+                    <a:srcRect/>
+                    <a:stretch>
+                      <a:fillRect/>
+                    </a:stretch>
+                  </pic:blipFill>
+                  <pic:spPr bwMode="auto">
+                    <a:xfrm>
+                      <a:off x="0" y="0"/>
+                      <a:ext cx="4829391" cy="1487176"/>
+                    </a:xfrm>
+                    <a:prstGeom prst="rect">
+                      <a:avLst/>
+                    </a:prstGeom>
+                    <a:noFill/>
+                    <a:ln>
+                      <a:noFill/>
+                    </a:ln>
+                  </pic:spPr>
+                </pic:pic>
+              </a:graphicData>
+            </a:graphic>
+          </wp:inline>
+        </w:drawing>
+      </w:r>
+      <w:bookmarkEnd w:id="0"/>
+    </w:p>
+    <w:p>
+      <w:pPr>
+        <w:pStyle w:val="ListParagraph"/>
+        <w:numPr>
+          <w:ilvl w:val="0"/>
+          <w:numId w:val="4"/>
+        </w:numPr>
+        <w:rPr>
+          <w:rFonts w:ascii="Times New Roman" w:hAnsi="Times New Roman" w:cs="Times New Roman"/>
+          <w:sz w:val="26"/>
+          <w:szCs w:val="26"/>
+        </w:rPr>
+      </w:pPr>
+      <w:r>
+        <w:rPr>
+          <w:rFonts w:ascii="Times New Roman" w:hAnsi="Times New Roman" w:cs="Times New Roman"/>
+          <w:sz w:val="26"/>
+          <w:szCs w:val="26"/>
+        </w:rPr>
+        <w:t>T</w:t>
+      </w:r>
+      <w:r>
+        <w:rPr>
+          <w:rFonts w:ascii="Times New Roman" w:hAnsi="Times New Roman" w:cs="Times New Roman"/>
+          <w:sz w:val="26"/>
+          <w:szCs w:val="26"/>
+        </w:rPr>
+        <w:t>huật toán</w:t>
+      </w:r>
+      <w:r>
+        <w:rPr>
+          <w:rFonts w:ascii="Times New Roman" w:hAnsi="Times New Roman" w:cs="Times New Roman"/>
+          <w:sz w:val="26"/>
+          <w:szCs w:val="26"/>
+        </w:rPr>
+        <w:t xml:space="preserve"> train</w:t>
+      </w:r>
+      <w:r>
+        <w:rPr>
+          <w:rFonts w:ascii="Times New Roman" w:hAnsi="Times New Roman" w:cs="Times New Roman"/>
+          <w:sz w:val="26"/>
+          <w:szCs w:val="26"/>
+        </w:rPr>
+        <w:t>:</w:t>
+      </w:r>
+    </w:p>
+    <w:p>
+      <w:pPr>
+        <w:pStyle w:val="ListParagraph"/>
+        <w:numPr>
+          <w:ilvl w:val="1"/>
+          <w:numId w:val="4"/>
+        </w:numPr>
+        <w:rPr>
+          <w:rFonts w:ascii="Times New Roman" w:hAnsi="Times New Roman" w:cs="Times New Roman"/>
+          <w:sz w:val="26"/>
+          <w:szCs w:val="26"/>
+        </w:rPr>
+      </w:pPr>
+      <w:r>
+        <w:rPr>
+          <w:rFonts w:ascii="Times New Roman" w:hAnsi="Times New Roman" w:cs="Times New Roman"/>
+          <w:sz w:val="26"/>
+          <w:szCs w:val="26"/>
+        </w:rPr>
+        <w:t>Vấn đề:</w:t>
+      </w:r>
+    </w:p>
+    <w:p>
+      <w:pPr>
+        <w:ind w:left="1440"/>
+        <w:rPr>
+          <w:rFonts w:ascii="Times New Roman" w:hAnsi="Times New Roman" w:cs="Times New Roman"/>
+          <w:sz w:val="26"/>
+          <w:szCs w:val="26"/>
+        </w:rPr>
+      </w:pPr>
+      <w:r>
+        <w:rPr>
+          <w:rFonts w:ascii="Times New Roman" w:hAnsi="Times New Roman" w:cs="Times New Roman"/>
+          <w:sz w:val="26"/>
+          <w:szCs w:val="26"/>
+        </w:rPr>
+        <w:t>Sau khi có một tập các ảnh dữ liệu training là ảnh X-ray về bệnh phổi, và đã kéo được vector ảnh số cho tập dữ liệu này, làm sau để hình thành Model cho bài toán từ tập dữ liệu vector để biết được ảnh nào (bộ vector nào) là có bệnh, và ảnh nào (bộ vector nào) là không có bệnh?</w:t>
+      </w:r>
+    </w:p>
+    <w:p>
+      <w:pPr>
+        <w:pStyle w:val="ListParagraph"/>
+        <w:ind w:left="1800"/>
+        <w:rPr>
+          <w:rFonts w:ascii="Times New Roman" w:hAnsi="Times New Roman" w:cs="Times New Roman"/>
+          <w:sz w:val="26"/>
+          <w:szCs w:val="26"/>
+        </w:rPr>
+      </w:pPr>
+    </w:p>
+    <w:p>
+      <w:pPr>
+        <w:pStyle w:val="ListParagraph"/>
+        <w:numPr>
+          <w:ilvl w:val="1"/>
+          <w:numId w:val="4"/>
+        </w:numPr>
+        <w:rPr>
+          <w:rFonts w:ascii="Times New Roman" w:hAnsi="Times New Roman" w:cs="Times New Roman"/>
+          <w:sz w:val="26"/>
+          <w:szCs w:val="26"/>
+        </w:rPr>
+      </w:pPr>
+      <w:r>
+        <w:rPr>
+          <w:rFonts w:ascii="Times New Roman" w:hAnsi="Times New Roman" w:cs="Times New Roman"/>
+          <w:sz w:val="26"/>
+          <w:szCs w:val="26"/>
+        </w:rPr>
+        <w:t>Hướng giải quyết:</w:t>
+      </w:r>
+    </w:p>
+    <w:p>
+      <w:pPr>
+        <w:pStyle w:val="ListParagraph"/>
+        <w:ind w:left="1800"/>
+        <w:rPr>
+          <w:rFonts w:ascii="Times New Roman" w:hAnsi="Times New Roman" w:cs="Times New Roman"/>
+          <w:sz w:val="26"/>
+          <w:szCs w:val="26"/>
+        </w:rPr>
+      </w:pPr>
+    </w:p>
+    <w:p>
+      <w:pPr>
+        <w:pStyle w:val="ListParagraph"/>
+        <w:ind w:left="1440"/>
+        <w:rPr>
+          <w:rFonts w:ascii="Times New Roman" w:hAnsi="Times New Roman" w:cs="Times New Roman"/>
+          <w:sz w:val="26"/>
+          <w:szCs w:val="26"/>
+        </w:rPr>
+      </w:pPr>
+      <w:r>
+        <w:rPr>
+          <w:rFonts w:ascii="Times New Roman" w:hAnsi="Times New Roman" w:cs="Times New Roman"/>
+          <w:sz w:val="26"/>
+          <w:szCs w:val="26"/>
+        </w:rPr>
+        <w:t>Sau khi chuyển tất cả các ảnh X-ray về dạng vector ảnh số, ta phải tìm ra quy luật phân biệt của các vector ảnh, sau đó dùng thuật toán Support Vector Machine để tìm ra một siêu phẳng để phân chia các ảnh về 2 phía, dựa theo label ta sẽ biết được ảnh nào là có bệnh và ảnh nào là không có bệnh.</w:t>
+      </w:r>
+    </w:p>
+    <w:p>
+      <w:pPr>
+        <w:pStyle w:val="ListParagraph"/>
+        <w:ind w:left="1440"/>
+        <w:rPr>
+          <w:rFonts w:ascii="Times New Roman" w:hAnsi="Times New Roman" w:cs="Times New Roman"/>
+          <w:sz w:val="26"/>
+          <w:szCs w:val="26"/>
+        </w:rPr>
+      </w:pPr>
+    </w:p>
+    <w:p>
+      <w:pPr>
+        <w:pStyle w:val="ListParagraph"/>
+        <w:ind w:left="1440"/>
+        <w:rPr>
+          <w:rFonts w:ascii="Times New Roman" w:hAnsi="Times New Roman" w:cs="Times New Roman"/>
+          <w:sz w:val="26"/>
+          <w:szCs w:val="26"/>
+        </w:rPr>
+      </w:pPr>
+      <w:r>
+        <w:rPr>
+          <w:rFonts w:ascii="Times New Roman" w:hAnsi="Times New Roman" w:cs="Times New Roman"/>
+          <w:sz w:val="26"/>
+          <w:szCs w:val="26"/>
+        </w:rPr>
+        <w:t>Cách giải quyết là phải tìm được một siêu phẳng để phân chia 2 phần có bệnh và không có bệnh sao cho công bằng nhất.</w:t>
       </w:r>
     </w:p>
     <w:p>
@@ -490,247 +2837,19 @@
           <w:ilvl w:val="1"/>
           <w:numId w:val="2"/>
         </w:numPr>
-      </w:pPr>
-      <w:r>
-        <w:t xml:space="preserve">Áp dụng các thuật toán đã chọn vào dự án </w:t>
-      </w:r>
-    </w:p>
-    <w:p>
-      <w:pPr>
-        <w:pStyle w:val="ListParagraph"/>
-        <w:numPr>
-          <w:ilvl w:val="0"/>
-          <w:numId w:val="3"/>
-        </w:numPr>
-      </w:pPr>
-      <w:r>
-        <w:t>Huấn luyện</w:t>
-      </w:r>
-    </w:p>
-    <w:p>
-      <w:pPr>
-        <w:pStyle w:val="ListParagraph"/>
-        <w:numPr>
-          <w:ilvl w:val="1"/>
-          <w:numId w:val="2"/>
-        </w:numPr>
-      </w:pPr>
-      <w:r>
-        <w:t>Từ dữ liệu đã xử lí trước , thông qua việc áp dụng các thuật toán để tạo ra 1 bộ model để từ đó so sánh với dữ liệu test và cho ra kết quả theo mong đợi</w:t>
-      </w:r>
-    </w:p>
-    <w:p>
-      <w:pPr>
-        <w:pStyle w:val="ListParagraph"/>
-        <w:numPr>
-          <w:ilvl w:val="0"/>
-          <w:numId w:val="3"/>
-        </w:numPr>
-      </w:pPr>
-      <w:r>
-        <w:t>Kiểm thử</w:t>
-      </w:r>
-    </w:p>
-    <w:p>
-      <w:pPr>
-        <w:pStyle w:val="ListParagraph"/>
-        <w:numPr>
-          <w:ilvl w:val="1"/>
-          <w:numId w:val="2"/>
-        </w:numPr>
-      </w:pPr>
-      <w:r>
-        <w:t>Input hình cần chẩn đoán sau khi dự đoán sẽ cho ra kết quả với số liệu về độ chính xác (theo %)</w:t>
-      </w:r>
-    </w:p>
-    <w:p>
-      <w:r>
-        <w:t>IV – Theory:</w:t>
-      </w:r>
-    </w:p>
-    <w:p>
-      <w:pPr>
-        <w:pStyle w:val="ListParagraph"/>
-        <w:numPr>
-          <w:ilvl w:val="0"/>
-          <w:numId w:val="4"/>
-        </w:numPr>
-      </w:pPr>
-      <w:r>
-        <w:t>Tiề</w:t>
-      </w:r>
-      <w:r>
-        <w:t>n x</w:t>
-      </w:r>
-      <w:r>
-        <w:t>ử lí:</w:t>
-      </w:r>
-    </w:p>
-    <w:p>
-      <w:pPr>
-        <w:pStyle w:val="ListParagraph"/>
-        <w:numPr>
-          <w:ilvl w:val="0"/>
-          <w:numId w:val="4"/>
-        </w:numPr>
-      </w:pPr>
-      <w:r>
-        <w:t>T</w:t>
-      </w:r>
-      <w:r>
-        <w:t>huật toán</w:t>
-      </w:r>
-      <w:r>
-        <w:t xml:space="preserve"> train</w:t>
-      </w:r>
-      <w:r>
-        <w:t>:</w:t>
-      </w:r>
-    </w:p>
-    <w:p>
-      <w:pPr>
-        <w:pStyle w:val="ListParagraph"/>
-        <w:numPr>
-          <w:ilvl w:val="1"/>
-          <w:numId w:val="4"/>
-        </w:numPr>
-      </w:pPr>
-      <w:r>
-        <w:t>Vấn đề:</w:t>
-      </w:r>
-    </w:p>
-    <w:p>
-      <w:pPr>
-        <w:ind w:left="1440"/>
-        <w:rPr>
-          <w:rFonts w:ascii="Times New Roman" w:hAnsi="Times New Roman" w:cs="Times New Roman"/>
-          <w:sz w:val="24"/>
-          <w:szCs w:val="24"/>
-        </w:rPr>
-      </w:pPr>
-      <w:r>
-        <w:rPr>
-          <w:rFonts w:ascii="Times New Roman" w:hAnsi="Times New Roman" w:cs="Times New Roman"/>
-          <w:sz w:val="24"/>
-          <w:szCs w:val="24"/>
-        </w:rPr>
-        <w:t>Sau khi có một tập các ảnh dữ liệu training là ảnh X-ray về bệnh phổi, và đã kéo được vector ảnh số cho tập dữ liệu này, làm sau để hình thành Model cho bài toán từ tập dữ liệu vector để biết được ảnh nào (bộ vector nào) là có bệnh, và ảnh nào (bộ vector nào) là không có bệnh?</w:t>
-      </w:r>
-      <w:bookmarkStart w:id="0" w:name="_GoBack"/>
-      <w:bookmarkEnd w:id="0"/>
-    </w:p>
-    <w:p>
-      <w:pPr>
-        <w:pStyle w:val="ListParagraph"/>
-        <w:ind w:left="1800"/>
-      </w:pPr>
-    </w:p>
-    <w:p>
-      <w:pPr>
-        <w:pStyle w:val="ListParagraph"/>
-        <w:numPr>
-          <w:ilvl w:val="1"/>
-          <w:numId w:val="4"/>
-        </w:numPr>
-      </w:pPr>
-      <w:r>
-        <w:t>Hướng giải quyết:</w:t>
-      </w:r>
-    </w:p>
-    <w:p>
-      <w:pPr>
-        <w:pStyle w:val="ListParagraph"/>
-        <w:ind w:left="1800"/>
-      </w:pPr>
-    </w:p>
-    <w:p>
-      <w:pPr>
-        <w:pStyle w:val="ListParagraph"/>
-        <w:ind w:left="1440"/>
-        <w:rPr>
-          <w:rFonts w:ascii="Times New Roman" w:hAnsi="Times New Roman" w:cs="Times New Roman"/>
-          <w:sz w:val="24"/>
-          <w:szCs w:val="24"/>
-        </w:rPr>
-      </w:pPr>
-      <w:r>
-        <w:t xml:space="preserve">Sau khi </w:t>
-      </w:r>
-      <w:r>
-        <w:rPr>
-          <w:rFonts w:ascii="Times New Roman" w:hAnsi="Times New Roman" w:cs="Times New Roman"/>
-          <w:sz w:val="24"/>
-          <w:szCs w:val="24"/>
-        </w:rPr>
-        <w:t>chuyển tất cả các ảnh X-ray về dạng vector ảnh số, ta phải tìm ra quy luật phân biệt của các vector ảnh, sau đó dùng thuật toán Support Vector Machine để tìm ra một siêu phẳng để phân chia các ảnh về 2 phía, dựa theo label ta sẽ biết được ảnh nào là có bệnh và ảnh nào là không có bệnh.</w:t>
-      </w:r>
-    </w:p>
-    <w:p>
-      <w:pPr>
-        <w:pStyle w:val="ListParagraph"/>
-        <w:ind w:left="1440"/>
-        <w:rPr>
-          <w:rFonts w:ascii="Times New Roman" w:hAnsi="Times New Roman" w:cs="Times New Roman"/>
-          <w:sz w:val="24"/>
-          <w:szCs w:val="24"/>
-        </w:rPr>
-      </w:pPr>
-    </w:p>
-    <w:p>
-      <w:pPr>
-        <w:pStyle w:val="ListParagraph"/>
-        <w:ind w:left="1440"/>
-        <w:rPr>
-          <w:rFonts w:ascii="Times New Roman" w:hAnsi="Times New Roman" w:cs="Times New Roman"/>
-          <w:sz w:val="24"/>
-          <w:szCs w:val="24"/>
-        </w:rPr>
-      </w:pPr>
-      <w:r>
-        <w:rPr>
-          <w:rFonts w:ascii="Times New Roman" w:hAnsi="Times New Roman" w:cs="Times New Roman"/>
-          <w:sz w:val="24"/>
-          <w:szCs w:val="24"/>
-        </w:rPr>
-        <w:t>Cách giải quyết là phải tìm được một siêu phẳng để phân chia 2 phần có bệnh và không có bệnh sao cho công bằng nhất.</w:t>
-      </w:r>
-    </w:p>
-    <w:p>
-      <w:pPr>
-        <w:pStyle w:val="ListParagraph"/>
-        <w:numPr>
-          <w:ilvl w:val="1"/>
-          <w:numId w:val="2"/>
-        </w:numPr>
-        <w:rPr>
-          <w:rFonts w:ascii="Times New Roman" w:hAnsi="Times New Roman" w:cs="Times New Roman"/>
-          <w:sz w:val="24"/>
-          <w:szCs w:val="24"/>
-        </w:rPr>
-      </w:pPr>
-      <w:r>
-        <w:rPr>
-          <w:rFonts w:ascii="Times New Roman" w:hAnsi="Times New Roman" w:cs="Times New Roman"/>
-          <w:sz w:val="24"/>
-          <w:szCs w:val="24"/>
-        </w:rPr>
-        <w:t>Giả</w:t>
-      </w:r>
-      <w:r>
-        <w:rPr>
-          <w:rFonts w:ascii="Times New Roman" w:hAnsi="Times New Roman" w:cs="Times New Roman"/>
-          <w:sz w:val="24"/>
-          <w:szCs w:val="24"/>
-        </w:rPr>
-        <w:t xml:space="preserve"> sử ban đầu ta có bộ dữ liệu training với label có bệnh và không có bệnh có dạng sau</w:t>
-      </w:r>
-      <w:r>
-        <w:rPr>
-          <w:rFonts w:ascii="Times New Roman" w:hAnsi="Times New Roman" w:cs="Times New Roman"/>
-          <w:sz w:val="24"/>
-          <w:szCs w:val="24"/>
-        </w:rPr>
-        <w:t>:</w:t>
+        <w:rPr>
+          <w:rFonts w:ascii="Times New Roman" w:hAnsi="Times New Roman" w:cs="Times New Roman"/>
+          <w:sz w:val="26"/>
+          <w:szCs w:val="26"/>
+        </w:rPr>
+      </w:pPr>
+      <w:r>
+        <w:rPr>
+          <w:rFonts w:ascii="Times New Roman" w:hAnsi="Times New Roman" w:cs="Times New Roman"/>
+          <w:sz w:val="26"/>
+          <w:szCs w:val="26"/>
+        </w:rPr>
+        <w:t>Giả sử ban đầu ta có bộ dữ liệu training với label có bệnh và không có bệnh có dạng sau:</w:t>
       </w:r>
     </w:p>
     <w:p>
@@ -739,17 +2858,16 @@
         <w:ind w:left="2880"/>
         <w:rPr>
           <w:rFonts w:ascii="Times New Roman" w:eastAsiaTheme="minorEastAsia" w:hAnsi="Times New Roman" w:cs="Times New Roman"/>
-          <w:sz w:val="24"/>
-          <w:szCs w:val="24"/>
-        </w:rPr>
-      </w:pPr>
-      <w:r>
-        <w:rPr>
-          <w:rFonts w:ascii="Times New Roman" w:hAnsi="Times New Roman" w:cs="Times New Roman"/>
-          <w:sz w:val="24"/>
-          <w:szCs w:val="24"/>
-        </w:rPr>
-        <w:lastRenderedPageBreak/>
+          <w:sz w:val="26"/>
+          <w:szCs w:val="26"/>
+        </w:rPr>
+      </w:pPr>
+      <w:r>
+        <w:rPr>
+          <w:rFonts w:ascii="Times New Roman" w:hAnsi="Times New Roman" w:cs="Times New Roman"/>
+          <w:sz w:val="26"/>
+          <w:szCs w:val="26"/>
+        </w:rPr>
         <w:t>(</w:t>
       </w:r>
       <m:oMath>
@@ -759,8 +2877,8 @@
               <w:rPr>
                 <w:rFonts w:ascii="Cambria Math" w:hAnsi="Cambria Math" w:cs="Times New Roman"/>
                 <w:i/>
-                <w:sz w:val="24"/>
-                <w:szCs w:val="24"/>
+                <w:sz w:val="26"/>
+                <w:szCs w:val="26"/>
               </w:rPr>
             </m:ctrlPr>
           </m:sSubPr>
@@ -771,8 +2889,8 @@
               </m:rPr>
               <w:rPr>
                 <w:rFonts w:ascii="Cambria Math" w:hAnsi="Cambria Math" w:cs="Times New Roman"/>
-                <w:sz w:val="24"/>
-                <w:szCs w:val="24"/>
+                <w:sz w:val="26"/>
+                <w:szCs w:val="26"/>
               </w:rPr>
               <m:t>x</m:t>
             </m:r>
@@ -781,8 +2899,8 @@
             <m:r>
               <w:rPr>
                 <w:rFonts w:ascii="Cambria Math" w:hAnsi="Cambria Math" w:cs="Times New Roman"/>
-                <w:sz w:val="24"/>
-                <w:szCs w:val="24"/>
+                <w:sz w:val="26"/>
+                <w:szCs w:val="26"/>
               </w:rPr>
               <m:t>N</m:t>
             </m:r>
@@ -791,8 +2909,8 @@
         <m:r>
           <w:rPr>
             <w:rFonts w:ascii="Cambria Math" w:hAnsi="Cambria Math" w:cs="Times New Roman"/>
-            <w:sz w:val="24"/>
-            <w:szCs w:val="24"/>
+            <w:sz w:val="26"/>
+            <w:szCs w:val="26"/>
           </w:rPr>
           <m:t xml:space="preserve">, </m:t>
         </m:r>
@@ -802,8 +2920,8 @@
               <w:rPr>
                 <w:rFonts w:ascii="Cambria Math" w:hAnsi="Cambria Math" w:cs="Times New Roman"/>
                 <w:i/>
-                <w:sz w:val="24"/>
-                <w:szCs w:val="24"/>
+                <w:sz w:val="26"/>
+                <w:szCs w:val="26"/>
               </w:rPr>
             </m:ctrlPr>
           </m:sSubPr>
@@ -814,8 +2932,8 @@
               </m:rPr>
               <w:rPr>
                 <w:rFonts w:ascii="Cambria Math" w:hAnsi="Cambria Math" w:cs="Times New Roman"/>
-                <w:sz w:val="24"/>
-                <w:szCs w:val="24"/>
+                <w:sz w:val="26"/>
+                <w:szCs w:val="26"/>
               </w:rPr>
               <m:t>y</m:t>
             </m:r>
@@ -824,8 +2942,8 @@
             <m:r>
               <w:rPr>
                 <w:rFonts w:ascii="Cambria Math" w:hAnsi="Cambria Math" w:cs="Times New Roman"/>
-                <w:sz w:val="24"/>
-                <w:szCs w:val="24"/>
+                <w:sz w:val="26"/>
+                <w:szCs w:val="26"/>
               </w:rPr>
               <m:t>N</m:t>
             </m:r>
@@ -835,8 +2953,8 @@
       <w:r>
         <w:rPr>
           <w:rFonts w:ascii="Times New Roman" w:eastAsiaTheme="minorEastAsia" w:hAnsi="Times New Roman" w:cs="Times New Roman"/>
-          <w:sz w:val="24"/>
-          <w:szCs w:val="24"/>
+          <w:sz w:val="26"/>
+          <w:szCs w:val="26"/>
         </w:rPr>
         <w:t>)</w:t>
       </w:r>
@@ -845,31 +2963,31 @@
       <w:pPr>
         <w:rPr>
           <w:rFonts w:ascii="Times New Roman" w:hAnsi="Times New Roman" w:cs="Times New Roman"/>
-          <w:sz w:val="24"/>
-          <w:szCs w:val="24"/>
-        </w:rPr>
-      </w:pPr>
-      <w:r>
-        <w:rPr>
-          <w:rFonts w:ascii="Times New Roman" w:hAnsi="Times New Roman" w:cs="Times New Roman"/>
-          <w:sz w:val="24"/>
-          <w:szCs w:val="24"/>
+          <w:sz w:val="26"/>
+          <w:szCs w:val="26"/>
+        </w:rPr>
+      </w:pPr>
+      <w:r>
+        <w:rPr>
+          <w:rFonts w:ascii="Times New Roman" w:hAnsi="Times New Roman" w:cs="Times New Roman"/>
+          <w:sz w:val="26"/>
+          <w:szCs w:val="26"/>
         </w:rPr>
         <w:tab/>
       </w:r>
       <w:r>
         <w:rPr>
           <w:rFonts w:ascii="Times New Roman" w:hAnsi="Times New Roman" w:cs="Times New Roman"/>
-          <w:sz w:val="24"/>
-          <w:szCs w:val="24"/>
+          <w:sz w:val="26"/>
+          <w:szCs w:val="26"/>
         </w:rPr>
         <w:tab/>
       </w:r>
       <w:r>
         <w:rPr>
           <w:rFonts w:ascii="Times New Roman" w:hAnsi="Times New Roman" w:cs="Times New Roman"/>
-          <w:sz w:val="24"/>
-          <w:szCs w:val="24"/>
+          <w:sz w:val="26"/>
+          <w:szCs w:val="26"/>
         </w:rPr>
         <w:tab/>
         <w:t>Trong đó:</w:t>
@@ -884,8 +3002,8 @@
         </w:numPr>
         <w:rPr>
           <w:rFonts w:ascii="Times New Roman" w:hAnsi="Times New Roman" w:cs="Times New Roman"/>
-          <w:sz w:val="24"/>
-          <w:szCs w:val="24"/>
+          <w:sz w:val="26"/>
+          <w:szCs w:val="26"/>
         </w:rPr>
       </w:pPr>
       <m:oMath>
@@ -895,8 +3013,8 @@
               <w:rPr>
                 <w:rFonts w:ascii="Cambria Math" w:hAnsi="Cambria Math" w:cs="Times New Roman"/>
                 <w:i/>
-                <w:sz w:val="24"/>
-                <w:szCs w:val="24"/>
+                <w:sz w:val="26"/>
+                <w:szCs w:val="26"/>
               </w:rPr>
             </m:ctrlPr>
           </m:sSubPr>
@@ -907,8 +3025,8 @@
               </m:rPr>
               <w:rPr>
                 <w:rFonts w:ascii="Cambria Math" w:hAnsi="Cambria Math" w:cs="Times New Roman"/>
-                <w:sz w:val="24"/>
-                <w:szCs w:val="24"/>
+                <w:sz w:val="26"/>
+                <w:szCs w:val="26"/>
               </w:rPr>
               <m:t>x</m:t>
             </m:r>
@@ -917,8 +3035,8 @@
             <m:r>
               <w:rPr>
                 <w:rFonts w:ascii="Cambria Math" w:hAnsi="Cambria Math" w:cs="Times New Roman"/>
-                <w:sz w:val="24"/>
-                <w:szCs w:val="24"/>
+                <w:sz w:val="26"/>
+                <w:szCs w:val="26"/>
               </w:rPr>
               <m:t>N</m:t>
             </m:r>
@@ -928,18 +3046,10 @@
       <w:r>
         <w:rPr>
           <w:rFonts w:ascii="Times New Roman" w:eastAsiaTheme="minorEastAsia" w:hAnsi="Times New Roman" w:cs="Times New Roman"/>
-          <w:sz w:val="24"/>
-          <w:szCs w:val="24"/>
-        </w:rPr>
-        <w:t xml:space="preserve">: </w:t>
-      </w:r>
-      <w:r>
-        <w:rPr>
-          <w:rFonts w:ascii="Times New Roman" w:eastAsiaTheme="minorEastAsia" w:hAnsi="Times New Roman" w:cs="Times New Roman"/>
-          <w:sz w:val="24"/>
-          <w:szCs w:val="24"/>
-        </w:rPr>
-        <w:t>Là là vector ảnh số được kéo ra từ ảnh X-ray</w:t>
+          <w:sz w:val="26"/>
+          <w:szCs w:val="26"/>
+        </w:rPr>
+        <w:t>: Là là vector ảnh số được kéo ra từ ảnh X-ray</w:t>
       </w:r>
     </w:p>
     <w:p>
@@ -951,8 +3061,8 @@
         </w:numPr>
         <w:rPr>
           <w:rFonts w:ascii="Times New Roman" w:hAnsi="Times New Roman" w:cs="Times New Roman"/>
-          <w:sz w:val="24"/>
-          <w:szCs w:val="24"/>
+          <w:sz w:val="26"/>
+          <w:szCs w:val="26"/>
         </w:rPr>
       </w:pPr>
       <m:oMath>
@@ -962,8 +3072,8 @@
               <w:rPr>
                 <w:rFonts w:ascii="Cambria Math" w:hAnsi="Cambria Math" w:cs="Times New Roman"/>
                 <w:i/>
-                <w:sz w:val="24"/>
-                <w:szCs w:val="24"/>
+                <w:sz w:val="26"/>
+                <w:szCs w:val="26"/>
               </w:rPr>
             </m:ctrlPr>
           </m:sSubPr>
@@ -974,8 +3084,8 @@
               </m:rPr>
               <w:rPr>
                 <w:rFonts w:ascii="Cambria Math" w:hAnsi="Cambria Math" w:cs="Times New Roman"/>
-                <w:sz w:val="24"/>
-                <w:szCs w:val="24"/>
+                <w:sz w:val="26"/>
+                <w:szCs w:val="26"/>
               </w:rPr>
               <m:t>y</m:t>
             </m:r>
@@ -984,8 +3094,8 @@
             <m:r>
               <w:rPr>
                 <w:rFonts w:ascii="Cambria Math" w:hAnsi="Cambria Math" w:cs="Times New Roman"/>
-                <w:sz w:val="24"/>
-                <w:szCs w:val="24"/>
+                <w:sz w:val="26"/>
+                <w:szCs w:val="26"/>
               </w:rPr>
               <m:t>N</m:t>
             </m:r>
@@ -995,18 +3105,10 @@
       <w:r>
         <w:rPr>
           <w:rFonts w:ascii="Times New Roman" w:eastAsiaTheme="minorEastAsia" w:hAnsi="Times New Roman" w:cs="Times New Roman"/>
-          <w:sz w:val="24"/>
-          <w:szCs w:val="24"/>
-        </w:rPr>
-        <w:t xml:space="preserve">: </w:t>
-      </w:r>
-      <w:r>
-        <w:rPr>
-          <w:rFonts w:ascii="Times New Roman" w:eastAsiaTheme="minorEastAsia" w:hAnsi="Times New Roman" w:cs="Times New Roman"/>
-          <w:sz w:val="24"/>
-          <w:szCs w:val="24"/>
-        </w:rPr>
-        <w:t>Là label với 2 giá trị là có bệnh / không có bệnh. (1/-1 : Tùy theo cách đặt nhãn)</w:t>
+          <w:sz w:val="26"/>
+          <w:szCs w:val="26"/>
+        </w:rPr>
+        <w:t>: Là label với 2 giá trị là có bệnh / không có bệnh. (1/-1 : Tùy theo cách đặt nhãn)</w:t>
       </w:r>
     </w:p>
     <w:p>
@@ -1018,8 +3120,8 @@
         </w:numPr>
         <w:rPr>
           <w:rFonts w:ascii="Times New Roman" w:hAnsi="Times New Roman" w:cs="Times New Roman"/>
-          <w:sz w:val="24"/>
-          <w:szCs w:val="24"/>
+          <w:sz w:val="26"/>
+          <w:szCs w:val="26"/>
         </w:rPr>
       </w:pPr>
       <m:oMath>
@@ -1029,8 +3131,8 @@
               <w:rPr>
                 <w:rFonts w:ascii="Cambria Math" w:hAnsi="Cambria Math" w:cs="Times New Roman"/>
                 <w:i/>
-                <w:sz w:val="24"/>
-                <w:szCs w:val="24"/>
+                <w:sz w:val="26"/>
+                <w:szCs w:val="26"/>
               </w:rPr>
             </m:ctrlPr>
           </m:sSupPr>
@@ -1041,8 +3143,8 @@
               </m:rPr>
               <w:rPr>
                 <w:rFonts w:ascii="Cambria Math" w:hAnsi="Cambria Math" w:cs="Times New Roman"/>
-                <w:sz w:val="24"/>
-                <w:szCs w:val="24"/>
+                <w:sz w:val="26"/>
+                <w:szCs w:val="26"/>
               </w:rPr>
               <m:t>w</m:t>
             </m:r>
@@ -1051,8 +3153,8 @@
             <m:r>
               <w:rPr>
                 <w:rFonts w:ascii="Cambria Math" w:hAnsi="Cambria Math" w:cs="Times New Roman"/>
-                <w:sz w:val="24"/>
-                <w:szCs w:val="24"/>
+                <w:sz w:val="26"/>
+                <w:szCs w:val="26"/>
               </w:rPr>
               <m:t>T</m:t>
             </m:r>
@@ -1064,16 +3166,16 @@
           </m:rPr>
           <w:rPr>
             <w:rFonts w:ascii="Cambria Math" w:hAnsi="Cambria Math" w:cs="Times New Roman"/>
-            <w:sz w:val="24"/>
-            <w:szCs w:val="24"/>
+            <w:sz w:val="26"/>
+            <w:szCs w:val="26"/>
           </w:rPr>
           <m:t>x</m:t>
         </m:r>
         <m:r>
           <w:rPr>
             <w:rFonts w:ascii="Cambria Math" w:hAnsi="Cambria Math" w:cs="Times New Roman"/>
-            <w:sz w:val="24"/>
-            <w:szCs w:val="24"/>
+            <w:sz w:val="26"/>
+            <w:szCs w:val="26"/>
           </w:rPr>
           <m:t>+b=0</m:t>
         </m:r>
@@ -1081,18 +3183,10 @@
       <w:r>
         <w:rPr>
           <w:rFonts w:ascii="Times New Roman" w:eastAsiaTheme="minorEastAsia" w:hAnsi="Times New Roman" w:cs="Times New Roman"/>
-          <w:sz w:val="24"/>
-          <w:szCs w:val="24"/>
-        </w:rPr>
-        <w:t xml:space="preserve">: sẽ </w:t>
-      </w:r>
-      <w:r>
-        <w:rPr>
-          <w:rFonts w:ascii="Times New Roman" w:eastAsiaTheme="minorEastAsia" w:hAnsi="Times New Roman" w:cs="Times New Roman"/>
-          <w:sz w:val="24"/>
-          <w:szCs w:val="24"/>
-        </w:rPr>
-        <w:t>là mặt phẳng phân chia giữa 2 lớp có bệnh và không có bệnh</w:t>
+          <w:sz w:val="26"/>
+          <w:szCs w:val="26"/>
+        </w:rPr>
+        <w:t>: sẽ là mặt phẳng phân chia giữa 2 lớp có bệnh và không có bệnh</w:t>
       </w:r>
     </w:p>
     <w:p>
@@ -1104,15 +3198,15 @@
         </w:numPr>
         <w:rPr>
           <w:rFonts w:ascii="Times New Roman" w:hAnsi="Times New Roman" w:cs="Times New Roman"/>
-          <w:sz w:val="24"/>
-          <w:szCs w:val="24"/>
-        </w:rPr>
-      </w:pPr>
-      <w:r>
-        <w:rPr>
-          <w:rFonts w:ascii="Times New Roman" w:hAnsi="Times New Roman" w:cs="Times New Roman"/>
-          <w:sz w:val="24"/>
-          <w:szCs w:val="24"/>
+          <w:sz w:val="26"/>
+          <w:szCs w:val="26"/>
+        </w:rPr>
+      </w:pPr>
+      <w:r>
+        <w:rPr>
+          <w:rFonts w:ascii="Times New Roman" w:hAnsi="Times New Roman" w:cs="Times New Roman"/>
+          <w:sz w:val="26"/>
+          <w:szCs w:val="26"/>
         </w:rPr>
         <w:t xml:space="preserve">Vậy với cặp dữ liệu </w:t>
       </w:r>
@@ -1123,8 +3217,8 @@
               <w:rPr>
                 <w:rFonts w:ascii="Cambria Math" w:hAnsi="Cambria Math" w:cs="Times New Roman"/>
                 <w:i/>
-                <w:sz w:val="24"/>
-                <w:szCs w:val="24"/>
+                <w:sz w:val="26"/>
+                <w:szCs w:val="26"/>
               </w:rPr>
             </m:ctrlPr>
           </m:sSubPr>
@@ -1132,8 +3226,8 @@
             <m:r>
               <w:rPr>
                 <w:rFonts w:ascii="Cambria Math" w:hAnsi="Cambria Math" w:cs="Times New Roman"/>
-                <w:sz w:val="24"/>
-                <w:szCs w:val="24"/>
+                <w:sz w:val="26"/>
+                <w:szCs w:val="26"/>
               </w:rPr>
               <m:t>(</m:t>
             </m:r>
@@ -1143,8 +3237,8 @@
               </m:rPr>
               <w:rPr>
                 <w:rFonts w:ascii="Cambria Math" w:hAnsi="Cambria Math" w:cs="Times New Roman"/>
-                <w:sz w:val="24"/>
-                <w:szCs w:val="24"/>
+                <w:sz w:val="26"/>
+                <w:szCs w:val="26"/>
               </w:rPr>
               <m:t>x</m:t>
             </m:r>
@@ -1153,8 +3247,8 @@
             <m:r>
               <w:rPr>
                 <w:rFonts w:ascii="Cambria Math" w:hAnsi="Cambria Math" w:cs="Times New Roman"/>
-                <w:sz w:val="24"/>
-                <w:szCs w:val="24"/>
+                <w:sz w:val="26"/>
+                <w:szCs w:val="26"/>
               </w:rPr>
               <m:t>N</m:t>
             </m:r>
@@ -1163,8 +3257,8 @@
         <m:r>
           <w:rPr>
             <w:rFonts w:ascii="Cambria Math" w:hAnsi="Cambria Math" w:cs="Times New Roman"/>
-            <w:sz w:val="24"/>
-            <w:szCs w:val="24"/>
+            <w:sz w:val="26"/>
+            <w:szCs w:val="26"/>
           </w:rPr>
           <m:t>,</m:t>
         </m:r>
@@ -1174,8 +3268,8 @@
               <w:rPr>
                 <w:rFonts w:ascii="Cambria Math" w:hAnsi="Cambria Math" w:cs="Times New Roman"/>
                 <w:i/>
-                <w:sz w:val="24"/>
-                <w:szCs w:val="24"/>
+                <w:sz w:val="26"/>
+                <w:szCs w:val="26"/>
               </w:rPr>
             </m:ctrlPr>
           </m:sSubPr>
@@ -1183,8 +3277,8 @@
             <m:r>
               <w:rPr>
                 <w:rFonts w:ascii="Cambria Math" w:hAnsi="Cambria Math" w:cs="Times New Roman"/>
-                <w:sz w:val="24"/>
-                <w:szCs w:val="24"/>
+                <w:sz w:val="26"/>
+                <w:szCs w:val="26"/>
               </w:rPr>
               <m:t>y</m:t>
             </m:r>
@@ -1193,8 +3287,8 @@
             <m:r>
               <w:rPr>
                 <w:rFonts w:ascii="Cambria Math" w:hAnsi="Cambria Math" w:cs="Times New Roman"/>
-                <w:sz w:val="24"/>
-                <w:szCs w:val="24"/>
+                <w:sz w:val="26"/>
+                <w:szCs w:val="26"/>
               </w:rPr>
               <m:t>N</m:t>
             </m:r>
@@ -1203,8 +3297,8 @@
         <m:r>
           <w:rPr>
             <w:rFonts w:ascii="Cambria Math" w:hAnsi="Cambria Math" w:cs="Times New Roman"/>
-            <w:sz w:val="24"/>
-            <w:szCs w:val="24"/>
+            <w:sz w:val="26"/>
+            <w:szCs w:val="26"/>
           </w:rPr>
           <m:t>)</m:t>
         </m:r>
@@ -1212,34 +3306,26 @@
       <w:r>
         <w:rPr>
           <w:rFonts w:ascii="Times New Roman" w:eastAsiaTheme="minorEastAsia" w:hAnsi="Times New Roman" w:cs="Times New Roman"/>
-          <w:sz w:val="24"/>
-          <w:szCs w:val="24"/>
-        </w:rPr>
-        <w:t xml:space="preserve"> thì khoảng cách từ điểm đó đến mặt phẳng phân chia là</w:t>
-      </w:r>
-      <w:r>
+          <w:sz w:val="26"/>
+          <w:szCs w:val="26"/>
+        </w:rPr>
+        <w:t xml:space="preserve"> thì khoảng cách từ điểm đó đến mặt phẳng phân chia là:</w:t>
+      </w:r>
+    </w:p>
+    <w:p>
+      <w:pPr>
+        <w:ind w:left="3960"/>
         <w:rPr>
           <w:rFonts w:ascii="Times New Roman" w:eastAsiaTheme="minorEastAsia" w:hAnsi="Times New Roman" w:cs="Times New Roman"/>
-          <w:sz w:val="24"/>
-          <w:szCs w:val="24"/>
-        </w:rPr>
-        <w:t>:</w:t>
-      </w:r>
-    </w:p>
-    <w:p>
-      <w:pPr>
-        <w:ind w:left="3960"/>
+          <w:sz w:val="26"/>
+          <w:szCs w:val="26"/>
+        </w:rPr>
+      </w:pPr>
+      <w:r>
         <w:rPr>
           <w:rFonts w:ascii="Times New Roman" w:eastAsiaTheme="minorEastAsia" w:hAnsi="Times New Roman" w:cs="Times New Roman"/>
-          <w:sz w:val="34"/>
-          <w:szCs w:val="24"/>
-        </w:rPr>
-      </w:pPr>
-      <w:r>
-        <w:rPr>
-          <w:rFonts w:ascii="Times New Roman" w:eastAsiaTheme="minorEastAsia" w:hAnsi="Times New Roman" w:cs="Times New Roman"/>
-          <w:sz w:val="24"/>
-          <w:szCs w:val="24"/>
+          <w:sz w:val="26"/>
+          <w:szCs w:val="26"/>
         </w:rPr>
         <w:t xml:space="preserve"> </w:t>
       </w:r>
@@ -1250,8 +3336,8 @@
               <w:rPr>
                 <w:rFonts w:ascii="Cambria Math" w:hAnsi="Cambria Math" w:cs="Times New Roman"/>
                 <w:i/>
-                <w:sz w:val="34"/>
-                <w:szCs w:val="24"/>
+                <w:sz w:val="26"/>
+                <w:szCs w:val="26"/>
               </w:rPr>
             </m:ctrlPr>
           </m:fPr>
@@ -1262,8 +3348,8 @@
                   <w:rPr>
                     <w:rFonts w:ascii="Cambria Math" w:hAnsi="Cambria Math" w:cs="Times New Roman"/>
                     <w:i/>
-                    <w:sz w:val="34"/>
-                    <w:szCs w:val="24"/>
+                    <w:sz w:val="26"/>
+                    <w:szCs w:val="26"/>
                   </w:rPr>
                 </m:ctrlPr>
               </m:sSubPr>
@@ -1271,8 +3357,8 @@
                 <m:r>
                   <w:rPr>
                     <w:rFonts w:ascii="Cambria Math" w:hAnsi="Cambria Math" w:cs="Times New Roman"/>
-                    <w:sz w:val="34"/>
-                    <w:szCs w:val="24"/>
+                    <w:sz w:val="26"/>
+                    <w:szCs w:val="26"/>
                   </w:rPr>
                   <m:t>y</m:t>
                 </m:r>
@@ -1281,8 +3367,8 @@
                 <m:r>
                   <w:rPr>
                     <w:rFonts w:ascii="Cambria Math" w:hAnsi="Cambria Math" w:cs="Times New Roman"/>
-                    <w:sz w:val="34"/>
-                    <w:szCs w:val="24"/>
+                    <w:sz w:val="26"/>
+                    <w:szCs w:val="26"/>
                   </w:rPr>
                   <m:t>n</m:t>
                 </m:r>
@@ -1291,8 +3377,8 @@
             <m:r>
               <w:rPr>
                 <w:rFonts w:ascii="Cambria Math" w:hAnsi="Cambria Math" w:cs="Times New Roman"/>
-                <w:sz w:val="34"/>
-                <w:szCs w:val="24"/>
+                <w:sz w:val="26"/>
+                <w:szCs w:val="26"/>
               </w:rPr>
               <m:t>(</m:t>
             </m:r>
@@ -1302,8 +3388,8 @@
                   <w:rPr>
                     <w:rFonts w:ascii="Cambria Math" w:hAnsi="Cambria Math" w:cs="Times New Roman"/>
                     <w:i/>
-                    <w:sz w:val="34"/>
-                    <w:szCs w:val="24"/>
+                    <w:sz w:val="26"/>
+                    <w:szCs w:val="26"/>
                   </w:rPr>
                 </m:ctrlPr>
               </m:sSupPr>
@@ -1314,8 +3400,8 @@
                   </m:rPr>
                   <w:rPr>
                     <w:rFonts w:ascii="Cambria Math" w:hAnsi="Cambria Math" w:cs="Times New Roman"/>
-                    <w:sz w:val="34"/>
-                    <w:szCs w:val="24"/>
+                    <w:sz w:val="26"/>
+                    <w:szCs w:val="26"/>
                   </w:rPr>
                   <m:t>w</m:t>
                 </m:r>
@@ -1324,8 +3410,8 @@
                 <m:r>
                   <w:rPr>
                     <w:rFonts w:ascii="Cambria Math" w:hAnsi="Cambria Math" w:cs="Times New Roman"/>
-                    <w:sz w:val="34"/>
-                    <w:szCs w:val="24"/>
+                    <w:sz w:val="26"/>
+                    <w:szCs w:val="26"/>
                   </w:rPr>
                   <m:t>T</m:t>
                 </m:r>
@@ -1337,8 +3423,8 @@
                   <w:rPr>
                     <w:rFonts w:ascii="Cambria Math" w:hAnsi="Cambria Math" w:cs="Times New Roman"/>
                     <w:i/>
-                    <w:sz w:val="34"/>
-                    <w:szCs w:val="24"/>
+                    <w:sz w:val="26"/>
+                    <w:szCs w:val="26"/>
                   </w:rPr>
                 </m:ctrlPr>
               </m:sSubPr>
@@ -1349,8 +3435,8 @@
                   </m:rPr>
                   <w:rPr>
                     <w:rFonts w:ascii="Cambria Math" w:hAnsi="Cambria Math" w:cs="Times New Roman"/>
-                    <w:sz w:val="34"/>
-                    <w:szCs w:val="24"/>
+                    <w:sz w:val="26"/>
+                    <w:szCs w:val="26"/>
                   </w:rPr>
                   <m:t>x</m:t>
                 </m:r>
@@ -1359,8 +3445,8 @@
                 <m:r>
                   <w:rPr>
                     <w:rFonts w:ascii="Cambria Math" w:hAnsi="Cambria Math" w:cs="Times New Roman"/>
-                    <w:sz w:val="34"/>
-                    <w:szCs w:val="24"/>
+                    <w:sz w:val="26"/>
+                    <w:szCs w:val="26"/>
                   </w:rPr>
                   <m:t>n</m:t>
                 </m:r>
@@ -1369,8 +3455,8 @@
             <m:r>
               <w:rPr>
                 <w:rFonts w:ascii="Cambria Math" w:hAnsi="Cambria Math" w:cs="Times New Roman"/>
-                <w:sz w:val="34"/>
-                <w:szCs w:val="24"/>
+                <w:sz w:val="26"/>
+                <w:szCs w:val="26"/>
               </w:rPr>
               <m:t>+b)</m:t>
             </m:r>
@@ -1382,8 +3468,8 @@
                   <w:rPr>
                     <w:rFonts w:ascii="Cambria Math" w:hAnsi="Cambria Math" w:cs="Times New Roman"/>
                     <w:i/>
-                    <w:sz w:val="34"/>
-                    <w:szCs w:val="24"/>
+                    <w:sz w:val="26"/>
+                    <w:szCs w:val="26"/>
                   </w:rPr>
                 </m:ctrlPr>
               </m:sSubPr>
@@ -1396,8 +3482,8 @@
                       <w:rPr>
                         <w:rFonts w:ascii="Cambria Math" w:hAnsi="Cambria Math" w:cs="Times New Roman"/>
                         <w:i/>
-                        <w:sz w:val="34"/>
-                        <w:szCs w:val="24"/>
+                        <w:sz w:val="26"/>
+                        <w:szCs w:val="26"/>
                       </w:rPr>
                     </m:ctrlPr>
                   </m:dPr>
@@ -1408,8 +3494,8 @@
                       </m:rPr>
                       <w:rPr>
                         <w:rFonts w:ascii="Cambria Math" w:hAnsi="Cambria Math" w:cs="Times New Roman"/>
-                        <w:sz w:val="34"/>
-                        <w:szCs w:val="24"/>
+                        <w:sz w:val="26"/>
+                        <w:szCs w:val="26"/>
                       </w:rPr>
                       <m:t>w</m:t>
                     </m:r>
@@ -1420,8 +3506,8 @@
                 <m:r>
                   <w:rPr>
                     <w:rFonts w:ascii="Cambria Math" w:hAnsi="Cambria Math" w:cs="Times New Roman"/>
-                    <w:sz w:val="34"/>
-                    <w:szCs w:val="24"/>
+                    <w:sz w:val="26"/>
+                    <w:szCs w:val="26"/>
                   </w:rPr>
                   <m:t>2</m:t>
                 </m:r>
@@ -1432,8 +3518,8 @@
         <m:r>
           <w:rPr>
             <w:rFonts w:ascii="Cambria Math" w:hAnsi="Cambria Math" w:cs="Times New Roman"/>
-            <w:sz w:val="34"/>
-            <w:szCs w:val="24"/>
+            <w:sz w:val="26"/>
+            <w:szCs w:val="26"/>
           </w:rPr>
           <m:t xml:space="preserve"> (1)</m:t>
         </m:r>
@@ -1444,16 +3530,17 @@
         <w:ind w:left="2880"/>
         <w:rPr>
           <w:rFonts w:ascii="Times New Roman" w:hAnsi="Times New Roman" w:cs="Times New Roman"/>
-          <w:sz w:val="24"/>
-          <w:szCs w:val="24"/>
-        </w:rPr>
-      </w:pPr>
-      <w:r>
-        <w:rPr>
-          <w:rFonts w:ascii="Times New Roman" w:hAnsi="Times New Roman" w:cs="Times New Roman"/>
-          <w:sz w:val="24"/>
-          <w:szCs w:val="24"/>
-        </w:rPr>
+          <w:sz w:val="26"/>
+          <w:szCs w:val="26"/>
+        </w:rPr>
+      </w:pPr>
+      <w:r>
+        <w:rPr>
+          <w:rFonts w:ascii="Times New Roman" w:hAnsi="Times New Roman" w:cs="Times New Roman"/>
+          <w:sz w:val="26"/>
+          <w:szCs w:val="26"/>
+        </w:rPr>
+        <w:lastRenderedPageBreak/>
         <w:t xml:space="preserve">Với </w:t>
       </w:r>
       <m:oMath>
@@ -1463,8 +3550,8 @@
               <w:rPr>
                 <w:rFonts w:ascii="Cambria Math" w:hAnsi="Cambria Math" w:cs="Times New Roman"/>
                 <w:i/>
-                <w:sz w:val="24"/>
-                <w:szCs w:val="24"/>
+                <w:sz w:val="26"/>
+                <w:szCs w:val="26"/>
               </w:rPr>
             </m:ctrlPr>
           </m:sSubPr>
@@ -1477,8 +3564,8 @@
                   <w:rPr>
                     <w:rFonts w:ascii="Cambria Math" w:hAnsi="Cambria Math" w:cs="Times New Roman"/>
                     <w:i/>
-                    <w:sz w:val="24"/>
-                    <w:szCs w:val="24"/>
+                    <w:sz w:val="26"/>
+                    <w:szCs w:val="26"/>
                   </w:rPr>
                 </m:ctrlPr>
               </m:dPr>
@@ -1486,8 +3573,8 @@
                 <m:r>
                   <w:rPr>
                     <w:rFonts w:ascii="Cambria Math" w:hAnsi="Cambria Math" w:cs="Times New Roman"/>
-                    <w:sz w:val="24"/>
-                    <w:szCs w:val="24"/>
+                    <w:sz w:val="26"/>
+                    <w:szCs w:val="26"/>
                   </w:rPr>
                   <m:t>w</m:t>
                 </m:r>
@@ -1498,8 +3585,8 @@
             <m:r>
               <w:rPr>
                 <w:rFonts w:ascii="Cambria Math" w:hAnsi="Cambria Math" w:cs="Times New Roman"/>
-                <w:sz w:val="24"/>
-                <w:szCs w:val="24"/>
+                <w:sz w:val="26"/>
+                <w:szCs w:val="26"/>
               </w:rPr>
               <m:t>2</m:t>
             </m:r>
@@ -1508,8 +3595,8 @@
         <m:r>
           <w:rPr>
             <w:rFonts w:ascii="Cambria Math" w:hAnsi="Cambria Math" w:cs="Times New Roman"/>
-            <w:sz w:val="24"/>
-            <w:szCs w:val="24"/>
+            <w:sz w:val="26"/>
+            <w:szCs w:val="26"/>
           </w:rPr>
           <m:t>=</m:t>
         </m:r>
@@ -1520,8 +3607,8 @@
               <w:rPr>
                 <w:rFonts w:ascii="Cambria Math" w:hAnsi="Cambria Math" w:cs="Times New Roman"/>
                 <w:i/>
-                <w:sz w:val="24"/>
-                <w:szCs w:val="24"/>
+                <w:sz w:val="26"/>
+                <w:szCs w:val="26"/>
               </w:rPr>
             </m:ctrlPr>
           </m:radPr>
@@ -1536,8 +3623,8 @@
                   <w:rPr>
                     <w:rFonts w:ascii="Cambria Math" w:hAnsi="Cambria Math" w:cs="Times New Roman"/>
                     <w:i/>
-                    <w:sz w:val="24"/>
-                    <w:szCs w:val="24"/>
+                    <w:sz w:val="26"/>
+                    <w:szCs w:val="26"/>
                   </w:rPr>
                 </m:ctrlPr>
               </m:naryPr>
@@ -1545,8 +3632,8 @@
                 <m:r>
                   <w:rPr>
                     <w:rFonts w:ascii="Cambria Math" w:hAnsi="Cambria Math" w:cs="Times New Roman"/>
-                    <w:sz w:val="24"/>
-                    <w:szCs w:val="24"/>
+                    <w:sz w:val="26"/>
+                    <w:szCs w:val="26"/>
                   </w:rPr>
                   <m:t>i=1</m:t>
                 </m:r>
@@ -1555,8 +3642,8 @@
                 <m:r>
                   <w:rPr>
                     <w:rFonts w:ascii="Cambria Math" w:hAnsi="Cambria Math" w:cs="Times New Roman"/>
-                    <w:sz w:val="24"/>
-                    <w:szCs w:val="24"/>
+                    <w:sz w:val="26"/>
+                    <w:szCs w:val="26"/>
                   </w:rPr>
                   <m:t>d</m:t>
                 </m:r>
@@ -1568,8 +3655,8 @@
                       <w:rPr>
                         <w:rFonts w:ascii="Cambria Math" w:hAnsi="Cambria Math" w:cs="Times New Roman"/>
                         <w:i/>
-                        <w:sz w:val="24"/>
-                        <w:szCs w:val="24"/>
+                        <w:sz w:val="26"/>
+                        <w:szCs w:val="26"/>
                       </w:rPr>
                     </m:ctrlPr>
                   </m:sSubSupPr>
@@ -1577,8 +3664,8 @@
                     <m:r>
                       <w:rPr>
                         <w:rFonts w:ascii="Cambria Math" w:hAnsi="Cambria Math" w:cs="Times New Roman"/>
-                        <w:sz w:val="24"/>
-                        <w:szCs w:val="24"/>
+                        <w:sz w:val="26"/>
+                        <w:szCs w:val="26"/>
                       </w:rPr>
                       <m:t>w</m:t>
                     </m:r>
@@ -1587,8 +3674,8 @@
                     <m:r>
                       <w:rPr>
                         <w:rFonts w:ascii="Cambria Math" w:hAnsi="Cambria Math" w:cs="Times New Roman"/>
-                        <w:sz w:val="24"/>
-                        <w:szCs w:val="24"/>
+                        <w:sz w:val="26"/>
+                        <w:szCs w:val="26"/>
                       </w:rPr>
                       <m:t>i</m:t>
                     </m:r>
@@ -1597,8 +3684,8 @@
                     <m:r>
                       <w:rPr>
                         <w:rFonts w:ascii="Cambria Math" w:hAnsi="Cambria Math" w:cs="Times New Roman"/>
-                        <w:sz w:val="24"/>
-                        <w:szCs w:val="24"/>
+                        <w:sz w:val="26"/>
+                        <w:szCs w:val="26"/>
                       </w:rPr>
                       <m:t>2</m:t>
                     </m:r>
@@ -1612,8 +3699,8 @@
       <w:r>
         <w:rPr>
           <w:rFonts w:ascii="Times New Roman" w:eastAsiaTheme="minorEastAsia" w:hAnsi="Times New Roman" w:cs="Times New Roman"/>
-          <w:sz w:val="24"/>
-          <w:szCs w:val="24"/>
+          <w:sz w:val="26"/>
+          <w:szCs w:val="26"/>
         </w:rPr>
         <w:t xml:space="preserve"> trong đó d là số chiều không gian trên vector ảnh số</w:t>
       </w:r>
@@ -1627,25 +3714,17 @@
         </w:numPr>
         <w:rPr>
           <w:rFonts w:ascii="Times New Roman" w:hAnsi="Times New Roman" w:cs="Times New Roman"/>
-          <w:sz w:val="24"/>
-          <w:szCs w:val="24"/>
-        </w:rPr>
-      </w:pPr>
-      <w:r>
-        <w:rPr>
-          <w:rFonts w:ascii="Times New Roman" w:hAnsi="Times New Roman" w:cs="Times New Roman"/>
-          <w:sz w:val="24"/>
-          <w:szCs w:val="24"/>
-        </w:rPr>
-        <w:t xml:space="preserve">Nếu ta tìm được </w:t>
-      </w:r>
-      <w:r>
-        <w:rPr>
-          <w:rFonts w:ascii="Times New Roman" w:hAnsi="Times New Roman" w:cs="Times New Roman"/>
-          <w:sz w:val="24"/>
-          <w:szCs w:val="24"/>
-        </w:rPr>
-        <w:t>min(|(1)|) thì ta sẽ tìm được khoảng gần nhất từ một điểm trong 2 lớp đến siêu phẳng (margin).</w:t>
+          <w:sz w:val="26"/>
+          <w:szCs w:val="26"/>
+        </w:rPr>
+      </w:pPr>
+      <w:r>
+        <w:rPr>
+          <w:rFonts w:ascii="Times New Roman" w:hAnsi="Times New Roman" w:cs="Times New Roman"/>
+          <w:sz w:val="26"/>
+          <w:szCs w:val="26"/>
+        </w:rPr>
+        <w:t>Nếu ta tìm được min(|(1)|) thì ta sẽ tìm được khoảng gần nhất từ một điểm trong 2 lớp đến siêu phẳng (margin).</w:t>
       </w:r>
     </w:p>
     <w:p>
@@ -1657,15 +3736,15 @@
         </w:numPr>
         <w:rPr>
           <w:rFonts w:ascii="Times New Roman" w:hAnsi="Times New Roman" w:cs="Times New Roman"/>
-          <w:sz w:val="24"/>
-          <w:szCs w:val="24"/>
-        </w:rPr>
-      </w:pPr>
-      <w:r>
-        <w:rPr>
-          <w:rFonts w:ascii="Times New Roman" w:hAnsi="Times New Roman" w:cs="Times New Roman"/>
-          <w:sz w:val="24"/>
-          <w:szCs w:val="24"/>
+          <w:sz w:val="26"/>
+          <w:szCs w:val="26"/>
+        </w:rPr>
+      </w:pPr>
+      <w:r>
+        <w:rPr>
+          <w:rFonts w:ascii="Times New Roman" w:hAnsi="Times New Roman" w:cs="Times New Roman"/>
+          <w:sz w:val="26"/>
+          <w:szCs w:val="26"/>
         </w:rPr>
         <w:t xml:space="preserve">Để tối ưu hóa bài toán này ta phải tìm được </w:t>
       </w:r>
@@ -1673,35 +3752,48 @@
         <w:rPr>
           <w:rFonts w:ascii="Times New Roman" w:hAnsi="Times New Roman" w:cs="Times New Roman"/>
           <w:b/>
-          <w:sz w:val="24"/>
-          <w:szCs w:val="24"/>
-        </w:rPr>
-        <w:t>w</w:t>
-      </w:r>
-      <w:r>
+          <w:sz w:val="26"/>
+          <w:szCs w:val="26"/>
+        </w:rPr>
+        <w:t xml:space="preserve">w </w:t>
+      </w:r>
+      <w:r>
+        <w:rPr>
+          <w:rFonts w:ascii="Times New Roman" w:hAnsi="Times New Roman" w:cs="Times New Roman"/>
+          <w:sz w:val="26"/>
+          <w:szCs w:val="26"/>
+        </w:rPr>
+        <w:t>và b sao cho margin là lớn nhất</w:t>
+      </w:r>
+    </w:p>
+    <w:p>
+      <w:pPr>
         <w:rPr>
           <w:rFonts w:ascii="Times New Roman" w:hAnsi="Times New Roman" w:cs="Times New Roman"/>
           <w:b/>
-          <w:sz w:val="24"/>
-          <w:szCs w:val="24"/>
-        </w:rPr>
-        <w:t xml:space="preserve"> </w:t>
-      </w:r>
-      <w:r>
-        <w:rPr>
-          <w:rFonts w:ascii="Times New Roman" w:hAnsi="Times New Roman" w:cs="Times New Roman"/>
-          <w:sz w:val="24"/>
-          <w:szCs w:val="24"/>
-        </w:rPr>
-        <w:t>và b sao cho margin là lớn nhất</w:t>
-      </w:r>
-    </w:p>
-    <w:p>
-      <w:r>
+          <w:sz w:val="26"/>
+          <w:szCs w:val="26"/>
+        </w:rPr>
+      </w:pPr>
+      <w:r>
+        <w:rPr>
+          <w:rFonts w:ascii="Times New Roman" w:hAnsi="Times New Roman" w:cs="Times New Roman"/>
+          <w:b/>
+          <w:sz w:val="26"/>
+          <w:szCs w:val="26"/>
+        </w:rPr>
         <w:t>V – Model:</w:t>
       </w:r>
     </w:p>
-    <w:p/>
+    <w:p>
+      <w:pPr>
+        <w:rPr>
+          <w:rFonts w:ascii="Times New Roman" w:hAnsi="Times New Roman" w:cs="Times New Roman"/>
+          <w:sz w:val="26"/>
+          <w:szCs w:val="26"/>
+        </w:rPr>
+      </w:pPr>
+    </w:p>
     <w:sectPr>
       <w:pgSz w:w="12240" w:h="15840"/>
       <w:pgMar w:top="1440" w:right="1440" w:bottom="1440" w:left="1440" w:header="720" w:footer="720" w:gutter="0"/>
@@ -2119,6 +4211,95 @@
     </w:lvl>
   </w:abstractNum>
   <w:abstractNum w:abstractNumId="4" w15:restartNumberingAfterBreak="0">
+    <w:nsid w:val="48A63D2E"/>
+    <w:multiLevelType w:val="hybridMultilevel"/>
+    <w:tmpl w:val="6CF8F0F6"/>
+    <w:lvl w:ilvl="0" w:tplc="2710EA5C">
+      <w:start w:val="1"/>
+      <w:numFmt w:val="upperLetter"/>
+      <w:lvlText w:val="%1."/>
+      <w:lvlJc w:val="left"/>
+      <w:pPr>
+        <w:ind w:left="1440" w:hanging="360"/>
+      </w:pPr>
+      <w:rPr>
+        <w:rFonts w:hint="default"/>
+      </w:rPr>
+    </w:lvl>
+    <w:lvl w:ilvl="1" w:tplc="04090019" w:tentative="1">
+      <w:start w:val="1"/>
+      <w:numFmt w:val="lowerLetter"/>
+      <w:lvlText w:val="%2."/>
+      <w:lvlJc w:val="left"/>
+      <w:pPr>
+        <w:ind w:left="2160" w:hanging="360"/>
+      </w:pPr>
+    </w:lvl>
+    <w:lvl w:ilvl="2" w:tplc="0409001B" w:tentative="1">
+      <w:start w:val="1"/>
+      <w:numFmt w:val="lowerRoman"/>
+      <w:lvlText w:val="%3."/>
+      <w:lvlJc w:val="right"/>
+      <w:pPr>
+        <w:ind w:left="2880" w:hanging="180"/>
+      </w:pPr>
+    </w:lvl>
+    <w:lvl w:ilvl="3" w:tplc="0409000F" w:tentative="1">
+      <w:start w:val="1"/>
+      <w:numFmt w:val="decimal"/>
+      <w:lvlText w:val="%4."/>
+      <w:lvlJc w:val="left"/>
+      <w:pPr>
+        <w:ind w:left="3600" w:hanging="360"/>
+      </w:pPr>
+    </w:lvl>
+    <w:lvl w:ilvl="4" w:tplc="04090019" w:tentative="1">
+      <w:start w:val="1"/>
+      <w:numFmt w:val="lowerLetter"/>
+      <w:lvlText w:val="%5."/>
+      <w:lvlJc w:val="left"/>
+      <w:pPr>
+        <w:ind w:left="4320" w:hanging="360"/>
+      </w:pPr>
+    </w:lvl>
+    <w:lvl w:ilvl="5" w:tplc="0409001B" w:tentative="1">
+      <w:start w:val="1"/>
+      <w:numFmt w:val="lowerRoman"/>
+      <w:lvlText w:val="%6."/>
+      <w:lvlJc w:val="right"/>
+      <w:pPr>
+        <w:ind w:left="5040" w:hanging="180"/>
+      </w:pPr>
+    </w:lvl>
+    <w:lvl w:ilvl="6" w:tplc="0409000F" w:tentative="1">
+      <w:start w:val="1"/>
+      <w:numFmt w:val="decimal"/>
+      <w:lvlText w:val="%7."/>
+      <w:lvlJc w:val="left"/>
+      <w:pPr>
+        <w:ind w:left="5760" w:hanging="360"/>
+      </w:pPr>
+    </w:lvl>
+    <w:lvl w:ilvl="7" w:tplc="04090019" w:tentative="1">
+      <w:start w:val="1"/>
+      <w:numFmt w:val="lowerLetter"/>
+      <w:lvlText w:val="%8."/>
+      <w:lvlJc w:val="left"/>
+      <w:pPr>
+        <w:ind w:left="6480" w:hanging="360"/>
+      </w:pPr>
+    </w:lvl>
+    <w:lvl w:ilvl="8" w:tplc="0409001B" w:tentative="1">
+      <w:start w:val="1"/>
+      <w:numFmt w:val="lowerRoman"/>
+      <w:lvlText w:val="%9."/>
+      <w:lvlJc w:val="right"/>
+      <w:pPr>
+        <w:ind w:left="7200" w:hanging="180"/>
+      </w:pPr>
+    </w:lvl>
+  </w:abstractNum>
+  <w:abstractNum w:abstractNumId="5" w15:restartNumberingAfterBreak="0">
     <w:nsid w:val="502138F4"/>
     <w:multiLevelType w:val="hybridMultilevel"/>
     <w:tmpl w:val="9A88B9E8"/>
@@ -2207,7 +4388,7 @@
       </w:pPr>
     </w:lvl>
   </w:abstractNum>
-  <w:abstractNum w:abstractNumId="5" w15:restartNumberingAfterBreak="0">
+  <w:abstractNum w:abstractNumId="6" w15:restartNumberingAfterBreak="0">
     <w:nsid w:val="75AB706B"/>
     <w:multiLevelType w:val="hybridMultilevel"/>
     <w:tmpl w:val="971A4FFE"/>
@@ -2324,10 +4505,10 @@
     <w:abstractNumId w:val="3"/>
   </w:num>
   <w:num w:numId="2">
-    <w:abstractNumId w:val="5"/>
+    <w:abstractNumId w:val="6"/>
   </w:num>
   <w:num w:numId="3">
-    <w:abstractNumId w:val="4"/>
+    <w:abstractNumId w:val="5"/>
   </w:num>
   <w:num w:numId="4">
     <w:abstractNumId w:val="1"/>
@@ -2337,6 +4518,9 @@
   </w:num>
   <w:num w:numId="6">
     <w:abstractNumId w:val="0"/>
+  </w:num>
+  <w:num w:numId="7">
+    <w:abstractNumId w:val="4"/>
   </w:num>
 </w:numbering>
 </file>
@@ -2738,7 +4922,6 @@
   <w:style w:type="character" w:default="1" w:styleId="DefaultParagraphFont">
     <w:name w:val="Default Paragraph Font"/>
     <w:uiPriority w:val="1"/>
-    <w:semiHidden/>
     <w:unhideWhenUsed/>
   </w:style>
   <w:style w:type="table" w:default="1" w:styleId="TableNormal">

</xml_diff>